<commit_message>
Subindo Documento de Layout
</commit_message>
<xml_diff>
--- a/Documentação/Documentação oficial do projeto.docx
+++ b/Documentação/Documentação oficial do projeto.docx
@@ -190,16 +190,13 @@
       <w:r>
         <w:t>ANDERSON SOUZA</w:t>
       </w:r>
-      <w:r>
-        <w:t xml:space="preserve"> </w:t>
-      </w:r>
     </w:p>
     <w:p>
       <w:pPr>
         <w:pStyle w:val="NormalGrande"/>
       </w:pPr>
       <w:r>
-        <w:t xml:space="preserve">FELIPE AMORIM </w:t>
+        <w:t>FELIPE AMORIM</w:t>
       </w:r>
     </w:p>
     <w:p>
@@ -244,7 +241,6 @@
     <w:p>
       <w:pPr>
         <w:pStyle w:val="NormalGrande"/>
-        <w:jc w:val="both"/>
         <w:rPr>
           <w:lang w:val="en-US"/>
         </w:rPr>
@@ -304,6 +300,7 @@
       <w:pPr>
         <w:pStyle w:val="Capa-Grauacadmico"/>
         <w:ind w:left="5711" w:hanging="1175"/>
+        <w:jc w:val="center"/>
         <w:rPr>
           <w:lang w:val="en-US"/>
         </w:rPr>
@@ -320,7 +317,6 @@
     <w:p>
       <w:pPr>
         <w:pStyle w:val="NormalGrande"/>
-        <w:jc w:val="both"/>
         <w:rPr>
           <w:lang w:val="en-US"/>
         </w:rPr>
@@ -329,7 +325,6 @@
     <w:p>
       <w:pPr>
         <w:pStyle w:val="NormalGrande"/>
-        <w:jc w:val="both"/>
         <w:rPr>
           <w:lang w:val="en-US"/>
         </w:rPr>
@@ -1695,11 +1690,21 @@
       <w:pPr>
         <w:pStyle w:val="FolhadeRostodosCaptulos"/>
       </w:pPr>
-      <w:fldSimple w:instr=" REF _Ref125306779 \w ">
-        <w:r>
-          <w:t>1</w:t>
-        </w:r>
-      </w:fldSimple>
+      <w:r>
+        <w:fldChar w:fldCharType="begin"/>
+      </w:r>
+      <w:r>
+        <w:instrText xml:space="preserve"> REF _Ref125306779 \w </w:instrText>
+      </w:r>
+      <w:r>
+        <w:fldChar w:fldCharType="separate"/>
+      </w:r>
+      <w:r>
+        <w:t>1</w:t>
+      </w:r>
+      <w:r>
+        <w:fldChar w:fldCharType="end"/>
+      </w:r>
       <w:r>
         <w:tab/>
         <w:t>VISÃO DO PROJETO</w:t>
@@ -2741,6 +2746,23 @@
     <w:p>
       <w:pPr>
         <w:pStyle w:val="PargrafodaLista"/>
+        <w:numPr>
+          <w:ilvl w:val="0"/>
+          <w:numId w:val="24"/>
+        </w:numPr>
+        <w:tabs>
+          <w:tab w:val="left" w:pos="851"/>
+        </w:tabs>
+        <w:spacing w:after="0" w:line="360" w:lineRule="auto"/>
+        <w:jc w:val="both"/>
+      </w:pPr>
+      <w:r>
+        <w:t>Scrum Master;</w:t>
+      </w:r>
+    </w:p>
+    <w:p>
+      <w:pPr>
+        <w:pStyle w:val="PargrafodaLista"/>
         <w:ind w:left="1430"/>
       </w:pPr>
     </w:p>
@@ -3062,7 +3084,6 @@
         <w:rPr>
           <w:noProof/>
         </w:rPr>
-        <w:lastRenderedPageBreak/>
         <w:drawing>
           <wp:anchor distT="0" distB="0" distL="114300" distR="114300" simplePos="0" relativeHeight="251674624" behindDoc="0" locked="0" layoutInCell="1" allowOverlap="1" wp14:anchorId="7A3914A8" wp14:editId="5B9A213B">
             <wp:simplePos x="0" y="0"/>
@@ -3203,7 +3224,13 @@
         <w:t>2</w:t>
       </w:r>
       <w:r>
-        <w:t xml:space="preserve"> vezes por semana. Todas as discussões e atividades a derem desenvolvidas foram documentadas em atas, conforme abaixo:</w:t>
+        <w:t xml:space="preserve"> vezes por semana. Todas as discussões e atividades a </w:t>
+      </w:r>
+      <w:r>
+        <w:t>s</w:t>
+      </w:r>
+      <w:r>
+        <w:t>erem desenvolvidas foram documentadas em atas, conforme abaixo:</w:t>
       </w:r>
     </w:p>
     <w:p/>
@@ -3321,11 +3348,22 @@
       <w:pPr>
         <w:pStyle w:val="FolhadeRostodosCaptulos"/>
       </w:pPr>
-      <w:fldSimple w:instr=" REF _Ref125306944 \w ">
-        <w:r>
-          <w:t>3</w:t>
-        </w:r>
-      </w:fldSimple>
+      <w:r>
+        <w:lastRenderedPageBreak/>
+        <w:fldChar w:fldCharType="begin"/>
+      </w:r>
+      <w:r>
+        <w:instrText xml:space="preserve"> REF _Ref125306944 \w </w:instrText>
+      </w:r>
+      <w:r>
+        <w:fldChar w:fldCharType="separate"/>
+      </w:r>
+      <w:r>
+        <w:t>3</w:t>
+      </w:r>
+      <w:r>
+        <w:fldChar w:fldCharType="end"/>
+      </w:r>
       <w:r>
         <w:tab/>
         <w:t>desenvolvimento do projeto</w:t>
@@ -3571,6 +3609,7 @@
     </w:p>
     <w:p>
       <w:pPr>
+        <w:jc w:val="both"/>
         <w:rPr>
           <w:b/>
           <w:bCs/>
@@ -3645,6 +3684,9 @@
       </w:r>
     </w:p>
     <w:p>
+      <w:pPr>
+        <w:jc w:val="both"/>
+      </w:pPr>
       <w:r>
         <w:rPr>
           <w:rFonts w:cs="Arial"/>
@@ -3668,6 +3710,9 @@
       </w:r>
     </w:p>
     <w:p>
+      <w:pPr>
+        <w:jc w:val="both"/>
+      </w:pPr>
       <w:r>
         <w:tab/>
       </w:r>
@@ -3694,6 +3739,7 @@
     <w:p/>
     <w:p>
       <w:pPr>
+        <w:jc w:val="both"/>
         <w:rPr>
           <w:b/>
           <w:bCs/>
@@ -3755,6 +3801,9 @@
     </w:p>
     <w:p/>
     <w:p>
+      <w:pPr>
+        <w:jc w:val="both"/>
+      </w:pPr>
       <w:r>
         <w:tab/>
         <w:t>Na tela de login</w:t>
@@ -3779,6 +3828,9 @@
       </w:r>
     </w:p>
     <w:p>
+      <w:pPr>
+        <w:jc w:val="both"/>
+      </w:pPr>
       <w:r>
         <w:t>Caso contrário, deverá fazer um cadastro ou redefinir suas credenciais.</w:t>
       </w:r>
@@ -3786,6 +3838,7 @@
     <w:p/>
     <w:p>
       <w:pPr>
+        <w:jc w:val="both"/>
         <w:rPr>
           <w:b/>
           <w:bCs/>
@@ -3848,6 +3901,7 @@
     <w:p/>
     <w:p>
       <w:pPr>
+        <w:jc w:val="both"/>
         <w:rPr>
           <w:b/>
           <w:bCs/>
@@ -3923,6 +3977,7 @@
     </w:p>
     <w:p>
       <w:pPr>
+        <w:jc w:val="both"/>
         <w:rPr>
           <w:b/>
           <w:bCs/>
@@ -4048,6 +4103,9 @@
         <w:instrText xml:space="preserve"> REF _Ref125307006 \w </w:instrText>
       </w:r>
       <w:r>
+        <w:instrText xml:space="preserve"> \* MERGEFORMAT </w:instrText>
+      </w:r>
+      <w:r>
         <w:fldChar w:fldCharType="separate"/>
       </w:r>
       <w:r>
@@ -4327,19 +4385,40 @@
       <w:pPr>
         <w:pStyle w:val="FolhadeRostodosCaptulos"/>
       </w:pPr>
-      <w:fldSimple w:instr=" REF _Ref125307146 \w ">
-        <w:r>
-          <w:t>5</w:t>
-        </w:r>
-      </w:fldSimple>
+      <w:r>
+        <w:lastRenderedPageBreak/>
+        <w:fldChar w:fldCharType="begin"/>
+      </w:r>
+      <w:r>
+        <w:instrText xml:space="preserve"> REF _Ref125307146 \w </w:instrText>
+      </w:r>
+      <w:r>
+        <w:fldChar w:fldCharType="separate"/>
+      </w:r>
+      <w:r>
+        <w:t>5</w:t>
+      </w:r>
+      <w:r>
+        <w:fldChar w:fldCharType="end"/>
+      </w:r>
       <w:r>
         <w:tab/>
       </w:r>
-      <w:fldSimple w:instr=" REF _Ref125307146 ">
-        <w:r>
-          <w:t>CONCLUSÕES</w:t>
-        </w:r>
-      </w:fldSimple>
+      <w:r>
+        <w:fldChar w:fldCharType="begin"/>
+      </w:r>
+      <w:r>
+        <w:instrText xml:space="preserve"> REF _Ref125307146 </w:instrText>
+      </w:r>
+      <w:r>
+        <w:fldChar w:fldCharType="separate"/>
+      </w:r>
+      <w:r>
+        <w:t>CONCLUSÕES</w:t>
+      </w:r>
+      <w:r>
+        <w:fldChar w:fldCharType="end"/>
+      </w:r>
     </w:p>
     <w:p>
       <w:pPr>
@@ -8854,82 +8933,82 @@
       </w:rPr>
     </w:lvl>
   </w:abstractNum>
-  <w:num w:numId="1">
+  <w:num w:numId="1" w16cid:durableId="518129970">
     <w:abstractNumId w:val="13"/>
   </w:num>
-  <w:num w:numId="2">
+  <w:num w:numId="2" w16cid:durableId="1067844903">
     <w:abstractNumId w:val="3"/>
   </w:num>
-  <w:num w:numId="3">
+  <w:num w:numId="3" w16cid:durableId="747776539">
     <w:abstractNumId w:val="10"/>
   </w:num>
-  <w:num w:numId="4">
+  <w:num w:numId="4" w16cid:durableId="1366176618">
     <w:abstractNumId w:val="1"/>
   </w:num>
-  <w:num w:numId="5">
+  <w:num w:numId="5" w16cid:durableId="1371490646">
     <w:abstractNumId w:val="16"/>
   </w:num>
-  <w:num w:numId="6">
+  <w:num w:numId="6" w16cid:durableId="1188367573">
     <w:abstractNumId w:val="11"/>
   </w:num>
-  <w:num w:numId="7">
+  <w:num w:numId="7" w16cid:durableId="283584920">
     <w:abstractNumId w:val="21"/>
   </w:num>
-  <w:num w:numId="8">
+  <w:num w:numId="8" w16cid:durableId="859977433">
     <w:abstractNumId w:val="22"/>
   </w:num>
-  <w:num w:numId="9">
+  <w:num w:numId="9" w16cid:durableId="1964577405">
     <w:abstractNumId w:val="20"/>
   </w:num>
-  <w:num w:numId="10">
+  <w:num w:numId="10" w16cid:durableId="934096609">
     <w:abstractNumId w:val="0"/>
   </w:num>
-  <w:num w:numId="11">
+  <w:num w:numId="11" w16cid:durableId="1053844590">
     <w:abstractNumId w:val="7"/>
   </w:num>
-  <w:num w:numId="12">
+  <w:num w:numId="12" w16cid:durableId="1710496485">
     <w:abstractNumId w:val="9"/>
   </w:num>
-  <w:num w:numId="13">
+  <w:num w:numId="13" w16cid:durableId="1142190344">
     <w:abstractNumId w:val="17"/>
   </w:num>
-  <w:num w:numId="14">
+  <w:num w:numId="14" w16cid:durableId="925697089">
     <w:abstractNumId w:val="8"/>
   </w:num>
-  <w:num w:numId="15">
+  <w:num w:numId="15" w16cid:durableId="1573588306">
     <w:abstractNumId w:val="2"/>
   </w:num>
-  <w:num w:numId="16">
+  <w:num w:numId="16" w16cid:durableId="417678151">
     <w:abstractNumId w:val="12"/>
   </w:num>
-  <w:num w:numId="17">
+  <w:num w:numId="17" w16cid:durableId="1715420261">
     <w:abstractNumId w:val="19"/>
   </w:num>
-  <w:num w:numId="18">
+  <w:num w:numId="18" w16cid:durableId="1767923215">
     <w:abstractNumId w:val="4"/>
   </w:num>
-  <w:num w:numId="19">
+  <w:num w:numId="19" w16cid:durableId="1032069424">
     <w:abstractNumId w:val="6"/>
   </w:num>
-  <w:num w:numId="20">
+  <w:num w:numId="20" w16cid:durableId="786391850">
     <w:abstractNumId w:val="5"/>
   </w:num>
-  <w:num w:numId="21">
+  <w:num w:numId="21" w16cid:durableId="333151359">
     <w:abstractNumId w:val="23"/>
   </w:num>
-  <w:num w:numId="22">
+  <w:num w:numId="22" w16cid:durableId="862326964">
     <w:abstractNumId w:val="18"/>
   </w:num>
-  <w:num w:numId="23">
+  <w:num w:numId="23" w16cid:durableId="326787700">
     <w:abstractNumId w:val="24"/>
   </w:num>
-  <w:num w:numId="24">
+  <w:num w:numId="24" w16cid:durableId="1187982356">
     <w:abstractNumId w:val="15"/>
   </w:num>
-  <w:num w:numId="25">
+  <w:num w:numId="25" w16cid:durableId="605356565">
     <w:abstractNumId w:val="14"/>
   </w:num>
-  <w:num w:numId="26">
+  <w:num w:numId="26" w16cid:durableId="45614755">
     <w:abstractNumId w:val="4"/>
     <w:lvlOverride w:ilvl="0">
       <w:startOverride w:val="2"/>
@@ -8938,7 +9017,7 @@
       <w:startOverride w:val="4"/>
     </w:lvlOverride>
   </w:num>
-  <w:num w:numId="27">
+  <w:num w:numId="27" w16cid:durableId="598487265">
     <w:abstractNumId w:val="4"/>
     <w:lvlOverride w:ilvl="0">
       <w:startOverride w:val="2"/>
@@ -8947,13 +9026,13 @@
       <w:startOverride w:val="3"/>
     </w:lvlOverride>
   </w:num>
-  <w:num w:numId="28">
+  <w:num w:numId="28" w16cid:durableId="261842737">
     <w:abstractNumId w:val="4"/>
     <w:lvlOverride w:ilvl="0">
       <w:startOverride w:val="5"/>
     </w:lvlOverride>
   </w:num>
-  <w:num w:numId="29">
+  <w:num w:numId="29" w16cid:durableId="2034307798">
     <w:abstractNumId w:val="4"/>
     <w:lvlOverride w:ilvl="0">
       <w:startOverride w:val="5"/>

</xml_diff>

<commit_message>
Subindo alterações no PBC e documentação
</commit_message>
<xml_diff>
--- a/Documentação/Documentação oficial do projeto.docx
+++ b/Documentação/Documentação oficial do projeto.docx
@@ -3157,6 +3157,9 @@
       </w:pPr>
     </w:p>
     <w:p>
+      <w:pPr>
+        <w:jc w:val="both"/>
+      </w:pPr>
       <w:r>
         <w:rPr>
           <w:noProof/>
@@ -3253,6 +3256,9 @@
       </w:r>
     </w:p>
     <w:p>
+      <w:pPr>
+        <w:jc w:val="both"/>
+      </w:pPr>
       <w:r>
         <w:t>Segue nosso levantamento e classificação de riscos, assim como nosso plano de resposta para cada um deles:</w:t>
       </w:r>

</xml_diff>

<commit_message>
Alterações na documentação, gráfico de GANTT e no PBC
</commit_message>
<xml_diff>
--- a/Documentação/Documentação oficial do projeto.docx
+++ b/Documentação/Documentação oficial do projeto.docx
@@ -1690,21 +1690,11 @@
       <w:pPr>
         <w:pStyle w:val="FolhadeRostodosCaptulos"/>
       </w:pPr>
-      <w:r>
-        <w:fldChar w:fldCharType="begin"/>
-      </w:r>
-      <w:r>
-        <w:instrText xml:space="preserve"> REF _Ref125306779 \w </w:instrText>
-      </w:r>
-      <w:r>
-        <w:fldChar w:fldCharType="separate"/>
-      </w:r>
-      <w:r>
-        <w:t>1</w:t>
-      </w:r>
-      <w:r>
-        <w:fldChar w:fldCharType="end"/>
-      </w:r>
+      <w:fldSimple w:instr=" REF _Ref125306779 \w ">
+        <w:r>
+          <w:t>1</w:t>
+        </w:r>
+      </w:fldSimple>
       <w:r>
         <w:tab/>
         <w:t>VISÃO DO PROJETO</w:t>
@@ -3072,28 +3062,19 @@
         <w:t>sprints.</w:t>
       </w:r>
     </w:p>
-    <w:p/>
-    <w:p>
-      <w:pPr>
-        <w:rPr>
-          <w:i/>
-          <w:iCs/>
-        </w:rPr>
-      </w:pPr>
-      <w:r>
-        <w:rPr>
-          <w:noProof/>
-        </w:rPr>
+    <w:p>
+      <w:r>
+        <w:lastRenderedPageBreak/>
         <w:drawing>
-          <wp:anchor distT="0" distB="0" distL="114300" distR="114300" simplePos="0" relativeHeight="251674624" behindDoc="0" locked="0" layoutInCell="1" allowOverlap="1" wp14:anchorId="7A3914A8" wp14:editId="5B9A213B">
+          <wp:anchor distT="0" distB="0" distL="114300" distR="114300" simplePos="0" relativeHeight="251678720" behindDoc="0" locked="0" layoutInCell="1" allowOverlap="1" wp14:anchorId="63962BAB" wp14:editId="208E3004">
             <wp:simplePos x="0" y="0"/>
-            <wp:positionH relativeFrom="page">
-              <wp:align>center</wp:align>
+            <wp:positionH relativeFrom="margin">
+              <wp:posOffset>-175260</wp:posOffset>
             </wp:positionH>
             <wp:positionV relativeFrom="paragraph">
               <wp:posOffset>0</wp:posOffset>
             </wp:positionV>
-            <wp:extent cx="6540500" cy="3208020"/>
+            <wp:extent cx="6005830" cy="2857500"/>
             <wp:effectExtent l="0" t="0" r="0" b="0"/>
             <wp:wrapTopAndBottom/>
             <wp:docPr id="1" name="Imagem 1" descr="Tela de computador com texto preto sobre fundo branco&#10;&#10;Descrição gerada automaticamente"/>
@@ -3122,7 +3103,7 @@
                   <pic:spPr>
                     <a:xfrm>
                       <a:off x="0" y="0"/>
-                      <a:ext cx="6542006" cy="3208746"/>
+                      <a:ext cx="6005830" cy="2857500"/>
                     </a:xfrm>
                     <a:prstGeom prst="rect">
                       <a:avLst/>
@@ -3145,38 +3126,43 @@
           <w:i/>
           <w:iCs/>
         </w:rPr>
-        <w:t>Captura de imagem da ferramenta Planner:</w:t>
-      </w:r>
-    </w:p>
-    <w:p>
-      <w:pPr>
+        <w:t xml:space="preserve">Captura de imagem da ferramenta </w:t>
+      </w:r>
+      <w:proofErr w:type="spellStart"/>
+      <w:r>
         <w:rPr>
           <w:i/>
           <w:iCs/>
         </w:rPr>
-      </w:pPr>
+        <w:t>Planner</w:t>
+      </w:r>
+      <w:proofErr w:type="spellEnd"/>
+      <w:r>
+        <w:rPr>
+          <w:i/>
+          <w:iCs/>
+        </w:rPr>
+        <w:t>:</w:t>
+      </w:r>
     </w:p>
     <w:p>
       <w:pPr>
         <w:jc w:val="both"/>
       </w:pPr>
       <w:r>
-        <w:rPr>
-          <w:noProof/>
-        </w:rPr>
         <w:drawing>
-          <wp:anchor distT="0" distB="0" distL="114300" distR="114300" simplePos="0" relativeHeight="251675648" behindDoc="0" locked="0" layoutInCell="1" allowOverlap="1" wp14:anchorId="1BC33A42" wp14:editId="7B952BA8">
+          <wp:anchor distT="0" distB="0" distL="114300" distR="114300" simplePos="0" relativeHeight="251679744" behindDoc="0" locked="0" layoutInCell="1" allowOverlap="1" wp14:anchorId="53917DC2" wp14:editId="01446E9F">
             <wp:simplePos x="0" y="0"/>
-            <wp:positionH relativeFrom="page">
-              <wp:posOffset>510540</wp:posOffset>
+            <wp:positionH relativeFrom="margin">
+              <wp:posOffset>-196215</wp:posOffset>
             </wp:positionH>
             <wp:positionV relativeFrom="paragraph">
-              <wp:posOffset>695325</wp:posOffset>
+              <wp:posOffset>657225</wp:posOffset>
             </wp:positionV>
-            <wp:extent cx="6568440" cy="3268980"/>
-            <wp:effectExtent l="0" t="0" r="3810" b="7620"/>
+            <wp:extent cx="6000115" cy="2743200"/>
+            <wp:effectExtent l="0" t="0" r="635" b="0"/>
             <wp:wrapTopAndBottom/>
-            <wp:docPr id="10" name="Imagem 10" descr="Tela de computador com texto preto sobre fundo branco&#10;&#10;Descrição gerada automaticamente"/>
+            <wp:docPr id="4" name="Imagem 4" descr="Interface gráfica do usuário, Aplicativo, Site&#10;&#10;Descrição gerada automaticamente"/>
             <wp:cNvGraphicFramePr>
               <a:graphicFrameLocks xmlns:a="http://schemas.openxmlformats.org/drawingml/2006/main" noChangeAspect="1"/>
             </wp:cNvGraphicFramePr>
@@ -3184,7 +3170,7 @@
               <a:graphicData uri="http://schemas.openxmlformats.org/drawingml/2006/picture">
                 <pic:pic xmlns:pic="http://schemas.openxmlformats.org/drawingml/2006/picture">
                   <pic:nvPicPr>
-                    <pic:cNvPr id="10" name="Imagem 10" descr="Tela de computador com texto preto sobre fundo branco&#10;&#10;Descrição gerada automaticamente"/>
+                    <pic:cNvPr id="4" name="Imagem 4" descr="Interface gráfica do usuário, Aplicativo, Site&#10;&#10;Descrição gerada automaticamente"/>
                     <pic:cNvPicPr/>
                   </pic:nvPicPr>
                   <pic:blipFill>
@@ -3202,7 +3188,7 @@
                   <pic:spPr>
                     <a:xfrm>
                       <a:off x="0" y="0"/>
-                      <a:ext cx="6568440" cy="3268980"/>
+                      <a:ext cx="6000115" cy="2743200"/>
                     </a:xfrm>
                     <a:prstGeom prst="rect">
                       <a:avLst/>
@@ -3308,13 +3294,46 @@
           <w:lang w:val="en-US"/>
         </w:rPr>
       </w:pPr>
-    </w:p>
-    <w:p>
-      <w:pPr>
+      <w:r>
         <w:rPr>
           <w:lang w:val="en-US"/>
         </w:rPr>
-      </w:pPr>
+        <w:drawing>
+          <wp:inline distT="0" distB="0" distL="0" distR="0" wp14:anchorId="35E57E3D" wp14:editId="1CDB3A49">
+            <wp:extent cx="5760720" cy="2047875"/>
+            <wp:effectExtent l="0" t="0" r="0" b="9525"/>
+            <wp:docPr id="2" name="Imagem 2" descr="Interface gráfica do usuário, Texto, Aplicativo&#10;&#10;Descrição gerada automaticamente"/>
+            <wp:cNvGraphicFramePr>
+              <a:graphicFrameLocks xmlns:a="http://schemas.openxmlformats.org/drawingml/2006/main" noChangeAspect="1"/>
+            </wp:cNvGraphicFramePr>
+            <a:graphic xmlns:a="http://schemas.openxmlformats.org/drawingml/2006/main">
+              <a:graphicData uri="http://schemas.openxmlformats.org/drawingml/2006/picture">
+                <pic:pic xmlns:pic="http://schemas.openxmlformats.org/drawingml/2006/picture">
+                  <pic:nvPicPr>
+                    <pic:cNvPr id="2" name="Imagem 2" descr="Interface gráfica do usuário, Texto, Aplicativo&#10;&#10;Descrição gerada automaticamente"/>
+                    <pic:cNvPicPr/>
+                  </pic:nvPicPr>
+                  <pic:blipFill>
+                    <a:blip r:embed="rId23"/>
+                    <a:stretch>
+                      <a:fillRect/>
+                    </a:stretch>
+                  </pic:blipFill>
+                  <pic:spPr>
+                    <a:xfrm>
+                      <a:off x="0" y="0"/>
+                      <a:ext cx="5760720" cy="2047875"/>
+                    </a:xfrm>
+                    <a:prstGeom prst="rect">
+                      <a:avLst/>
+                    </a:prstGeom>
+                  </pic:spPr>
+                </pic:pic>
+              </a:graphicData>
+            </a:graphic>
+          </wp:inline>
+        </w:drawing>
+      </w:r>
     </w:p>
     <w:p>
       <w:pPr>
@@ -3322,26 +3341,80 @@
           <w:lang w:val="en-US"/>
         </w:rPr>
       </w:pPr>
-    </w:p>
-    <w:p>
-      <w:pPr>
+      <w:r>
         <w:rPr>
           <w:lang w:val="en-US"/>
         </w:rPr>
-      </w:pPr>
+        <w:drawing>
+          <wp:inline distT="0" distB="0" distL="0" distR="0" wp14:anchorId="365CAE70" wp14:editId="7BF8A39E">
+            <wp:extent cx="5760720" cy="1527175"/>
+            <wp:effectExtent l="0" t="0" r="0" b="0"/>
+            <wp:docPr id="3" name="Imagem 3" descr="Uma imagem contendo Calendário&#10;&#10;Descrição gerada automaticamente"/>
+            <wp:cNvGraphicFramePr>
+              <a:graphicFrameLocks xmlns:a="http://schemas.openxmlformats.org/drawingml/2006/main" noChangeAspect="1"/>
+            </wp:cNvGraphicFramePr>
+            <a:graphic xmlns:a="http://schemas.openxmlformats.org/drawingml/2006/main">
+              <a:graphicData uri="http://schemas.openxmlformats.org/drawingml/2006/picture">
+                <pic:pic xmlns:pic="http://schemas.openxmlformats.org/drawingml/2006/picture">
+                  <pic:nvPicPr>
+                    <pic:cNvPr id="3" name="Imagem 3" descr="Uma imagem contendo Calendário&#10;&#10;Descrição gerada automaticamente"/>
+                    <pic:cNvPicPr/>
+                  </pic:nvPicPr>
+                  <pic:blipFill>
+                    <a:blip r:embed="rId24"/>
+                    <a:stretch>
+                      <a:fillRect/>
+                    </a:stretch>
+                  </pic:blipFill>
+                  <pic:spPr>
+                    <a:xfrm>
+                      <a:off x="0" y="0"/>
+                      <a:ext cx="5760720" cy="1527175"/>
+                    </a:xfrm>
+                    <a:prstGeom prst="rect">
+                      <a:avLst/>
+                    </a:prstGeom>
+                  </pic:spPr>
+                </pic:pic>
+              </a:graphicData>
+            </a:graphic>
+          </wp:inline>
+        </w:drawing>
+      </w:r>
     </w:p>
     <w:p>
       <w:pPr>
         <w:rPr>
           <w:lang w:val="en-US"/>
         </w:rPr>
+      </w:pPr>
+    </w:p>
+    <w:p>
+      <w:pPr>
+        <w:rPr>
+          <w:lang w:val="en-US"/>
+        </w:rPr>
+      </w:pPr>
+    </w:p>
+    <w:p>
+      <w:pPr>
+        <w:rPr>
+          <w:lang w:val="en-US"/>
+        </w:rPr>
+      </w:pPr>
+    </w:p>
+    <w:p>
+      <w:pPr>
+        <w:rPr>
+          <w:lang w:val="en-US"/>
+        </w:rPr>
         <w:sectPr>
-          <w:headerReference w:type="even" r:id="rId23"/>
-          <w:headerReference w:type="default" r:id="rId24"/>
-          <w:footerReference w:type="even" r:id="rId25"/>
-          <w:footerReference w:type="default" r:id="rId26"/>
-          <w:headerReference w:type="first" r:id="rId27"/>
-          <w:footerReference w:type="first" r:id="rId28"/>
+          <w:headerReference w:type="even" r:id="rId25"/>
+          <w:headerReference w:type="default" r:id="rId26"/>
+          <w:footerReference w:type="even" r:id="rId27"/>
+          <w:footerReference w:type="default" r:id="rId28"/>
+          <w:headerReference w:type="first" r:id="rId29"/>
+          <w:footerReference w:type="first" r:id="rId30"/>
           <w:pgSz w:w="11907" w:h="16840" w:code="9"/>
           <w:pgMar w:top="1701" w:right="1134" w:bottom="1531" w:left="1701" w:header="709" w:footer="709" w:gutter="0"/>
           <w:cols w:space="708"/>
@@ -3354,22 +3427,11 @@
       <w:pPr>
         <w:pStyle w:val="FolhadeRostodosCaptulos"/>
       </w:pPr>
-      <w:r>
-        <w:lastRenderedPageBreak/>
-        <w:fldChar w:fldCharType="begin"/>
-      </w:r>
-      <w:r>
-        <w:instrText xml:space="preserve"> REF _Ref125306944 \w </w:instrText>
-      </w:r>
-      <w:r>
-        <w:fldChar w:fldCharType="separate"/>
-      </w:r>
-      <w:r>
-        <w:t>3</w:t>
-      </w:r>
-      <w:r>
-        <w:fldChar w:fldCharType="end"/>
-      </w:r>
+      <w:fldSimple w:instr=" REF _Ref125306944 \w ">
+        <w:r>
+          <w:t>3</w:t>
+        </w:r>
+      </w:fldSimple>
       <w:r>
         <w:tab/>
         <w:t>desenvolvimento do projeto</w:t>
@@ -3541,7 +3603,7 @@
                     </pic:cNvPicPr>
                   </pic:nvPicPr>
                   <pic:blipFill>
-                    <a:blip r:embed="rId29">
+                    <a:blip r:embed="rId31">
                       <a:extLst>
                         <a:ext uri="{28A0092B-C50C-407E-A947-70E740481C1C}">
                           <a14:useLocalDpi xmlns:a14="http://schemas.microsoft.com/office/drawing/2010/main" val="0"/>
@@ -3662,7 +3724,7 @@
                     <pic:cNvPicPr/>
                   </pic:nvPicPr>
                   <pic:blipFill>
-                    <a:blip r:embed="rId30">
+                    <a:blip r:embed="rId32">
                       <a:extLst>
                         <a:ext uri="{28A0092B-C50C-407E-A947-70E740481C1C}">
                           <a14:useLocalDpi xmlns:a14="http://schemas.microsoft.com/office/drawing/2010/main" val="0"/>
@@ -3784,7 +3846,7 @@
                     <pic:cNvPicPr/>
                   </pic:nvPicPr>
                   <pic:blipFill>
-                    <a:blip r:embed="rId31"/>
+                    <a:blip r:embed="rId33"/>
                     <a:stretch>
                       <a:fillRect/>
                     </a:stretch>
@@ -3883,7 +3945,7 @@
                     <pic:cNvPicPr/>
                   </pic:nvPicPr>
                   <pic:blipFill>
-                    <a:blip r:embed="rId32"/>
+                    <a:blip r:embed="rId34"/>
                     <a:stretch>
                       <a:fillRect/>
                     </a:stretch>
@@ -3960,7 +4022,7 @@
                     <pic:cNvPicPr/>
                   </pic:nvPicPr>
                   <pic:blipFill>
-                    <a:blip r:embed="rId33"/>
+                    <a:blip r:embed="rId35"/>
                     <a:stretch>
                       <a:fillRect/>
                     </a:stretch>
@@ -4018,7 +4080,7 @@
                     <pic:cNvPicPr/>
                   </pic:nvPicPr>
                   <pic:blipFill>
-                    <a:blip r:embed="rId34">
+                    <a:blip r:embed="rId36">
                       <a:extLst>
                         <a:ext uri="{28A0092B-C50C-407E-A947-70E740481C1C}">
                           <a14:useLocalDpi xmlns:a14="http://schemas.microsoft.com/office/drawing/2010/main" val="0"/>
@@ -4075,12 +4137,12 @@
     <w:p>
       <w:pPr>
         <w:sectPr>
-          <w:headerReference w:type="even" r:id="rId35"/>
-          <w:headerReference w:type="default" r:id="rId36"/>
-          <w:footerReference w:type="even" r:id="rId37"/>
-          <w:footerReference w:type="default" r:id="rId38"/>
-          <w:headerReference w:type="first" r:id="rId39"/>
-          <w:footerReference w:type="first" r:id="rId40"/>
+          <w:headerReference w:type="even" r:id="rId37"/>
+          <w:headerReference w:type="default" r:id="rId38"/>
+          <w:footerReference w:type="even" r:id="rId39"/>
+          <w:footerReference w:type="default" r:id="rId40"/>
+          <w:headerReference w:type="first" r:id="rId41"/>
+          <w:footerReference w:type="first" r:id="rId42"/>
           <w:pgSz w:w="11907" w:h="16840" w:code="9"/>
           <w:pgMar w:top="1701" w:right="1134" w:bottom="1531" w:left="1701" w:header="720" w:footer="720" w:gutter="0"/>
           <w:cols w:space="708"/>
@@ -4255,7 +4317,7 @@
                     </pic:cNvPicPr>
                   </pic:nvPicPr>
                   <pic:blipFill>
-                    <a:blip r:embed="rId41">
+                    <a:blip r:embed="rId43">
                       <a:extLst>
                         <a:ext uri="{28A0092B-C50C-407E-A947-70E740481C1C}">
                           <a14:useLocalDpi xmlns:a14="http://schemas.microsoft.com/office/drawing/2010/main" val="0"/>
@@ -4375,10 +4437,10 @@
           <w:noProof/>
         </w:rPr>
         <w:sectPr>
-          <w:headerReference w:type="default" r:id="rId42"/>
-          <w:footerReference w:type="default" r:id="rId43"/>
-          <w:headerReference w:type="first" r:id="rId44"/>
-          <w:footerReference w:type="first" r:id="rId45"/>
+          <w:headerReference w:type="default" r:id="rId44"/>
+          <w:footerReference w:type="default" r:id="rId45"/>
+          <w:headerReference w:type="first" r:id="rId46"/>
+          <w:footerReference w:type="first" r:id="rId47"/>
           <w:pgSz w:w="11907" w:h="16840" w:code="9"/>
           <w:pgMar w:top="1701" w:right="1134" w:bottom="1531" w:left="1701" w:header="720" w:footer="720" w:gutter="0"/>
           <w:cols w:space="708"/>
@@ -4391,40 +4453,19 @@
       <w:pPr>
         <w:pStyle w:val="FolhadeRostodosCaptulos"/>
       </w:pPr>
-      <w:r>
-        <w:lastRenderedPageBreak/>
-        <w:fldChar w:fldCharType="begin"/>
-      </w:r>
-      <w:r>
-        <w:instrText xml:space="preserve"> REF _Ref125307146 \w </w:instrText>
-      </w:r>
-      <w:r>
-        <w:fldChar w:fldCharType="separate"/>
-      </w:r>
-      <w:r>
-        <w:t>5</w:t>
-      </w:r>
-      <w:r>
-        <w:fldChar w:fldCharType="end"/>
-      </w:r>
+      <w:fldSimple w:instr=" REF _Ref125307146 \w ">
+        <w:r>
+          <w:t>5</w:t>
+        </w:r>
+      </w:fldSimple>
       <w:r>
         <w:tab/>
       </w:r>
-      <w:r>
-        <w:fldChar w:fldCharType="begin"/>
-      </w:r>
-      <w:r>
-        <w:instrText xml:space="preserve"> REF _Ref125307146 </w:instrText>
-      </w:r>
-      <w:r>
-        <w:fldChar w:fldCharType="separate"/>
-      </w:r>
-      <w:r>
-        <w:t>CONCLUSÕES</w:t>
-      </w:r>
-      <w:r>
-        <w:fldChar w:fldCharType="end"/>
-      </w:r>
+      <w:fldSimple w:instr=" REF _Ref125307146 ">
+        <w:r>
+          <w:t>CONCLUSÕES</w:t>
+        </w:r>
+      </w:fldSimple>
     </w:p>
     <w:p>
       <w:pPr>
@@ -4692,11 +4733,11 @@
     <w:p>
       <w:pPr>
         <w:sectPr>
-          <w:headerReference w:type="even" r:id="rId46"/>
-          <w:headerReference w:type="default" r:id="rId47"/>
-          <w:footerReference w:type="default" r:id="rId48"/>
-          <w:headerReference w:type="first" r:id="rId49"/>
-          <w:footerReference w:type="first" r:id="rId50"/>
+          <w:headerReference w:type="even" r:id="rId48"/>
+          <w:headerReference w:type="default" r:id="rId49"/>
+          <w:footerReference w:type="default" r:id="rId50"/>
+          <w:headerReference w:type="first" r:id="rId51"/>
+          <w:footerReference w:type="first" r:id="rId52"/>
           <w:type w:val="continuous"/>
           <w:pgSz w:w="11907" w:h="16840" w:code="9"/>
           <w:pgMar w:top="1701" w:right="1134" w:bottom="1531" w:left="1701" w:header="720" w:footer="720" w:gutter="0"/>

</xml_diff>

<commit_message>
Subindo alterações no gráfico de GANTT e na documentação do projeto
</commit_message>
<xml_diff>
--- a/Documentação/Documentação oficial do projeto.docx
+++ b/Documentação/Documentação oficial do projeto.docx
@@ -1,6 +1,6 @@
 
 <file path=word/document.xml><?xml version="1.0" encoding="utf-8"?>
-<w:document xmlns:wpc="http://schemas.microsoft.com/office/word/2010/wordprocessingCanvas" xmlns:cx="http://schemas.microsoft.com/office/drawing/2014/chartex" xmlns:cx1="http://schemas.microsoft.com/office/drawing/2015/9/8/chartex" xmlns:cx2="http://schemas.microsoft.com/office/drawing/2015/10/21/chartex" xmlns:cx3="http://schemas.microsoft.com/office/drawing/2016/5/9/chartex" xmlns:cx4="http://schemas.microsoft.com/office/drawing/2016/5/10/chartex" xmlns:cx5="http://schemas.microsoft.com/office/drawing/2016/5/11/chartex" xmlns:cx6="http://schemas.microsoft.com/office/drawing/2016/5/12/chartex" xmlns:cx7="http://schemas.microsoft.com/office/drawing/2016/5/13/chartex" xmlns:cx8="http://schemas.microsoft.com/office/drawing/2016/5/14/chartex" xmlns:mc="http://schemas.openxmlformats.org/markup-compatibility/2006" xmlns:aink="http://schemas.microsoft.com/office/drawing/2016/ink" xmlns:am3d="http://schemas.microsoft.com/office/drawing/2017/model3d" xmlns:o="urn:schemas-microsoft-com:office:office" xmlns:r="http://schemas.openxmlformats.org/officeDocument/2006/relationships" xmlns:m="http://schemas.openxmlformats.org/officeDocument/2006/math" xmlns:v="urn:schemas-microsoft-com:vml" xmlns:wp14="http://schemas.microsoft.com/office/word/2010/wordprocessingDrawing" xmlns:wp="http://schemas.openxmlformats.org/drawingml/2006/wordprocessingDrawing" xmlns:w10="urn:schemas-microsoft-com:office:word" xmlns:w="http://schemas.openxmlformats.org/wordprocessingml/2006/main" xmlns:w14="http://schemas.microsoft.com/office/word/2010/wordml" xmlns:w15="http://schemas.microsoft.com/office/word/2012/wordml" xmlns:w16cex="http://schemas.microsoft.com/office/word/2018/wordml/cex" xmlns:w16cid="http://schemas.microsoft.com/office/word/2016/wordml/cid" xmlns:w16="http://schemas.microsoft.com/office/word/2018/wordml" xmlns:w16sdtdh="http://schemas.microsoft.com/office/word/2020/wordml/sdtdatahash" xmlns:w16se="http://schemas.microsoft.com/office/word/2015/wordml/symex" xmlns:wpg="http://schemas.microsoft.com/office/word/2010/wordprocessingGroup" xmlns:wpi="http://schemas.microsoft.com/office/word/2010/wordprocessingInk" xmlns:wne="http://schemas.microsoft.com/office/word/2006/wordml" xmlns:wps="http://schemas.microsoft.com/office/word/2010/wordprocessingShape" mc:Ignorable="w14 w15 w16se w16cid w16 w16cex w16sdtdh wp14">
+<w:document xmlns:wpc="http://schemas.microsoft.com/office/word/2010/wordprocessingCanvas" xmlns:cx="http://schemas.microsoft.com/office/drawing/2014/chartex" xmlns:cx1="http://schemas.microsoft.com/office/drawing/2015/9/8/chartex" xmlns:cx2="http://schemas.microsoft.com/office/drawing/2015/10/21/chartex" xmlns:cx3="http://schemas.microsoft.com/office/drawing/2016/5/9/chartex" xmlns:cx4="http://schemas.microsoft.com/office/drawing/2016/5/10/chartex" xmlns:cx5="http://schemas.microsoft.com/office/drawing/2016/5/11/chartex" xmlns:cx6="http://schemas.microsoft.com/office/drawing/2016/5/12/chartex" xmlns:cx7="http://schemas.microsoft.com/office/drawing/2016/5/13/chartex" xmlns:cx8="http://schemas.microsoft.com/office/drawing/2016/5/14/chartex" xmlns:mc="http://schemas.openxmlformats.org/markup-compatibility/2006" xmlns:aink="http://schemas.microsoft.com/office/drawing/2016/ink" xmlns:am3d="http://schemas.microsoft.com/office/drawing/2017/model3d" xmlns:o="urn:schemas-microsoft-com:office:office" xmlns:oel="http://schemas.microsoft.com/office/2019/extlst" xmlns:r="http://schemas.openxmlformats.org/officeDocument/2006/relationships" xmlns:m="http://schemas.openxmlformats.org/officeDocument/2006/math" xmlns:v="urn:schemas-microsoft-com:vml" xmlns:wp14="http://schemas.microsoft.com/office/word/2010/wordprocessingDrawing" xmlns:wp="http://schemas.openxmlformats.org/drawingml/2006/wordprocessingDrawing" xmlns:w10="urn:schemas-microsoft-com:office:word" xmlns:w="http://schemas.openxmlformats.org/wordprocessingml/2006/main" xmlns:w14="http://schemas.microsoft.com/office/word/2010/wordml" xmlns:w15="http://schemas.microsoft.com/office/word/2012/wordml" xmlns:w16cex="http://schemas.microsoft.com/office/word/2018/wordml/cex" xmlns:w16cid="http://schemas.microsoft.com/office/word/2016/wordml/cid" xmlns:w16="http://schemas.microsoft.com/office/word/2018/wordml" xmlns:w16sdtdh="http://schemas.microsoft.com/office/word/2020/wordml/sdtdatahash" xmlns:w16se="http://schemas.microsoft.com/office/word/2015/wordml/symex" xmlns:wpg="http://schemas.microsoft.com/office/word/2010/wordprocessingGroup" xmlns:wpi="http://schemas.microsoft.com/office/word/2010/wordprocessingInk" xmlns:wne="http://schemas.microsoft.com/office/word/2006/wordml" xmlns:wps="http://schemas.microsoft.com/office/word/2010/wordprocessingShape" mc:Ignorable="w14 w15 w16se w16cid w16 w16cex w16sdtdh wp14">
   <w:body>
     <w:p>
       <w:pPr>
@@ -434,19 +434,7 @@
         <w:tab/>
       </w:r>
       <w:r>
-        <w:fldChar w:fldCharType="begin"/>
-      </w:r>
-      <w:r>
-        <w:instrText xml:space="preserve"> PAGEREF _Toc73427763 \h </w:instrText>
-      </w:r>
-      <w:r>
-        <w:fldChar w:fldCharType="separate"/>
-      </w:r>
-      <w:r>
-        <w:t>5</w:t>
-      </w:r>
-      <w:r>
-        <w:fldChar w:fldCharType="end"/>
+        <w:t>4</w:t>
       </w:r>
     </w:p>
     <w:p>
@@ -495,7 +483,12 @@
           <w:noProof/>
         </w:rPr>
         <w:tab/>
-        <w:t>6</w:t>
+      </w:r>
+      <w:r>
+        <w:rPr>
+          <w:noProof/>
+        </w:rPr>
+        <w:t>5</w:t>
       </w:r>
     </w:p>
     <w:p>
@@ -544,7 +537,12 @@
           <w:noProof/>
         </w:rPr>
         <w:tab/>
-        <w:t>6</w:t>
+      </w:r>
+      <w:r>
+        <w:rPr>
+          <w:noProof/>
+        </w:rPr>
+        <w:t>5</w:t>
       </w:r>
     </w:p>
     <w:p>
@@ -568,7 +566,18 @@
           <w:color w:val="000000"/>
           <w:w w:val="0"/>
         </w:rPr>
-        <w:t>1.3</w:t>
+        <w:t>1.</w:t>
+      </w:r>
+      <w:r>
+        <w:rPr>
+          <w:rFonts w:ascii="Times New Roman" w:hAnsi="Times New Roman"/>
+          <w:caps w:val="0"/>
+          <w:noProof/>
+          <w:snapToGrid w:val="0"/>
+          <w:color w:val="000000"/>
+          <w:w w:val="0"/>
+        </w:rPr>
+        <w:t>3</w:t>
       </w:r>
       <w:r>
         <w:rPr>
@@ -586,126 +595,33 @@
           <w:b/>
           <w:noProof/>
         </w:rPr>
-        <w:t>Problema / justificativa do projeto</w:t>
+        <w:t>d</w:t>
+      </w:r>
+      <w:r>
+        <w:rPr>
+          <w:b/>
+          <w:noProof/>
+        </w:rPr>
+        <w:t>ESENHO</w:t>
+      </w:r>
+      <w:r>
+        <w:rPr>
+          <w:b/>
+          <w:noProof/>
+        </w:rPr>
+        <w:t xml:space="preserve"> da solução</w:t>
       </w:r>
       <w:r>
         <w:rPr>
           <w:noProof/>
         </w:rPr>
         <w:tab/>
-        <w:t>7</w:t>
-      </w:r>
-    </w:p>
-    <w:p>
-      <w:pPr>
-        <w:pStyle w:val="Sumrio2"/>
-        <w:rPr>
-          <w:rFonts w:asciiTheme="minorHAnsi" w:eastAsiaTheme="minorEastAsia" w:hAnsiTheme="minorHAnsi" w:cstheme="minorBidi"/>
-          <w:caps w:val="0"/>
-          <w:noProof/>
-          <w:sz w:val="22"/>
-          <w:szCs w:val="22"/>
-          <w:lang w:eastAsia="pt-BR"/>
-        </w:rPr>
-      </w:pPr>
-      <w:r>
-        <w:rPr>
-          <w:rFonts w:ascii="Times New Roman" w:hAnsi="Times New Roman"/>
-          <w:caps w:val="0"/>
-          <w:noProof/>
-          <w:snapToGrid w:val="0"/>
-          <w:color w:val="000000"/>
-          <w:w w:val="0"/>
-        </w:rPr>
-        <w:t>1.4</w:t>
-      </w:r>
-      <w:r>
-        <w:rPr>
-          <w:rFonts w:asciiTheme="minorHAnsi" w:eastAsiaTheme="minorEastAsia" w:hAnsiTheme="minorHAnsi" w:cstheme="minorBidi"/>
-          <w:caps w:val="0"/>
-          <w:noProof/>
-          <w:sz w:val="22"/>
-          <w:szCs w:val="22"/>
-          <w:lang w:eastAsia="pt-BR"/>
-        </w:rPr>
-        <w:tab/>
-      </w:r>
-      <w:r>
-        <w:rPr>
-          <w:b/>
-          <w:noProof/>
-        </w:rPr>
-        <w:t>objetivo da solução</w:t>
-      </w:r>
-      <w:r>
-        <w:rPr>
-          <w:noProof/>
-        </w:rPr>
-        <w:tab/>
-        <w:t>7</w:t>
-      </w:r>
-    </w:p>
-    <w:p>
-      <w:pPr>
-        <w:pStyle w:val="Sumrio2"/>
-        <w:rPr>
-          <w:rFonts w:asciiTheme="minorHAnsi" w:eastAsiaTheme="minorEastAsia" w:hAnsiTheme="minorHAnsi" w:cstheme="minorBidi"/>
-          <w:caps w:val="0"/>
-          <w:noProof/>
-          <w:sz w:val="22"/>
-          <w:szCs w:val="22"/>
-          <w:lang w:eastAsia="pt-BR"/>
-        </w:rPr>
-      </w:pPr>
-      <w:r>
-        <w:rPr>
-          <w:rFonts w:ascii="Times New Roman" w:hAnsi="Times New Roman"/>
-          <w:caps w:val="0"/>
-          <w:noProof/>
-          <w:snapToGrid w:val="0"/>
-          <w:color w:val="000000"/>
-          <w:w w:val="0"/>
-        </w:rPr>
-        <w:t>1.5</w:t>
-      </w:r>
-      <w:r>
-        <w:rPr>
-          <w:rFonts w:asciiTheme="minorHAnsi" w:eastAsiaTheme="minorEastAsia" w:hAnsiTheme="minorHAnsi" w:cstheme="minorBidi"/>
-          <w:caps w:val="0"/>
-          <w:noProof/>
-          <w:sz w:val="22"/>
-          <w:szCs w:val="22"/>
-          <w:lang w:eastAsia="pt-BR"/>
-        </w:rPr>
-        <w:tab/>
-      </w:r>
-      <w:r>
-        <w:rPr>
-          <w:b/>
-          <w:noProof/>
-        </w:rPr>
-        <w:t>d</w:t>
-      </w:r>
-      <w:r>
-        <w:rPr>
-          <w:b/>
-          <w:noProof/>
-        </w:rPr>
-        <w:t>ESENHO</w:t>
-      </w:r>
-      <w:r>
-        <w:rPr>
-          <w:b/>
-          <w:noProof/>
-        </w:rPr>
-        <w:t xml:space="preserve"> da solução</w:t>
-      </w:r>
-      <w:r>
-        <w:rPr>
-          <w:noProof/>
-        </w:rPr>
-        <w:tab/>
-        <w:t>8</w:t>
+      </w:r>
+      <w:r>
+        <w:rPr>
+          <w:noProof/>
+        </w:rPr>
+        <w:t>6</w:t>
       </w:r>
     </w:p>
     <w:p>
@@ -739,7 +655,9 @@
       </w:r>
       <w:r>
         <w:tab/>
-        <w:t>10</w:t>
+      </w:r>
+      <w:r>
+        <w:t>7</w:t>
       </w:r>
     </w:p>
     <w:p>
@@ -788,7 +706,12 @@
           <w:noProof/>
         </w:rPr>
         <w:tab/>
-        <w:t>10</w:t>
+      </w:r>
+      <w:r>
+        <w:rPr>
+          <w:noProof/>
+        </w:rPr>
+        <w:t>8</w:t>
       </w:r>
     </w:p>
     <w:p>
@@ -837,56 +760,13 @@
           <w:noProof/>
         </w:rPr>
         <w:tab/>
-        <w:t>11</w:t>
-      </w:r>
-    </w:p>
-    <w:p>
-      <w:pPr>
-        <w:pStyle w:val="Sumrio2"/>
-        <w:rPr>
-          <w:rFonts w:asciiTheme="minorHAnsi" w:eastAsiaTheme="minorEastAsia" w:hAnsiTheme="minorHAnsi" w:cstheme="minorBidi"/>
-          <w:caps w:val="0"/>
-          <w:noProof/>
-          <w:sz w:val="22"/>
-          <w:szCs w:val="22"/>
-          <w:lang w:eastAsia="pt-BR"/>
-        </w:rPr>
-      </w:pPr>
-      <w:r>
-        <w:rPr>
-          <w:rFonts w:ascii="Times New Roman" w:hAnsi="Times New Roman"/>
-          <w:caps w:val="0"/>
-          <w:noProof/>
-          <w:snapToGrid w:val="0"/>
-          <w:color w:val="000000"/>
-          <w:w w:val="0"/>
-        </w:rPr>
-        <w:t>2.3</w:t>
-      </w:r>
-      <w:r>
-        <w:rPr>
-          <w:rFonts w:asciiTheme="minorHAnsi" w:eastAsiaTheme="minorEastAsia" w:hAnsiTheme="minorHAnsi" w:cstheme="minorBidi"/>
-          <w:caps w:val="0"/>
-          <w:noProof/>
-          <w:sz w:val="22"/>
-          <w:szCs w:val="22"/>
-          <w:lang w:eastAsia="pt-BR"/>
-        </w:rPr>
-        <w:tab/>
-      </w:r>
-      <w:r>
-        <w:rPr>
-          <w:b/>
-          <w:noProof/>
-        </w:rPr>
-        <w:t>Gestão dos Riscos do Projeto</w:t>
-      </w:r>
-      <w:r>
-        <w:rPr>
-          <w:noProof/>
-        </w:rPr>
-        <w:tab/>
-        <w:t>13</w:t>
+        <w:t>1</w:t>
+      </w:r>
+      <w:r>
+        <w:rPr>
+          <w:noProof/>
+        </w:rPr>
+        <w:t>0</w:t>
       </w:r>
     </w:p>
     <w:p>
@@ -911,54 +791,8 @@
           <w:w w:val="0"/>
           <w:lang w:val="en-US"/>
         </w:rPr>
-        <w:t>2.4</w:t>
-      </w:r>
-      <w:r>
-        <w:rPr>
-          <w:rFonts w:asciiTheme="minorHAnsi" w:eastAsiaTheme="minorEastAsia" w:hAnsiTheme="minorHAnsi" w:cstheme="minorBidi"/>
-          <w:caps w:val="0"/>
-          <w:noProof/>
-          <w:sz w:val="22"/>
-          <w:szCs w:val="22"/>
-          <w:lang w:val="en-US" w:eastAsia="pt-BR"/>
-        </w:rPr>
-        <w:tab/>
-      </w:r>
-      <w:r>
-        <w:rPr>
-          <w:b/>
-          <w:noProof/>
-          <w:lang w:val="en-US"/>
-        </w:rPr>
-        <w:t>PRODUCT BACKLOG e requisitos</w:t>
-      </w:r>
-      <w:r>
-        <w:rPr>
-          <w:noProof/>
-          <w:lang w:val="en-US"/>
-        </w:rPr>
-        <w:tab/>
-      </w:r>
-      <w:r>
-        <w:rPr>
-          <w:noProof/>
-          <w:lang w:val="en-US"/>
-        </w:rPr>
-        <w:t>14</w:t>
-      </w:r>
-    </w:p>
-    <w:p>
-      <w:pPr>
-        <w:pStyle w:val="Sumrio2"/>
-        <w:rPr>
-          <w:rFonts w:asciiTheme="minorHAnsi" w:eastAsiaTheme="minorEastAsia" w:hAnsiTheme="minorHAnsi" w:cstheme="minorBidi"/>
-          <w:caps w:val="0"/>
-          <w:noProof/>
-          <w:sz w:val="22"/>
-          <w:szCs w:val="22"/>
-          <w:lang w:val="en-US" w:eastAsia="pt-BR"/>
-        </w:rPr>
-      </w:pPr>
+        <w:t>2.</w:t>
+      </w:r>
       <w:r>
         <w:rPr>
           <w:rFonts w:ascii="Times New Roman" w:hAnsi="Times New Roman"/>
@@ -969,7 +803,7 @@
           <w:w w:val="0"/>
           <w:lang w:val="en-US"/>
         </w:rPr>
-        <w:t>2.5</w:t>
+        <w:t>3</w:t>
       </w:r>
       <w:r>
         <w:rPr>
@@ -988,13 +822,29 @@
           <w:noProof/>
           <w:lang w:val="en-US"/>
         </w:rPr>
-        <w:t>Sprints / sprint backlog</w:t>
-      </w:r>
-      <w:r>
-        <w:rPr>
+        <w:t>PRODUCT BACKLOG e requisitos</w:t>
+      </w:r>
+      <w:r>
+        <w:rPr>
+          <w:b/>
           <w:noProof/>
           <w:lang w:val="en-US"/>
         </w:rPr>
+        <w:t xml:space="preserve"> / </w:t>
+      </w:r>
+      <w:r>
+        <w:rPr>
+          <w:b/>
+          <w:noProof/>
+          <w:lang w:val="en-US"/>
+        </w:rPr>
+        <w:t>sprint backlog</w:t>
+      </w:r>
+      <w:r>
+        <w:rPr>
+          <w:noProof/>
+          <w:lang w:val="en-US"/>
+        </w:rPr>
         <w:tab/>
       </w:r>
       <w:r>
@@ -1002,7 +852,14 @@
           <w:noProof/>
           <w:lang w:val="en-US"/>
         </w:rPr>
-        <w:t>14</w:t>
+        <w:t>1</w:t>
+      </w:r>
+      <w:r>
+        <w:rPr>
+          <w:noProof/>
+          <w:lang w:val="en-US"/>
+        </w:rPr>
+        <w:t>1</w:t>
       </w:r>
     </w:p>
     <w:p>
@@ -1042,7 +899,10 @@
       </w:r>
       <w:r>
         <w:tab/>
-        <w:t>16</w:t>
+        <w:t>1</w:t>
+      </w:r>
+      <w:r>
+        <w:t>3</w:t>
       </w:r>
     </w:p>
     <w:p>
@@ -1084,35 +944,48 @@
           <w:b/>
           <w:noProof/>
         </w:rPr>
-        <w:t xml:space="preserve">Solução Técnica – Aquisição de dados </w:t>
-      </w:r>
-      <w:r>
-        <w:rPr>
-          <w:b/>
-          <w:noProof/>
-        </w:rPr>
-        <w:t>java</w:t>
-      </w:r>
-      <w:r>
-        <w:rPr>
-          <w:b/>
-          <w:noProof/>
-        </w:rPr>
-        <w:t>/</w:t>
-      </w:r>
-      <w:r>
-        <w:rPr>
-          <w:b/>
-          <w:noProof/>
-        </w:rPr>
-        <w:t>api looca</w:t>
+        <w:t xml:space="preserve">Solução Técnica – </w:t>
+      </w:r>
+      <w:r>
+        <w:rPr>
+          <w:b/>
+          <w:noProof/>
+        </w:rPr>
+        <w:t xml:space="preserve">Aquisição de dados </w:t>
+      </w:r>
+      <w:r>
+        <w:rPr>
+          <w:b/>
+          <w:noProof/>
+        </w:rPr>
+        <w:t>SPRINGBOOT /</w:t>
+      </w:r>
+      <w:r>
+        <w:rPr>
+          <w:b/>
+          <w:noProof/>
+        </w:rPr>
+        <w:t xml:space="preserve"> </w:t>
+      </w:r>
+      <w:r>
+        <w:rPr>
+          <w:b/>
+          <w:noProof/>
+        </w:rPr>
+        <w:t>API</w:t>
       </w:r>
       <w:r>
         <w:rPr>
           <w:noProof/>
         </w:rPr>
         <w:tab/>
-        <w:t>16</w:t>
+        <w:t>1</w:t>
+      </w:r>
+      <w:r>
+        <w:rPr>
+          <w:noProof/>
+        </w:rPr>
+        <w:t>3</w:t>
       </w:r>
     </w:p>
     <w:p>
@@ -1161,7 +1034,13 @@
           <w:noProof/>
         </w:rPr>
         <w:tab/>
-        <w:t>17</w:t>
+        <w:t>1</w:t>
+      </w:r>
+      <w:r>
+        <w:rPr>
+          <w:noProof/>
+        </w:rPr>
+        <w:t>3</w:t>
       </w:r>
     </w:p>
     <w:p>
@@ -1210,7 +1089,13 @@
           <w:noProof/>
         </w:rPr>
         <w:tab/>
-        <w:t>18</w:t>
+        <w:t>1</w:t>
+      </w:r>
+      <w:r>
+        <w:rPr>
+          <w:noProof/>
+        </w:rPr>
+        <w:t>3</w:t>
       </w:r>
     </w:p>
     <w:p>
@@ -1259,56 +1144,13 @@
           <w:noProof/>
         </w:rPr>
         <w:tab/>
-        <w:t>19</w:t>
-      </w:r>
-    </w:p>
-    <w:p>
-      <w:pPr>
-        <w:pStyle w:val="Sumrio2"/>
-        <w:rPr>
-          <w:rFonts w:asciiTheme="minorHAnsi" w:eastAsiaTheme="minorEastAsia" w:hAnsiTheme="minorHAnsi" w:cstheme="minorBidi"/>
-          <w:caps w:val="0"/>
-          <w:noProof/>
-          <w:sz w:val="22"/>
-          <w:szCs w:val="22"/>
-          <w:lang w:eastAsia="pt-BR"/>
-        </w:rPr>
-      </w:pPr>
-      <w:r>
-        <w:rPr>
-          <w:rFonts w:ascii="Times New Roman" w:hAnsi="Times New Roman"/>
-          <w:caps w:val="0"/>
-          <w:noProof/>
-          <w:snapToGrid w:val="0"/>
-          <w:color w:val="000000"/>
-          <w:w w:val="0"/>
-        </w:rPr>
-        <w:t>3.5</w:t>
-      </w:r>
-      <w:r>
-        <w:rPr>
-          <w:rFonts w:asciiTheme="minorHAnsi" w:eastAsiaTheme="minorEastAsia" w:hAnsiTheme="minorHAnsi" w:cstheme="minorBidi"/>
-          <w:caps w:val="0"/>
-          <w:noProof/>
-          <w:sz w:val="22"/>
-          <w:szCs w:val="22"/>
-          <w:lang w:eastAsia="pt-BR"/>
-        </w:rPr>
-        <w:tab/>
-      </w:r>
-      <w:r>
-        <w:rPr>
-          <w:b/>
-          <w:noProof/>
-        </w:rPr>
-        <w:t>MÉTRICAS</w:t>
-      </w:r>
-      <w:r>
-        <w:rPr>
-          <w:noProof/>
-        </w:rPr>
-        <w:tab/>
-        <w:t>23</w:t>
+        <w:t>1</w:t>
+      </w:r>
+      <w:r>
+        <w:rPr>
+          <w:noProof/>
+        </w:rPr>
+        <w:t>4</w:t>
       </w:r>
     </w:p>
     <w:p>
@@ -1342,7 +1184,9 @@
       </w:r>
       <w:r>
         <w:tab/>
-        <w:t>25</w:t>
+      </w:r>
+      <w:r>
+        <w:t>19</w:t>
       </w:r>
     </w:p>
     <w:p>
@@ -1398,7 +1242,12 @@
           <w:noProof/>
         </w:rPr>
         <w:tab/>
-        <w:t>25</w:t>
+      </w:r>
+      <w:r>
+        <w:rPr>
+          <w:noProof/>
+        </w:rPr>
+        <w:t>19</w:t>
       </w:r>
     </w:p>
     <w:p>
@@ -1447,7 +1296,12 @@
           <w:noProof/>
         </w:rPr>
         <w:tab/>
-        <w:t>27</w:t>
+      </w:r>
+      <w:r>
+        <w:rPr>
+          <w:noProof/>
+        </w:rPr>
+        <w:t>19</w:t>
       </w:r>
     </w:p>
     <w:p>
@@ -1481,7 +1335,9 @@
       </w:r>
       <w:r>
         <w:tab/>
-        <w:t>30</w:t>
+      </w:r>
+      <w:r>
+        <w:t>21</w:t>
       </w:r>
     </w:p>
     <w:p>
@@ -1530,7 +1386,12 @@
           <w:noProof/>
         </w:rPr>
         <w:tab/>
-        <w:t>30</w:t>
+      </w:r>
+      <w:r>
+        <w:rPr>
+          <w:noProof/>
+        </w:rPr>
+        <w:t>21</w:t>
       </w:r>
     </w:p>
     <w:p>
@@ -1579,7 +1440,12 @@
           <w:noProof/>
         </w:rPr>
         <w:tab/>
-        <w:t>30</w:t>
+      </w:r>
+      <w:r>
+        <w:rPr>
+          <w:noProof/>
+        </w:rPr>
+        <w:t>21</w:t>
       </w:r>
     </w:p>
     <w:p>
@@ -1628,7 +1494,12 @@
           <w:noProof/>
         </w:rPr>
         <w:tab/>
-        <w:t>30</w:t>
+      </w:r>
+      <w:r>
+        <w:rPr>
+          <w:noProof/>
+        </w:rPr>
+        <w:t>21</w:t>
       </w:r>
     </w:p>
     <w:p>
@@ -1648,7 +1519,9 @@
       </w:r>
       <w:r>
         <w:tab/>
-        <w:t>31</w:t>
+      </w:r>
+      <w:r>
+        <w:t>22</w:t>
       </w:r>
     </w:p>
     <w:p>
@@ -1690,11 +1563,21 @@
       <w:pPr>
         <w:pStyle w:val="FolhadeRostodosCaptulos"/>
       </w:pPr>
-      <w:fldSimple w:instr=" REF _Ref125306779 \w ">
-        <w:r>
-          <w:t>1</w:t>
-        </w:r>
-      </w:fldSimple>
+      <w:r>
+        <w:fldChar w:fldCharType="begin"/>
+      </w:r>
+      <w:r>
+        <w:instrText xml:space="preserve"> REF _Ref125306779 \w </w:instrText>
+      </w:r>
+      <w:r>
+        <w:fldChar w:fldCharType="separate"/>
+      </w:r>
+      <w:r>
+        <w:t>1</w:t>
+      </w:r>
+      <w:r>
+        <w:fldChar w:fldCharType="end"/>
+      </w:r>
       <w:r>
         <w:tab/>
         <w:t>VISÃO DO PROJETO</w:t>
@@ -2131,7 +2014,19 @@
         <w:rPr>
           <w:rFonts w:ascii="Helvetica" w:hAnsi="Helvetica" w:cs="Helvetica"/>
         </w:rPr>
-        <w:t xml:space="preserve">Setor hoteleiro e imobiliário, focando em </w:t>
+        <w:t>Setor imobiliário</w:t>
+      </w:r>
+      <w:r>
+        <w:rPr>
+          <w:rFonts w:ascii="Helvetica" w:hAnsi="Helvetica" w:cs="Helvetica"/>
+        </w:rPr>
+        <w:t xml:space="preserve"> e hotelaria</w:t>
+      </w:r>
+      <w:r>
+        <w:rPr>
+          <w:rFonts w:ascii="Helvetica" w:hAnsi="Helvetica" w:cs="Helvetica"/>
+        </w:rPr>
+        <w:t xml:space="preserve">, focando em </w:t>
       </w:r>
       <w:r>
         <w:rPr>
@@ -2204,7 +2099,7 @@
           <w:b/>
         </w:rPr>
       </w:pPr>
-      <w:bookmarkStart w:id="9" w:name="_Toc73427766"/>
+      <w:bookmarkStart w:id="9" w:name="_Toc73427768"/>
       <w:r>
         <w:rPr>
           <w:b/>
@@ -2215,59 +2110,15 @@
         <w:rPr>
           <w:b/>
         </w:rPr>
-        <w:t>Problema / justificativa do projeto</w:t>
+        <w:t xml:space="preserve">DESENHO </w:t>
+      </w:r>
+      <w:r>
+        <w:rPr>
+          <w:b/>
+        </w:rPr>
+        <w:t>da solução</w:t>
       </w:r>
       <w:bookmarkEnd w:id="9"/>
-    </w:p>
-    <w:p>
-      <w:pPr>
-        <w:pStyle w:val="Ttulo2"/>
-        <w:rPr>
-          <w:b/>
-        </w:rPr>
-      </w:pPr>
-      <w:bookmarkStart w:id="10" w:name="_Toc73427767"/>
-      <w:r>
-        <w:rPr>
-          <w:b/>
-        </w:rPr>
-        <w:t xml:space="preserve">    </w:t>
-      </w:r>
-      <w:r>
-        <w:rPr>
-          <w:b/>
-        </w:rPr>
-        <w:t>objetivo da solução</w:t>
-      </w:r>
-      <w:bookmarkEnd w:id="10"/>
-    </w:p>
-    <w:p>
-      <w:pPr>
-        <w:pStyle w:val="Ttulo2"/>
-        <w:rPr>
-          <w:b/>
-        </w:rPr>
-      </w:pPr>
-      <w:bookmarkStart w:id="11" w:name="_Toc73427768"/>
-      <w:r>
-        <w:rPr>
-          <w:b/>
-        </w:rPr>
-        <w:t xml:space="preserve">    </w:t>
-      </w:r>
-      <w:r>
-        <w:rPr>
-          <w:b/>
-        </w:rPr>
-        <w:t xml:space="preserve">DESENHO </w:t>
-      </w:r>
-      <w:r>
-        <w:rPr>
-          <w:b/>
-        </w:rPr>
-        <w:t>da solução</w:t>
-      </w:r>
-      <w:bookmarkEnd w:id="11"/>
     </w:p>
     <w:p>
       <w:pPr>
@@ -2369,12 +2220,12 @@
         <w:pStyle w:val="Ttulo1"/>
         <w:ind w:left="360" w:hanging="360"/>
       </w:pPr>
-      <w:bookmarkStart w:id="12" w:name="_Toc73427769"/>
+      <w:bookmarkStart w:id="10" w:name="_Toc73427769"/>
       <w:r>
         <w:lastRenderedPageBreak/>
         <w:t xml:space="preserve"> PLANEJAMENTO DO PROJETO</w:t>
       </w:r>
-      <w:bookmarkEnd w:id="12"/>
+      <w:bookmarkEnd w:id="10"/>
     </w:p>
     <w:p/>
     <w:p>
@@ -2384,14 +2235,14 @@
           <w:b/>
         </w:rPr>
       </w:pPr>
-      <w:bookmarkStart w:id="13" w:name="_Toc73427770"/>
+      <w:bookmarkStart w:id="11" w:name="_Toc73427770"/>
       <w:r>
         <w:rPr>
           <w:b/>
         </w:rPr>
         <w:t>Definição da Equipe do projeto</w:t>
       </w:r>
-      <w:bookmarkEnd w:id="13"/>
+      <w:bookmarkEnd w:id="11"/>
       <w:r>
         <w:rPr>
           <w:b/>
@@ -2418,7 +2269,7 @@
       <w:r>
         <w:tab/>
       </w:r>
-      <w:bookmarkStart w:id="14" w:name="_Toc73427771"/>
+      <w:bookmarkStart w:id="12" w:name="_Toc73427771"/>
       <w:r>
         <w:t>Anderson Souza</w:t>
       </w:r>
@@ -2435,20 +2286,8 @@
         </w:numPr>
         <w:spacing w:line="256" w:lineRule="auto"/>
       </w:pPr>
-    </w:p>
-    <w:p>
-      <w:pPr>
-        <w:pStyle w:val="PargrafodaLista"/>
-        <w:spacing w:line="256" w:lineRule="auto"/>
-        <w:ind w:left="1430"/>
-      </w:pPr>
-    </w:p>
-    <w:p>
-      <w:r>
-        <w:tab/>
-      </w:r>
-      <w:r>
-        <w:t xml:space="preserve">Felipe Amorim </w:t>
+      <w:r>
+        <w:t>Tela da dashboard e site institucional;</w:t>
       </w:r>
     </w:p>
     <w:p>
@@ -2460,6 +2299,67 @@
         </w:numPr>
         <w:spacing w:line="256" w:lineRule="auto"/>
       </w:pPr>
+      <w:r>
+        <w:t>Interação da API com a dashboard;</w:t>
+      </w:r>
+    </w:p>
+    <w:p>
+      <w:pPr>
+        <w:pStyle w:val="PargrafodaLista"/>
+        <w:spacing w:line="256" w:lineRule="auto"/>
+        <w:ind w:left="1430"/>
+      </w:pPr>
+    </w:p>
+    <w:p>
+      <w:pPr>
+        <w:pStyle w:val="PargrafodaLista"/>
+        <w:spacing w:line="256" w:lineRule="auto"/>
+        <w:ind w:left="1430"/>
+      </w:pPr>
+    </w:p>
+    <w:p>
+      <w:r>
+        <w:tab/>
+      </w:r>
+      <w:r>
+        <w:t xml:space="preserve">Felipe Amorim </w:t>
+      </w:r>
+    </w:p>
+    <w:p>
+      <w:pPr>
+        <w:pStyle w:val="PargrafodaLista"/>
+        <w:numPr>
+          <w:ilvl w:val="0"/>
+          <w:numId w:val="21"/>
+        </w:numPr>
+        <w:spacing w:line="256" w:lineRule="auto"/>
+      </w:pPr>
+      <w:r>
+        <w:t>Tela da dashboard e site institucional;</w:t>
+      </w:r>
+    </w:p>
+    <w:p>
+      <w:pPr>
+        <w:pStyle w:val="PargrafodaLista"/>
+        <w:numPr>
+          <w:ilvl w:val="0"/>
+          <w:numId w:val="21"/>
+        </w:numPr>
+        <w:spacing w:line="256" w:lineRule="auto"/>
+      </w:pPr>
+      <w:r>
+        <w:t>Int</w:t>
+      </w:r>
+      <w:r>
+        <w:t>egração React;</w:t>
+      </w:r>
+    </w:p>
+    <w:p>
+      <w:pPr>
+        <w:pStyle w:val="PargrafodaLista"/>
+        <w:spacing w:line="256" w:lineRule="auto"/>
+        <w:ind w:left="1430"/>
+      </w:pPr>
     </w:p>
     <w:p>
       <w:pPr>
@@ -2485,6 +2385,29 @@
         </w:numPr>
         <w:spacing w:line="256" w:lineRule="auto"/>
       </w:pPr>
+      <w:r>
+        <w:t>Interação da API com a dashboard;</w:t>
+      </w:r>
+    </w:p>
+    <w:p>
+      <w:pPr>
+        <w:pStyle w:val="PargrafodaLista"/>
+        <w:numPr>
+          <w:ilvl w:val="0"/>
+          <w:numId w:val="22"/>
+        </w:numPr>
+        <w:spacing w:line="256" w:lineRule="auto"/>
+      </w:pPr>
+      <w:r>
+        <w:t>Integração React;</w:t>
+      </w:r>
+    </w:p>
+    <w:p>
+      <w:pPr>
+        <w:pStyle w:val="PargrafodaLista"/>
+        <w:spacing w:line="256" w:lineRule="auto"/>
+        <w:ind w:left="1430"/>
+      </w:pPr>
     </w:p>
     <w:p>
       <w:pPr>
@@ -2510,27 +2433,20 @@
         </w:numPr>
         <w:spacing w:line="256" w:lineRule="auto"/>
       </w:pPr>
-    </w:p>
-    <w:p>
-      <w:pPr>
-        <w:pStyle w:val="PargrafodaLista"/>
-        <w:spacing w:line="256" w:lineRule="auto"/>
-        <w:ind w:left="1430"/>
-      </w:pPr>
-    </w:p>
-    <w:p>
-      <w:pPr>
-        <w:pStyle w:val="PargrafodaLista"/>
-        <w:spacing w:line="256" w:lineRule="auto"/>
-        <w:ind w:left="1430"/>
-      </w:pPr>
-    </w:p>
-    <w:p>
-      <w:r>
-        <w:tab/>
-      </w:r>
-      <w:r>
-        <w:t>Kennedy Martins</w:t>
+      <w:r>
+        <w:t>Testes</w:t>
+      </w:r>
+      <w:r>
+        <w:t xml:space="preserve"> e </w:t>
+      </w:r>
+      <w:r>
+        <w:t>homologação</w:t>
+      </w:r>
+      <w:r>
+        <w:t>;</w:t>
+      </w:r>
+      <w:r>
+        <w:t xml:space="preserve"> </w:t>
       </w:r>
     </w:p>
     <w:p>
@@ -2542,6 +2458,12 @@
         </w:numPr>
         <w:spacing w:line="256" w:lineRule="auto"/>
       </w:pPr>
+      <w:r>
+        <w:t>D</w:t>
+      </w:r>
+      <w:r>
+        <w:t>ocumentação;</w:t>
+      </w:r>
     </w:p>
     <w:p>
       <w:pPr>
@@ -2552,25 +2474,17 @@
     </w:p>
     <w:p>
       <w:pPr>
-        <w:rPr>
-          <w:b/>
-          <w:bCs/>
-        </w:rPr>
-      </w:pPr>
-      <w:r>
-        <w:rPr>
-          <w:b/>
-          <w:bCs/>
-        </w:rPr>
-        <w:t>Equipe de pesquisa</w:t>
-      </w:r>
+        <w:pStyle w:val="PargrafodaLista"/>
+        <w:spacing w:line="256" w:lineRule="auto"/>
+        <w:ind w:left="1430"/>
+      </w:pPr>
     </w:p>
     <w:p>
       <w:r>
         <w:tab/>
       </w:r>
       <w:r>
-        <w:t>Henri Cauã</w:t>
+        <w:t>Kennedy Martins</w:t>
       </w:r>
     </w:p>
     <w:p>
@@ -2583,7 +2497,7 @@
         <w:spacing w:line="256" w:lineRule="auto"/>
       </w:pPr>
       <w:r>
-        <w:t>Contextualização do negócio;</w:t>
+        <w:t>Prototipação;</w:t>
       </w:r>
     </w:p>
     <w:p>
@@ -2596,7 +2510,7 @@
         <w:spacing w:line="256" w:lineRule="auto"/>
       </w:pPr>
       <w:r>
-        <w:t>Pesquisador;</w:t>
+        <w:t>Integração React</w:t>
       </w:r>
     </w:p>
     <w:p>
@@ -2607,7 +2521,71 @@
       </w:pPr>
     </w:p>
     <w:p>
-      <w:r>
+      <w:pPr>
+        <w:rPr>
+          <w:b/>
+          <w:bCs/>
+        </w:rPr>
+      </w:pPr>
+      <w:r>
+        <w:rPr>
+          <w:b/>
+          <w:bCs/>
+        </w:rPr>
+        <w:t>Equipe de pesquisa</w:t>
+      </w:r>
+    </w:p>
+    <w:p>
+      <w:r>
+        <w:tab/>
+      </w:r>
+      <w:r>
+        <w:t>Henri Cauã</w:t>
+      </w:r>
+    </w:p>
+    <w:p>
+      <w:pPr>
+        <w:pStyle w:val="PargrafodaLista"/>
+        <w:numPr>
+          <w:ilvl w:val="0"/>
+          <w:numId w:val="23"/>
+        </w:numPr>
+        <w:spacing w:line="256" w:lineRule="auto"/>
+      </w:pPr>
+      <w:r>
+        <w:t>Contextualização do negócio;</w:t>
+      </w:r>
+    </w:p>
+    <w:p>
+      <w:pPr>
+        <w:pStyle w:val="PargrafodaLista"/>
+        <w:numPr>
+          <w:ilvl w:val="0"/>
+          <w:numId w:val="23"/>
+        </w:numPr>
+        <w:spacing w:line="256" w:lineRule="auto"/>
+      </w:pPr>
+      <w:r>
+        <w:t>Pesquisador;</w:t>
+      </w:r>
+    </w:p>
+    <w:p>
+      <w:pPr>
+        <w:pStyle w:val="PargrafodaLista"/>
+        <w:spacing w:line="256" w:lineRule="auto"/>
+        <w:ind w:left="1430"/>
+      </w:pPr>
+    </w:p>
+    <w:p>
+      <w:pPr>
+        <w:pStyle w:val="PargrafodaLista"/>
+        <w:spacing w:line="256" w:lineRule="auto"/>
+        <w:ind w:left="1430"/>
+      </w:pPr>
+    </w:p>
+    <w:p>
+      <w:r>
+        <w:lastRenderedPageBreak/>
         <w:tab/>
         <w:t>Luiz Henrique Oliveira Nardi</w:t>
       </w:r>
@@ -3009,6 +2987,7 @@
         <w:spacing w:line="256" w:lineRule="auto"/>
       </w:pPr>
       <w:r>
+        <w:lastRenderedPageBreak/>
         <w:t>DBA;</w:t>
       </w:r>
     </w:p>
@@ -3041,7 +3020,7 @@
         </w:rPr>
         <w:t>PROCESSO E FERRAMENTA DE GESTÃO DE PROJETOS</w:t>
       </w:r>
-      <w:bookmarkEnd w:id="14"/>
+      <w:bookmarkEnd w:id="12"/>
       <w:r>
         <w:rPr>
           <w:b/>
@@ -3064,7 +3043,9 @@
     </w:p>
     <w:p>
       <w:r>
-        <w:lastRenderedPageBreak/>
+        <w:rPr>
+          <w:noProof/>
+        </w:rPr>
         <w:drawing>
           <wp:anchor distT="0" distB="0" distL="114300" distR="114300" simplePos="0" relativeHeight="251678720" behindDoc="0" locked="0" layoutInCell="1" allowOverlap="1" wp14:anchorId="63962BAB" wp14:editId="208E3004">
             <wp:simplePos x="0" y="0"/>
@@ -3150,6 +3131,9 @@
         <w:jc w:val="both"/>
       </w:pPr>
       <w:r>
+        <w:rPr>
+          <w:noProof/>
+        </w:rPr>
         <w:drawing>
           <wp:anchor distT="0" distB="0" distL="114300" distR="114300" simplePos="0" relativeHeight="251679744" behindDoc="0" locked="0" layoutInCell="1" allowOverlap="1" wp14:anchorId="53917DC2" wp14:editId="01446E9F">
             <wp:simplePos x="0" y="0"/>
@@ -3225,53 +3209,28 @@
     <w:p/>
     <w:p>
       <w:pPr>
-        <w:pStyle w:val="Ttulo1"/>
+        <w:pStyle w:val="Ttulo2"/>
         <w:numPr>
-          <w:ilvl w:val="0"/>
-          <w:numId w:val="27"/>
+          <w:ilvl w:val="1"/>
+          <w:numId w:val="30"/>
         </w:numPr>
-      </w:pPr>
-      <w:bookmarkStart w:id="15" w:name="_Toc73427772"/>
-      <w:r>
-        <w:lastRenderedPageBreak/>
-        <w:t xml:space="preserve">   Gestão dos Riscos do Projeto</w:t>
-      </w:r>
-      <w:bookmarkEnd w:id="15"/>
-      <w:r>
-        <w:t xml:space="preserve"> </w:t>
-      </w:r>
-    </w:p>
-    <w:p>
-      <w:pPr>
-        <w:jc w:val="both"/>
-      </w:pPr>
-      <w:r>
-        <w:t>Segue nosso levantamento e classificação de riscos, assim como nosso plano de resposta para cada um deles:</w:t>
-      </w:r>
-    </w:p>
-    <w:p/>
-    <w:p/>
-    <w:p/>
-    <w:p/>
-    <w:p>
-      <w:pPr>
-        <w:pStyle w:val="Ttulo2"/>
         <w:rPr>
           <w:b/>
           <w:bCs w:val="0"/>
           <w:lang w:val="en-US"/>
         </w:rPr>
       </w:pPr>
-      <w:bookmarkStart w:id="16" w:name="_Toc73427773"/>
+      <w:bookmarkStart w:id="13" w:name="_Toc73427773"/>
       <w:r>
         <w:rPr>
           <w:b/>
           <w:bCs w:val="0"/>
           <w:lang w:val="en-US"/>
         </w:rPr>
+        <w:lastRenderedPageBreak/>
         <w:t>PRODUCT BACKLOG e requisitos</w:t>
       </w:r>
-      <w:bookmarkEnd w:id="16"/>
+      <w:bookmarkEnd w:id="13"/>
       <w:r>
         <w:rPr>
           <w:b/>
@@ -3296,6 +3255,7 @@
       </w:pPr>
       <w:r>
         <w:rPr>
+          <w:noProof/>
           <w:lang w:val="en-US"/>
         </w:rPr>
         <w:drawing>
@@ -3343,6 +3303,7 @@
       </w:pPr>
       <w:r>
         <w:rPr>
+          <w:noProof/>
           <w:lang w:val="en-US"/>
         </w:rPr>
         <w:drawing>
@@ -3427,11 +3388,22 @@
       <w:pPr>
         <w:pStyle w:val="FolhadeRostodosCaptulos"/>
       </w:pPr>
-      <w:fldSimple w:instr=" REF _Ref125306944 \w ">
-        <w:r>
-          <w:t>3</w:t>
-        </w:r>
-      </w:fldSimple>
+      <w:r>
+        <w:lastRenderedPageBreak/>
+        <w:fldChar w:fldCharType="begin"/>
+      </w:r>
+      <w:r>
+        <w:instrText xml:space="preserve"> REF _Ref125306944 \w </w:instrText>
+      </w:r>
+      <w:r>
+        <w:fldChar w:fldCharType="separate"/>
+      </w:r>
+      <w:r>
+        <w:t>3</w:t>
+      </w:r>
+      <w:r>
+        <w:fldChar w:fldCharType="end"/>
+      </w:r>
       <w:r>
         <w:tab/>
         <w:t>desenvolvimento do projeto</w:t>
@@ -3460,7 +3432,7 @@
           <w:b/>
         </w:rPr>
       </w:pPr>
-      <w:bookmarkStart w:id="17" w:name="_Toc73427776"/>
+      <w:bookmarkStart w:id="14" w:name="_Toc73427776"/>
       <w:r>
         <w:rPr>
           <w:b/>
@@ -3489,75 +3461,75 @@
         </w:rPr>
         <w:t xml:space="preserve"> /</w:t>
       </w:r>
+      <w:bookmarkEnd w:id="14"/>
+      <w:r>
+        <w:rPr>
+          <w:b/>
+          <w:noProof/>
+        </w:rPr>
+        <w:t xml:space="preserve"> </w:t>
+      </w:r>
+      <w:r>
+        <w:rPr>
+          <w:b/>
+          <w:noProof/>
+        </w:rPr>
+        <w:t xml:space="preserve">API </w:t>
+      </w:r>
+    </w:p>
+    <w:p>
+      <w:bookmarkStart w:id="15" w:name="_Toc154569928"/>
+    </w:p>
+    <w:p>
+      <w:pPr>
+        <w:pStyle w:val="Ttulo2"/>
+        <w:rPr>
+          <w:b/>
+        </w:rPr>
+      </w:pPr>
+      <w:bookmarkStart w:id="16" w:name="_Toc73427777"/>
+      <w:r>
+        <w:rPr>
+          <w:b/>
+        </w:rPr>
+        <w:t xml:space="preserve">    </w:t>
+      </w:r>
+      <w:r>
+        <w:rPr>
+          <w:b/>
+        </w:rPr>
+        <w:t>Solução Técnica - Aplicação</w:t>
+      </w:r>
+      <w:bookmarkEnd w:id="16"/>
+      <w:r>
+        <w:rPr>
+          <w:b/>
+        </w:rPr>
+        <w:t xml:space="preserve"> </w:t>
+      </w:r>
+    </w:p>
+    <w:p/>
+    <w:p>
+      <w:pPr>
+        <w:pStyle w:val="Ttulo2"/>
+        <w:rPr>
+          <w:b/>
+        </w:rPr>
+      </w:pPr>
+      <w:bookmarkStart w:id="17" w:name="_Toc73427778"/>
+      <w:r>
+        <w:rPr>
+          <w:b/>
+        </w:rPr>
+        <w:t xml:space="preserve">    </w:t>
+      </w:r>
+      <w:r>
+        <w:rPr>
+          <w:b/>
+        </w:rPr>
+        <w:t>Banco de Dados</w:t>
+      </w:r>
       <w:bookmarkEnd w:id="17"/>
-      <w:r>
-        <w:rPr>
-          <w:b/>
-          <w:noProof/>
-        </w:rPr>
-        <w:t xml:space="preserve"> </w:t>
-      </w:r>
-      <w:r>
-        <w:rPr>
-          <w:b/>
-          <w:noProof/>
-        </w:rPr>
-        <w:t xml:space="preserve">API </w:t>
-      </w:r>
-    </w:p>
-    <w:p>
-      <w:bookmarkStart w:id="18" w:name="_Toc154569928"/>
-    </w:p>
-    <w:p>
-      <w:pPr>
-        <w:pStyle w:val="Ttulo2"/>
-        <w:rPr>
-          <w:b/>
-        </w:rPr>
-      </w:pPr>
-      <w:bookmarkStart w:id="19" w:name="_Toc73427777"/>
-      <w:r>
-        <w:rPr>
-          <w:b/>
-        </w:rPr>
-        <w:t xml:space="preserve">    </w:t>
-      </w:r>
-      <w:r>
-        <w:rPr>
-          <w:b/>
-        </w:rPr>
-        <w:t>Solução Técnica - Aplicação</w:t>
-      </w:r>
-      <w:bookmarkEnd w:id="19"/>
-      <w:r>
-        <w:rPr>
-          <w:b/>
-        </w:rPr>
-        <w:t xml:space="preserve"> </w:t>
-      </w:r>
-    </w:p>
-    <w:p/>
-    <w:p>
-      <w:pPr>
-        <w:pStyle w:val="Ttulo2"/>
-        <w:rPr>
-          <w:b/>
-        </w:rPr>
-      </w:pPr>
-      <w:bookmarkStart w:id="20" w:name="_Toc73427778"/>
-      <w:r>
-        <w:rPr>
-          <w:b/>
-        </w:rPr>
-        <w:t xml:space="preserve">    </w:t>
-      </w:r>
-      <w:r>
-        <w:rPr>
-          <w:b/>
-        </w:rPr>
-        <w:t>Banco de Dados</w:t>
-      </w:r>
-      <w:bookmarkEnd w:id="20"/>
       <w:r>
         <w:rPr>
           <w:b/>
@@ -3635,62 +3607,54 @@
         </w:drawing>
       </w:r>
     </w:p>
-    <w:p>
-      <w:pPr>
-        <w:spacing w:line="240" w:lineRule="auto"/>
-        <w:rPr>
-          <w:rFonts w:cs="Arial"/>
+    <w:p/>
+    <w:p/>
+    <w:p/>
+    <w:p>
+      <w:pPr>
+        <w:pStyle w:val="Ttulo2"/>
+        <w:rPr>
+          <w:b/>
+        </w:rPr>
+      </w:pPr>
+      <w:bookmarkStart w:id="18" w:name="_Toc73427779"/>
+      <w:r>
+        <w:rPr>
+          <w:b/>
+        </w:rPr>
+        <w:lastRenderedPageBreak/>
+        <w:t xml:space="preserve">    </w:t>
+      </w:r>
+      <w:r>
+        <w:rPr>
+          <w:b/>
+        </w:rPr>
+        <w:t>Protótipo das telas, lógica e usabilidade</w:t>
+      </w:r>
+      <w:bookmarkEnd w:id="18"/>
+      <w:r>
+        <w:rPr>
+          <w:b/>
+        </w:rPr>
+        <w:t xml:space="preserve"> </w:t>
+      </w:r>
+    </w:p>
+    <w:p>
+      <w:pPr>
+        <w:jc w:val="both"/>
+        <w:rPr>
           <w:b/>
           <w:bCs/>
-          <w:color w:val="000000"/>
-        </w:rPr>
-      </w:pPr>
-    </w:p>
-    <w:p/>
-    <w:p>
-      <w:pPr>
-        <w:pStyle w:val="Ttulo2"/>
-        <w:rPr>
-          <w:b/>
-        </w:rPr>
-      </w:pPr>
-      <w:bookmarkStart w:id="21" w:name="_Toc73427779"/>
-      <w:r>
-        <w:rPr>
-          <w:b/>
-        </w:rPr>
-        <w:t xml:space="preserve">    </w:t>
-      </w:r>
-      <w:r>
-        <w:rPr>
-          <w:b/>
-        </w:rPr>
-        <w:t>Protótipo das telas, lógica e usabilidade</w:t>
-      </w:r>
-      <w:bookmarkEnd w:id="21"/>
-      <w:r>
-        <w:rPr>
-          <w:b/>
-        </w:rPr>
-        <w:t xml:space="preserve"> </w:t>
-      </w:r>
-    </w:p>
-    <w:p>
-      <w:pPr>
-        <w:jc w:val="both"/>
+        </w:rPr>
+      </w:pPr>
+      <w:r>
+        <w:tab/>
+      </w:r>
+      <w:r>
         <w:rPr>
           <w:b/>
           <w:bCs/>
         </w:rPr>
-      </w:pPr>
-      <w:r>
-        <w:tab/>
-      </w:r>
-      <w:r>
-        <w:rPr>
-          <w:b/>
-          <w:bCs/>
-        </w:rPr>
         <w:t>Página inicial:</w:t>
       </w:r>
     </w:p>
@@ -3699,7 +3663,6 @@
         <w:rPr>
           <w:noProof/>
         </w:rPr>
-        <w:lastRenderedPageBreak/>
         <w:drawing>
           <wp:anchor distT="0" distB="0" distL="114300" distR="114300" simplePos="0" relativeHeight="251676672" behindDoc="0" locked="0" layoutInCell="1" allowOverlap="1" wp14:anchorId="08F0326F" wp14:editId="388534A6">
             <wp:simplePos x="0" y="0"/>
@@ -4117,23 +4080,6 @@
         <w:t>Página dos imóveis:</w:t>
       </w:r>
     </w:p>
-    <w:p/>
-    <w:p>
-      <w:pPr>
-        <w:pStyle w:val="Ttulo2"/>
-        <w:rPr>
-          <w:b/>
-        </w:rPr>
-      </w:pPr>
-      <w:bookmarkStart w:id="22" w:name="_Toc73427780"/>
-      <w:r>
-        <w:rPr>
-          <w:b/>
-        </w:rPr>
-        <w:t xml:space="preserve">   MÉTRICAS</w:t>
-      </w:r>
-      <w:bookmarkEnd w:id="22"/>
-    </w:p>
     <w:p>
       <w:pPr>
         <w:sectPr>
@@ -4158,7 +4104,7 @@
         <w:tab/>
       </w:r>
     </w:p>
-    <w:bookmarkEnd w:id="18"/>
+    <w:bookmarkEnd w:id="15"/>
     <w:p>
       <w:pPr>
         <w:pStyle w:val="FolhadeRostodosCaptulos"/>
@@ -4198,7 +4144,7 @@
           <w:b/>
         </w:rPr>
       </w:pPr>
-      <w:bookmarkStart w:id="23" w:name="_Toc73427782"/>
+      <w:bookmarkStart w:id="19" w:name="_Toc73427782"/>
       <w:r>
         <w:rPr>
           <w:b/>
@@ -4280,7 +4226,7 @@
         </w:rPr>
         <w:t xml:space="preserve"> </w:t>
       </w:r>
-      <w:bookmarkEnd w:id="23"/>
+      <w:bookmarkEnd w:id="19"/>
       <w:r>
         <w:rPr>
           <w:b/>
@@ -4360,7 +4306,7 @@
           <w:b/>
         </w:rPr>
       </w:pPr>
-      <w:bookmarkStart w:id="24" w:name="_Toc73427783"/>
+      <w:bookmarkStart w:id="20" w:name="_Toc73427783"/>
       <w:r>
         <w:rPr>
           <w:bCs w:val="0"/>
@@ -4379,7 +4325,7 @@
         </w:rPr>
         <w:t>Processo de Atendimento e Suporte / FERRAMENTA</w:t>
       </w:r>
-      <w:bookmarkEnd w:id="24"/>
+      <w:bookmarkEnd w:id="20"/>
     </w:p>
     <w:p>
       <w:r>
@@ -4453,19 +4399,40 @@
       <w:pPr>
         <w:pStyle w:val="FolhadeRostodosCaptulos"/>
       </w:pPr>
-      <w:fldSimple w:instr=" REF _Ref125307146 \w ">
-        <w:r>
-          <w:t>5</w:t>
-        </w:r>
-      </w:fldSimple>
+      <w:r>
+        <w:lastRenderedPageBreak/>
+        <w:fldChar w:fldCharType="begin"/>
+      </w:r>
+      <w:r>
+        <w:instrText xml:space="preserve"> REF _Ref125307146 \w </w:instrText>
+      </w:r>
+      <w:r>
+        <w:fldChar w:fldCharType="separate"/>
+      </w:r>
+      <w:r>
+        <w:t>5</w:t>
+      </w:r>
+      <w:r>
+        <w:fldChar w:fldCharType="end"/>
+      </w:r>
       <w:r>
         <w:tab/>
       </w:r>
-      <w:fldSimple w:instr=" REF _Ref125307146 ">
-        <w:r>
-          <w:t>CONCLUSÕES</w:t>
-        </w:r>
-      </w:fldSimple>
+      <w:r>
+        <w:fldChar w:fldCharType="begin"/>
+      </w:r>
+      <w:r>
+        <w:instrText xml:space="preserve"> REF _Ref125307146 </w:instrText>
+      </w:r>
+      <w:r>
+        <w:fldChar w:fldCharType="separate"/>
+      </w:r>
+      <w:r>
+        <w:t>CONCLUSÕES</w:t>
+      </w:r>
+      <w:r>
+        <w:fldChar w:fldCharType="end"/>
+      </w:r>
     </w:p>
     <w:p>
       <w:pPr>
@@ -4477,18 +4444,18 @@
         <w:ind w:left="720" w:hanging="360"/>
         <w:jc w:val="left"/>
       </w:pPr>
-      <w:bookmarkStart w:id="25" w:name="_Ref125307146"/>
-      <w:bookmarkStart w:id="26" w:name="_Toc125374527"/>
-      <w:bookmarkStart w:id="27" w:name="_Toc156754424"/>
-      <w:bookmarkStart w:id="28" w:name="_Toc73427784"/>
+      <w:bookmarkStart w:id="21" w:name="_Ref125307146"/>
+      <w:bookmarkStart w:id="22" w:name="_Toc125374527"/>
+      <w:bookmarkStart w:id="23" w:name="_Toc156754424"/>
+      <w:bookmarkStart w:id="24" w:name="_Toc73427784"/>
       <w:r>
         <w:lastRenderedPageBreak/>
         <w:t xml:space="preserve">  CONCLUSÕES</w:t>
       </w:r>
-      <w:bookmarkEnd w:id="25"/>
-      <w:bookmarkEnd w:id="26"/>
-      <w:bookmarkEnd w:id="27"/>
-      <w:bookmarkEnd w:id="28"/>
+      <w:bookmarkEnd w:id="21"/>
+      <w:bookmarkEnd w:id="22"/>
+      <w:bookmarkEnd w:id="23"/>
+      <w:bookmarkEnd w:id="24"/>
     </w:p>
     <w:p>
       <w:pPr>
@@ -4501,7 +4468,7 @@
           <w:b/>
         </w:rPr>
       </w:pPr>
-      <w:bookmarkStart w:id="29" w:name="_Toc73427785"/>
+      <w:bookmarkStart w:id="25" w:name="_Toc73427785"/>
       <w:r>
         <w:rPr>
           <w:rFonts w:ascii="Times New Roman" w:hAnsi="Times New Roman" w:cs="Times New Roman"/>
@@ -4521,7 +4488,7 @@
         </w:rPr>
         <w:t>resultados</w:t>
       </w:r>
-      <w:bookmarkEnd w:id="29"/>
+      <w:bookmarkEnd w:id="25"/>
       <w:r>
         <w:rPr>
           <w:b/>
@@ -4591,7 +4558,7 @@
           <w:bCs w:val="0"/>
         </w:rPr>
       </w:pPr>
-      <w:bookmarkStart w:id="30" w:name="_Toc73427786"/>
+      <w:bookmarkStart w:id="26" w:name="_Toc73427786"/>
       <w:r>
         <w:t xml:space="preserve">   </w:t>
       </w:r>
@@ -4602,7 +4569,7 @@
         </w:rPr>
         <w:t>Processo de aprendizado com o projeto</w:t>
       </w:r>
-      <w:bookmarkEnd w:id="30"/>
+      <w:bookmarkEnd w:id="26"/>
       <w:r>
         <w:rPr>
           <w:b/>
@@ -4638,7 +4605,7 @@
           <w:b/>
         </w:rPr>
       </w:pPr>
-      <w:bookmarkStart w:id="31" w:name="_Toc73427787"/>
+      <w:bookmarkStart w:id="27" w:name="_Toc73427787"/>
       <w:r>
         <w:rPr>
           <w:b/>
@@ -4663,7 +4630,7 @@
         </w:rPr>
         <w:t>evolução da solução</w:t>
       </w:r>
-      <w:bookmarkEnd w:id="31"/>
+      <w:bookmarkEnd w:id="27"/>
       <w:r>
         <w:rPr>
           <w:b/>
@@ -4746,26 +4713,26 @@
           <w:docGrid w:linePitch="360"/>
         </w:sectPr>
       </w:pPr>
-      <w:bookmarkStart w:id="32" w:name="_Toc124080469"/>
-      <w:bookmarkStart w:id="33" w:name="_Toc125201972"/>
-      <w:bookmarkStart w:id="34" w:name="_Toc125374528"/>
+      <w:bookmarkStart w:id="28" w:name="_Toc124080469"/>
+      <w:bookmarkStart w:id="29" w:name="_Toc125201972"/>
+      <w:bookmarkStart w:id="30" w:name="_Toc125374528"/>
     </w:p>
     <w:p>
       <w:pPr>
         <w:pStyle w:val="Ttulo"/>
         <w:jc w:val="both"/>
       </w:pPr>
-      <w:bookmarkStart w:id="35" w:name="_Toc156754425"/>
-      <w:bookmarkStart w:id="36" w:name="_Toc73427788"/>
+      <w:bookmarkStart w:id="31" w:name="_Toc156754425"/>
+      <w:bookmarkStart w:id="32" w:name="_Toc73427788"/>
       <w:r>
         <w:lastRenderedPageBreak/>
         <w:t>ReferÊncias</w:t>
       </w:r>
+      <w:bookmarkEnd w:id="28"/>
+      <w:bookmarkEnd w:id="29"/>
+      <w:bookmarkEnd w:id="30"/>
+      <w:bookmarkEnd w:id="31"/>
       <w:bookmarkEnd w:id="32"/>
-      <w:bookmarkEnd w:id="33"/>
-      <w:bookmarkEnd w:id="34"/>
-      <w:bookmarkEnd w:id="35"/>
-      <w:bookmarkEnd w:id="36"/>
     </w:p>
     <w:p>
       <w:pPr>
@@ -4872,7 +4839,7 @@
         </w:rPr>
         <w:t xml:space="preserve"> </w:t>
       </w:r>
-      <w:bookmarkStart w:id="37" w:name="_Hlk89112008"/>
+      <w:bookmarkStart w:id="33" w:name="_Hlk89112008"/>
       <w:r>
         <w:rPr>
           <w:b w:val="0"/>
@@ -4887,7 +4854,7 @@
         </w:rPr>
         <w:t>.</w:t>
       </w:r>
-      <w:bookmarkEnd w:id="37"/>
+      <w:bookmarkEnd w:id="33"/>
       <w:r>
         <w:rPr>
           <w:b w:val="0"/>
@@ -5054,7 +5021,7 @@
 </file>
 
 <file path=word/endnotes.xml><?xml version="1.0" encoding="utf-8"?>
-<w:endnotes xmlns:wpc="http://schemas.microsoft.com/office/word/2010/wordprocessingCanvas" xmlns:cx="http://schemas.microsoft.com/office/drawing/2014/chartex" xmlns:cx1="http://schemas.microsoft.com/office/drawing/2015/9/8/chartex" xmlns:cx2="http://schemas.microsoft.com/office/drawing/2015/10/21/chartex" xmlns:cx3="http://schemas.microsoft.com/office/drawing/2016/5/9/chartex" xmlns:cx4="http://schemas.microsoft.com/office/drawing/2016/5/10/chartex" xmlns:cx5="http://schemas.microsoft.com/office/drawing/2016/5/11/chartex" xmlns:cx6="http://schemas.microsoft.com/office/drawing/2016/5/12/chartex" xmlns:cx7="http://schemas.microsoft.com/office/drawing/2016/5/13/chartex" xmlns:cx8="http://schemas.microsoft.com/office/drawing/2016/5/14/chartex" xmlns:mc="http://schemas.openxmlformats.org/markup-compatibility/2006" xmlns:aink="http://schemas.microsoft.com/office/drawing/2016/ink" xmlns:am3d="http://schemas.microsoft.com/office/drawing/2017/model3d" xmlns:o="urn:schemas-microsoft-com:office:office" xmlns:r="http://schemas.openxmlformats.org/officeDocument/2006/relationships" xmlns:m="http://schemas.openxmlformats.org/officeDocument/2006/math" xmlns:v="urn:schemas-microsoft-com:vml" xmlns:wp14="http://schemas.microsoft.com/office/word/2010/wordprocessingDrawing" xmlns:wp="http://schemas.openxmlformats.org/drawingml/2006/wordprocessingDrawing" xmlns:w10="urn:schemas-microsoft-com:office:word" xmlns:w="http://schemas.openxmlformats.org/wordprocessingml/2006/main" xmlns:w14="http://schemas.microsoft.com/office/word/2010/wordml" xmlns:w15="http://schemas.microsoft.com/office/word/2012/wordml" xmlns:w16cex="http://schemas.microsoft.com/office/word/2018/wordml/cex" xmlns:w16cid="http://schemas.microsoft.com/office/word/2016/wordml/cid" xmlns:w16="http://schemas.microsoft.com/office/word/2018/wordml" xmlns:w16sdtdh="http://schemas.microsoft.com/office/word/2020/wordml/sdtdatahash" xmlns:w16se="http://schemas.microsoft.com/office/word/2015/wordml/symex" xmlns:wpg="http://schemas.microsoft.com/office/word/2010/wordprocessingGroup" xmlns:wpi="http://schemas.microsoft.com/office/word/2010/wordprocessingInk" xmlns:wne="http://schemas.microsoft.com/office/word/2006/wordml" xmlns:wps="http://schemas.microsoft.com/office/word/2010/wordprocessingShape" mc:Ignorable="w14 w15 w16se w16cid w16 w16cex w16sdtdh wp14">
+<w:endnotes xmlns:wpc="http://schemas.microsoft.com/office/word/2010/wordprocessingCanvas" xmlns:cx="http://schemas.microsoft.com/office/drawing/2014/chartex" xmlns:cx1="http://schemas.microsoft.com/office/drawing/2015/9/8/chartex" xmlns:cx2="http://schemas.microsoft.com/office/drawing/2015/10/21/chartex" xmlns:cx3="http://schemas.microsoft.com/office/drawing/2016/5/9/chartex" xmlns:cx4="http://schemas.microsoft.com/office/drawing/2016/5/10/chartex" xmlns:cx5="http://schemas.microsoft.com/office/drawing/2016/5/11/chartex" xmlns:cx6="http://schemas.microsoft.com/office/drawing/2016/5/12/chartex" xmlns:cx7="http://schemas.microsoft.com/office/drawing/2016/5/13/chartex" xmlns:cx8="http://schemas.microsoft.com/office/drawing/2016/5/14/chartex" xmlns:mc="http://schemas.openxmlformats.org/markup-compatibility/2006" xmlns:aink="http://schemas.microsoft.com/office/drawing/2016/ink" xmlns:am3d="http://schemas.microsoft.com/office/drawing/2017/model3d" xmlns:o="urn:schemas-microsoft-com:office:office" xmlns:oel="http://schemas.microsoft.com/office/2019/extlst" xmlns:r="http://schemas.openxmlformats.org/officeDocument/2006/relationships" xmlns:m="http://schemas.openxmlformats.org/officeDocument/2006/math" xmlns:v="urn:schemas-microsoft-com:vml" xmlns:wp14="http://schemas.microsoft.com/office/word/2010/wordprocessingDrawing" xmlns:wp="http://schemas.openxmlformats.org/drawingml/2006/wordprocessingDrawing" xmlns:w10="urn:schemas-microsoft-com:office:word" xmlns:w="http://schemas.openxmlformats.org/wordprocessingml/2006/main" xmlns:w14="http://schemas.microsoft.com/office/word/2010/wordml" xmlns:w15="http://schemas.microsoft.com/office/word/2012/wordml" xmlns:w16cex="http://schemas.microsoft.com/office/word/2018/wordml/cex" xmlns:w16cid="http://schemas.microsoft.com/office/word/2016/wordml/cid" xmlns:w16="http://schemas.microsoft.com/office/word/2018/wordml" xmlns:w16sdtdh="http://schemas.microsoft.com/office/word/2020/wordml/sdtdatahash" xmlns:w16se="http://schemas.microsoft.com/office/word/2015/wordml/symex" xmlns:wpg="http://schemas.microsoft.com/office/word/2010/wordprocessingGroup" xmlns:wpi="http://schemas.microsoft.com/office/word/2010/wordprocessingInk" xmlns:wne="http://schemas.microsoft.com/office/word/2006/wordml" xmlns:wps="http://schemas.microsoft.com/office/word/2010/wordprocessingShape" mc:Ignorable="w14 w15 w16se w16cid w16 w16cex w16sdtdh wp14">
   <w:endnote w:type="separator" w:id="-1">
     <w:p>
       <w:pPr>
@@ -5079,7 +5046,7 @@
 </file>
 
 <file path=word/footer1.xml><?xml version="1.0" encoding="utf-8"?>
-<w:ftr xmlns:wpc="http://schemas.microsoft.com/office/word/2010/wordprocessingCanvas" xmlns:cx="http://schemas.microsoft.com/office/drawing/2014/chartex" xmlns:cx1="http://schemas.microsoft.com/office/drawing/2015/9/8/chartex" xmlns:cx2="http://schemas.microsoft.com/office/drawing/2015/10/21/chartex" xmlns:cx3="http://schemas.microsoft.com/office/drawing/2016/5/9/chartex" xmlns:cx4="http://schemas.microsoft.com/office/drawing/2016/5/10/chartex" xmlns:cx5="http://schemas.microsoft.com/office/drawing/2016/5/11/chartex" xmlns:cx6="http://schemas.microsoft.com/office/drawing/2016/5/12/chartex" xmlns:cx7="http://schemas.microsoft.com/office/drawing/2016/5/13/chartex" xmlns:cx8="http://schemas.microsoft.com/office/drawing/2016/5/14/chartex" xmlns:mc="http://schemas.openxmlformats.org/markup-compatibility/2006" xmlns:aink="http://schemas.microsoft.com/office/drawing/2016/ink" xmlns:am3d="http://schemas.microsoft.com/office/drawing/2017/model3d" xmlns:o="urn:schemas-microsoft-com:office:office" xmlns:r="http://schemas.openxmlformats.org/officeDocument/2006/relationships" xmlns:m="http://schemas.openxmlformats.org/officeDocument/2006/math" xmlns:v="urn:schemas-microsoft-com:vml" xmlns:wp14="http://schemas.microsoft.com/office/word/2010/wordprocessingDrawing" xmlns:wp="http://schemas.openxmlformats.org/drawingml/2006/wordprocessingDrawing" xmlns:w10="urn:schemas-microsoft-com:office:word" xmlns:w="http://schemas.openxmlformats.org/wordprocessingml/2006/main" xmlns:w14="http://schemas.microsoft.com/office/word/2010/wordml" xmlns:w15="http://schemas.microsoft.com/office/word/2012/wordml" xmlns:w16cex="http://schemas.microsoft.com/office/word/2018/wordml/cex" xmlns:w16cid="http://schemas.microsoft.com/office/word/2016/wordml/cid" xmlns:w16="http://schemas.microsoft.com/office/word/2018/wordml" xmlns:w16sdtdh="http://schemas.microsoft.com/office/word/2020/wordml/sdtdatahash" xmlns:w16se="http://schemas.microsoft.com/office/word/2015/wordml/symex" xmlns:wpg="http://schemas.microsoft.com/office/word/2010/wordprocessingGroup" xmlns:wpi="http://schemas.microsoft.com/office/word/2010/wordprocessingInk" xmlns:wne="http://schemas.microsoft.com/office/word/2006/wordml" xmlns:wps="http://schemas.microsoft.com/office/word/2010/wordprocessingShape" mc:Ignorable="w14 w15 w16se w16cid w16 w16cex w16sdtdh wp14">
+<w:ftr xmlns:wpc="http://schemas.microsoft.com/office/word/2010/wordprocessingCanvas" xmlns:cx="http://schemas.microsoft.com/office/drawing/2014/chartex" xmlns:cx1="http://schemas.microsoft.com/office/drawing/2015/9/8/chartex" xmlns:cx2="http://schemas.microsoft.com/office/drawing/2015/10/21/chartex" xmlns:cx3="http://schemas.microsoft.com/office/drawing/2016/5/9/chartex" xmlns:cx4="http://schemas.microsoft.com/office/drawing/2016/5/10/chartex" xmlns:cx5="http://schemas.microsoft.com/office/drawing/2016/5/11/chartex" xmlns:cx6="http://schemas.microsoft.com/office/drawing/2016/5/12/chartex" xmlns:cx7="http://schemas.microsoft.com/office/drawing/2016/5/13/chartex" xmlns:cx8="http://schemas.microsoft.com/office/drawing/2016/5/14/chartex" xmlns:mc="http://schemas.openxmlformats.org/markup-compatibility/2006" xmlns:aink="http://schemas.microsoft.com/office/drawing/2016/ink" xmlns:am3d="http://schemas.microsoft.com/office/drawing/2017/model3d" xmlns:o="urn:schemas-microsoft-com:office:office" xmlns:oel="http://schemas.microsoft.com/office/2019/extlst" xmlns:r="http://schemas.openxmlformats.org/officeDocument/2006/relationships" xmlns:m="http://schemas.openxmlformats.org/officeDocument/2006/math" xmlns:v="urn:schemas-microsoft-com:vml" xmlns:wp14="http://schemas.microsoft.com/office/word/2010/wordprocessingDrawing" xmlns:wp="http://schemas.openxmlformats.org/drawingml/2006/wordprocessingDrawing" xmlns:w10="urn:schemas-microsoft-com:office:word" xmlns:w="http://schemas.openxmlformats.org/wordprocessingml/2006/main" xmlns:w14="http://schemas.microsoft.com/office/word/2010/wordml" xmlns:w15="http://schemas.microsoft.com/office/word/2012/wordml" xmlns:w16cex="http://schemas.microsoft.com/office/word/2018/wordml/cex" xmlns:w16cid="http://schemas.microsoft.com/office/word/2016/wordml/cid" xmlns:w16="http://schemas.microsoft.com/office/word/2018/wordml" xmlns:w16sdtdh="http://schemas.microsoft.com/office/word/2020/wordml/sdtdatahash" xmlns:w16se="http://schemas.microsoft.com/office/word/2015/wordml/symex" xmlns:wpg="http://schemas.microsoft.com/office/word/2010/wordprocessingGroup" xmlns:wpi="http://schemas.microsoft.com/office/word/2010/wordprocessingInk" xmlns:wne="http://schemas.microsoft.com/office/word/2006/wordml" xmlns:wps="http://schemas.microsoft.com/office/word/2010/wordprocessingShape" mc:Ignorable="w14 w15 w16se w16cid w16 w16cex w16sdtdh wp14">
   <w:p>
     <w:pPr>
       <w:pStyle w:val="Rodap"/>
@@ -5130,7 +5097,7 @@
 </file>
 
 <file path=word/footer10.xml><?xml version="1.0" encoding="utf-8"?>
-<w:ftr xmlns:wpc="http://schemas.microsoft.com/office/word/2010/wordprocessingCanvas" xmlns:cx="http://schemas.microsoft.com/office/drawing/2014/chartex" xmlns:cx1="http://schemas.microsoft.com/office/drawing/2015/9/8/chartex" xmlns:cx2="http://schemas.microsoft.com/office/drawing/2015/10/21/chartex" xmlns:cx3="http://schemas.microsoft.com/office/drawing/2016/5/9/chartex" xmlns:cx4="http://schemas.microsoft.com/office/drawing/2016/5/10/chartex" xmlns:cx5="http://schemas.microsoft.com/office/drawing/2016/5/11/chartex" xmlns:cx6="http://schemas.microsoft.com/office/drawing/2016/5/12/chartex" xmlns:cx7="http://schemas.microsoft.com/office/drawing/2016/5/13/chartex" xmlns:cx8="http://schemas.microsoft.com/office/drawing/2016/5/14/chartex" xmlns:mc="http://schemas.openxmlformats.org/markup-compatibility/2006" xmlns:aink="http://schemas.microsoft.com/office/drawing/2016/ink" xmlns:am3d="http://schemas.microsoft.com/office/drawing/2017/model3d" xmlns:o="urn:schemas-microsoft-com:office:office" xmlns:r="http://schemas.openxmlformats.org/officeDocument/2006/relationships" xmlns:m="http://schemas.openxmlformats.org/officeDocument/2006/math" xmlns:v="urn:schemas-microsoft-com:vml" xmlns:wp14="http://schemas.microsoft.com/office/word/2010/wordprocessingDrawing" xmlns:wp="http://schemas.openxmlformats.org/drawingml/2006/wordprocessingDrawing" xmlns:w10="urn:schemas-microsoft-com:office:word" xmlns:w="http://schemas.openxmlformats.org/wordprocessingml/2006/main" xmlns:w14="http://schemas.microsoft.com/office/word/2010/wordml" xmlns:w15="http://schemas.microsoft.com/office/word/2012/wordml" xmlns:w16cex="http://schemas.microsoft.com/office/word/2018/wordml/cex" xmlns:w16cid="http://schemas.microsoft.com/office/word/2016/wordml/cid" xmlns:w16="http://schemas.microsoft.com/office/word/2018/wordml" xmlns:w16sdtdh="http://schemas.microsoft.com/office/word/2020/wordml/sdtdatahash" xmlns:w16se="http://schemas.microsoft.com/office/word/2015/wordml/symex" xmlns:wpg="http://schemas.microsoft.com/office/word/2010/wordprocessingGroup" xmlns:wpi="http://schemas.microsoft.com/office/word/2010/wordprocessingInk" xmlns:wne="http://schemas.microsoft.com/office/word/2006/wordml" xmlns:wps="http://schemas.microsoft.com/office/word/2010/wordprocessingShape" mc:Ignorable="w14 w15 w16se w16cid w16 w16cex w16sdtdh wp14">
+<w:ftr xmlns:wpc="http://schemas.microsoft.com/office/word/2010/wordprocessingCanvas" xmlns:cx="http://schemas.microsoft.com/office/drawing/2014/chartex" xmlns:cx1="http://schemas.microsoft.com/office/drawing/2015/9/8/chartex" xmlns:cx2="http://schemas.microsoft.com/office/drawing/2015/10/21/chartex" xmlns:cx3="http://schemas.microsoft.com/office/drawing/2016/5/9/chartex" xmlns:cx4="http://schemas.microsoft.com/office/drawing/2016/5/10/chartex" xmlns:cx5="http://schemas.microsoft.com/office/drawing/2016/5/11/chartex" xmlns:cx6="http://schemas.microsoft.com/office/drawing/2016/5/12/chartex" xmlns:cx7="http://schemas.microsoft.com/office/drawing/2016/5/13/chartex" xmlns:cx8="http://schemas.microsoft.com/office/drawing/2016/5/14/chartex" xmlns:mc="http://schemas.openxmlformats.org/markup-compatibility/2006" xmlns:aink="http://schemas.microsoft.com/office/drawing/2016/ink" xmlns:am3d="http://schemas.microsoft.com/office/drawing/2017/model3d" xmlns:o="urn:schemas-microsoft-com:office:office" xmlns:oel="http://schemas.microsoft.com/office/2019/extlst" xmlns:r="http://schemas.openxmlformats.org/officeDocument/2006/relationships" xmlns:m="http://schemas.openxmlformats.org/officeDocument/2006/math" xmlns:v="urn:schemas-microsoft-com:vml" xmlns:wp14="http://schemas.microsoft.com/office/word/2010/wordprocessingDrawing" xmlns:wp="http://schemas.openxmlformats.org/drawingml/2006/wordprocessingDrawing" xmlns:w10="urn:schemas-microsoft-com:office:word" xmlns:w="http://schemas.openxmlformats.org/wordprocessingml/2006/main" xmlns:w14="http://schemas.microsoft.com/office/word/2010/wordml" xmlns:w15="http://schemas.microsoft.com/office/word/2012/wordml" xmlns:w16cex="http://schemas.microsoft.com/office/word/2018/wordml/cex" xmlns:w16cid="http://schemas.microsoft.com/office/word/2016/wordml/cid" xmlns:w16="http://schemas.microsoft.com/office/word/2018/wordml" xmlns:w16sdtdh="http://schemas.microsoft.com/office/word/2020/wordml/sdtdatahash" xmlns:w16se="http://schemas.microsoft.com/office/word/2015/wordml/symex" xmlns:wpg="http://schemas.microsoft.com/office/word/2010/wordprocessingGroup" xmlns:wpi="http://schemas.microsoft.com/office/word/2010/wordprocessingInk" xmlns:wne="http://schemas.microsoft.com/office/word/2006/wordml" xmlns:wps="http://schemas.microsoft.com/office/word/2010/wordprocessingShape" mc:Ignorable="w14 w15 w16se w16cid w16 w16cex w16sdtdh wp14">
   <w:p>
     <w:pPr>
       <w:pStyle w:val="Rodap"/>
@@ -5140,7 +5107,7 @@
 </file>
 
 <file path=word/footer11.xml><?xml version="1.0" encoding="utf-8"?>
-<w:ftr xmlns:wpc="http://schemas.microsoft.com/office/word/2010/wordprocessingCanvas" xmlns:cx="http://schemas.microsoft.com/office/drawing/2014/chartex" xmlns:cx1="http://schemas.microsoft.com/office/drawing/2015/9/8/chartex" xmlns:cx2="http://schemas.microsoft.com/office/drawing/2015/10/21/chartex" xmlns:cx3="http://schemas.microsoft.com/office/drawing/2016/5/9/chartex" xmlns:cx4="http://schemas.microsoft.com/office/drawing/2016/5/10/chartex" xmlns:cx5="http://schemas.microsoft.com/office/drawing/2016/5/11/chartex" xmlns:cx6="http://schemas.microsoft.com/office/drawing/2016/5/12/chartex" xmlns:cx7="http://schemas.microsoft.com/office/drawing/2016/5/13/chartex" xmlns:cx8="http://schemas.microsoft.com/office/drawing/2016/5/14/chartex" xmlns:mc="http://schemas.openxmlformats.org/markup-compatibility/2006" xmlns:aink="http://schemas.microsoft.com/office/drawing/2016/ink" xmlns:am3d="http://schemas.microsoft.com/office/drawing/2017/model3d" xmlns:o="urn:schemas-microsoft-com:office:office" xmlns:r="http://schemas.openxmlformats.org/officeDocument/2006/relationships" xmlns:m="http://schemas.openxmlformats.org/officeDocument/2006/math" xmlns:v="urn:schemas-microsoft-com:vml" xmlns:wp14="http://schemas.microsoft.com/office/word/2010/wordprocessingDrawing" xmlns:wp="http://schemas.openxmlformats.org/drawingml/2006/wordprocessingDrawing" xmlns:w10="urn:schemas-microsoft-com:office:word" xmlns:w="http://schemas.openxmlformats.org/wordprocessingml/2006/main" xmlns:w14="http://schemas.microsoft.com/office/word/2010/wordml" xmlns:w15="http://schemas.microsoft.com/office/word/2012/wordml" xmlns:w16cex="http://schemas.microsoft.com/office/word/2018/wordml/cex" xmlns:w16cid="http://schemas.microsoft.com/office/word/2016/wordml/cid" xmlns:w16="http://schemas.microsoft.com/office/word/2018/wordml" xmlns:w16sdtdh="http://schemas.microsoft.com/office/word/2020/wordml/sdtdatahash" xmlns:w16se="http://schemas.microsoft.com/office/word/2015/wordml/symex" xmlns:wpg="http://schemas.microsoft.com/office/word/2010/wordprocessingGroup" xmlns:wpi="http://schemas.microsoft.com/office/word/2010/wordprocessingInk" xmlns:wne="http://schemas.microsoft.com/office/word/2006/wordml" xmlns:wps="http://schemas.microsoft.com/office/word/2010/wordprocessingShape" mc:Ignorable="w14 w15 w16se w16cid w16 w16cex w16sdtdh wp14">
+<w:ftr xmlns:wpc="http://schemas.microsoft.com/office/word/2010/wordprocessingCanvas" xmlns:cx="http://schemas.microsoft.com/office/drawing/2014/chartex" xmlns:cx1="http://schemas.microsoft.com/office/drawing/2015/9/8/chartex" xmlns:cx2="http://schemas.microsoft.com/office/drawing/2015/10/21/chartex" xmlns:cx3="http://schemas.microsoft.com/office/drawing/2016/5/9/chartex" xmlns:cx4="http://schemas.microsoft.com/office/drawing/2016/5/10/chartex" xmlns:cx5="http://schemas.microsoft.com/office/drawing/2016/5/11/chartex" xmlns:cx6="http://schemas.microsoft.com/office/drawing/2016/5/12/chartex" xmlns:cx7="http://schemas.microsoft.com/office/drawing/2016/5/13/chartex" xmlns:cx8="http://schemas.microsoft.com/office/drawing/2016/5/14/chartex" xmlns:mc="http://schemas.openxmlformats.org/markup-compatibility/2006" xmlns:aink="http://schemas.microsoft.com/office/drawing/2016/ink" xmlns:am3d="http://schemas.microsoft.com/office/drawing/2017/model3d" xmlns:o="urn:schemas-microsoft-com:office:office" xmlns:oel="http://schemas.microsoft.com/office/2019/extlst" xmlns:r="http://schemas.openxmlformats.org/officeDocument/2006/relationships" xmlns:m="http://schemas.openxmlformats.org/officeDocument/2006/math" xmlns:v="urn:schemas-microsoft-com:vml" xmlns:wp14="http://schemas.microsoft.com/office/word/2010/wordprocessingDrawing" xmlns:wp="http://schemas.openxmlformats.org/drawingml/2006/wordprocessingDrawing" xmlns:w10="urn:schemas-microsoft-com:office:word" xmlns:w="http://schemas.openxmlformats.org/wordprocessingml/2006/main" xmlns:w14="http://schemas.microsoft.com/office/word/2010/wordml" xmlns:w15="http://schemas.microsoft.com/office/word/2012/wordml" xmlns:w16cex="http://schemas.microsoft.com/office/word/2018/wordml/cex" xmlns:w16cid="http://schemas.microsoft.com/office/word/2016/wordml/cid" xmlns:w16="http://schemas.microsoft.com/office/word/2018/wordml" xmlns:w16sdtdh="http://schemas.microsoft.com/office/word/2020/wordml/sdtdatahash" xmlns:w16se="http://schemas.microsoft.com/office/word/2015/wordml/symex" xmlns:wpg="http://schemas.microsoft.com/office/word/2010/wordprocessingGroup" xmlns:wpi="http://schemas.microsoft.com/office/word/2010/wordprocessingInk" xmlns:wne="http://schemas.microsoft.com/office/word/2006/wordml" xmlns:wps="http://schemas.microsoft.com/office/word/2010/wordprocessingShape" mc:Ignorable="w14 w15 w16se w16cid w16 w16cex w16sdtdh wp14">
   <w:p>
     <w:pPr>
       <w:pStyle w:val="Rodap"/>
@@ -5150,7 +5117,7 @@
 </file>
 
 <file path=word/footer12.xml><?xml version="1.0" encoding="utf-8"?>
-<w:ftr xmlns:wpc="http://schemas.microsoft.com/office/word/2010/wordprocessingCanvas" xmlns:cx="http://schemas.microsoft.com/office/drawing/2014/chartex" xmlns:cx1="http://schemas.microsoft.com/office/drawing/2015/9/8/chartex" xmlns:cx2="http://schemas.microsoft.com/office/drawing/2015/10/21/chartex" xmlns:cx3="http://schemas.microsoft.com/office/drawing/2016/5/9/chartex" xmlns:cx4="http://schemas.microsoft.com/office/drawing/2016/5/10/chartex" xmlns:cx5="http://schemas.microsoft.com/office/drawing/2016/5/11/chartex" xmlns:cx6="http://schemas.microsoft.com/office/drawing/2016/5/12/chartex" xmlns:cx7="http://schemas.microsoft.com/office/drawing/2016/5/13/chartex" xmlns:cx8="http://schemas.microsoft.com/office/drawing/2016/5/14/chartex" xmlns:mc="http://schemas.openxmlformats.org/markup-compatibility/2006" xmlns:aink="http://schemas.microsoft.com/office/drawing/2016/ink" xmlns:am3d="http://schemas.microsoft.com/office/drawing/2017/model3d" xmlns:o="urn:schemas-microsoft-com:office:office" xmlns:r="http://schemas.openxmlformats.org/officeDocument/2006/relationships" xmlns:m="http://schemas.openxmlformats.org/officeDocument/2006/math" xmlns:v="urn:schemas-microsoft-com:vml" xmlns:wp14="http://schemas.microsoft.com/office/word/2010/wordprocessingDrawing" xmlns:wp="http://schemas.openxmlformats.org/drawingml/2006/wordprocessingDrawing" xmlns:w10="urn:schemas-microsoft-com:office:word" xmlns:w="http://schemas.openxmlformats.org/wordprocessingml/2006/main" xmlns:w14="http://schemas.microsoft.com/office/word/2010/wordml" xmlns:w15="http://schemas.microsoft.com/office/word/2012/wordml" xmlns:w16cex="http://schemas.microsoft.com/office/word/2018/wordml/cex" xmlns:w16cid="http://schemas.microsoft.com/office/word/2016/wordml/cid" xmlns:w16="http://schemas.microsoft.com/office/word/2018/wordml" xmlns:w16sdtdh="http://schemas.microsoft.com/office/word/2020/wordml/sdtdatahash" xmlns:w16se="http://schemas.microsoft.com/office/word/2015/wordml/symex" xmlns:wpg="http://schemas.microsoft.com/office/word/2010/wordprocessingGroup" xmlns:wpi="http://schemas.microsoft.com/office/word/2010/wordprocessingInk" xmlns:wne="http://schemas.microsoft.com/office/word/2006/wordml" xmlns:wps="http://schemas.microsoft.com/office/word/2010/wordprocessingShape" mc:Ignorable="w14 w15 w16se w16cid w16 w16cex w16sdtdh wp14">
+<w:ftr xmlns:wpc="http://schemas.microsoft.com/office/word/2010/wordprocessingCanvas" xmlns:cx="http://schemas.microsoft.com/office/drawing/2014/chartex" xmlns:cx1="http://schemas.microsoft.com/office/drawing/2015/9/8/chartex" xmlns:cx2="http://schemas.microsoft.com/office/drawing/2015/10/21/chartex" xmlns:cx3="http://schemas.microsoft.com/office/drawing/2016/5/9/chartex" xmlns:cx4="http://schemas.microsoft.com/office/drawing/2016/5/10/chartex" xmlns:cx5="http://schemas.microsoft.com/office/drawing/2016/5/11/chartex" xmlns:cx6="http://schemas.microsoft.com/office/drawing/2016/5/12/chartex" xmlns:cx7="http://schemas.microsoft.com/office/drawing/2016/5/13/chartex" xmlns:cx8="http://schemas.microsoft.com/office/drawing/2016/5/14/chartex" xmlns:mc="http://schemas.openxmlformats.org/markup-compatibility/2006" xmlns:aink="http://schemas.microsoft.com/office/drawing/2016/ink" xmlns:am3d="http://schemas.microsoft.com/office/drawing/2017/model3d" xmlns:o="urn:schemas-microsoft-com:office:office" xmlns:oel="http://schemas.microsoft.com/office/2019/extlst" xmlns:r="http://schemas.openxmlformats.org/officeDocument/2006/relationships" xmlns:m="http://schemas.openxmlformats.org/officeDocument/2006/math" xmlns:v="urn:schemas-microsoft-com:vml" xmlns:wp14="http://schemas.microsoft.com/office/word/2010/wordprocessingDrawing" xmlns:wp="http://schemas.openxmlformats.org/drawingml/2006/wordprocessingDrawing" xmlns:w10="urn:schemas-microsoft-com:office:word" xmlns:w="http://schemas.openxmlformats.org/wordprocessingml/2006/main" xmlns:w14="http://schemas.microsoft.com/office/word/2010/wordml" xmlns:w15="http://schemas.microsoft.com/office/word/2012/wordml" xmlns:w16cex="http://schemas.microsoft.com/office/word/2018/wordml/cex" xmlns:w16cid="http://schemas.microsoft.com/office/word/2016/wordml/cid" xmlns:w16="http://schemas.microsoft.com/office/word/2018/wordml" xmlns:w16sdtdh="http://schemas.microsoft.com/office/word/2020/wordml/sdtdatahash" xmlns:w16se="http://schemas.microsoft.com/office/word/2015/wordml/symex" xmlns:wpg="http://schemas.microsoft.com/office/word/2010/wordprocessingGroup" xmlns:wpi="http://schemas.microsoft.com/office/word/2010/wordprocessingInk" xmlns:wne="http://schemas.microsoft.com/office/word/2006/wordml" xmlns:wps="http://schemas.microsoft.com/office/word/2010/wordprocessingShape" mc:Ignorable="w14 w15 w16se w16cid w16 w16cex w16sdtdh wp14">
   <w:p>
     <w:pPr>
       <w:pStyle w:val="Rodap"/>
@@ -5160,7 +5127,7 @@
 </file>
 
 <file path=word/footer13.xml><?xml version="1.0" encoding="utf-8"?>
-<w:ftr xmlns:wpc="http://schemas.microsoft.com/office/word/2010/wordprocessingCanvas" xmlns:cx="http://schemas.microsoft.com/office/drawing/2014/chartex" xmlns:cx1="http://schemas.microsoft.com/office/drawing/2015/9/8/chartex" xmlns:cx2="http://schemas.microsoft.com/office/drawing/2015/10/21/chartex" xmlns:cx3="http://schemas.microsoft.com/office/drawing/2016/5/9/chartex" xmlns:cx4="http://schemas.microsoft.com/office/drawing/2016/5/10/chartex" xmlns:cx5="http://schemas.microsoft.com/office/drawing/2016/5/11/chartex" xmlns:cx6="http://schemas.microsoft.com/office/drawing/2016/5/12/chartex" xmlns:cx7="http://schemas.microsoft.com/office/drawing/2016/5/13/chartex" xmlns:cx8="http://schemas.microsoft.com/office/drawing/2016/5/14/chartex" xmlns:mc="http://schemas.openxmlformats.org/markup-compatibility/2006" xmlns:aink="http://schemas.microsoft.com/office/drawing/2016/ink" xmlns:am3d="http://schemas.microsoft.com/office/drawing/2017/model3d" xmlns:o="urn:schemas-microsoft-com:office:office" xmlns:r="http://schemas.openxmlformats.org/officeDocument/2006/relationships" xmlns:m="http://schemas.openxmlformats.org/officeDocument/2006/math" xmlns:v="urn:schemas-microsoft-com:vml" xmlns:wp14="http://schemas.microsoft.com/office/word/2010/wordprocessingDrawing" xmlns:wp="http://schemas.openxmlformats.org/drawingml/2006/wordprocessingDrawing" xmlns:w10="urn:schemas-microsoft-com:office:word" xmlns:w="http://schemas.openxmlformats.org/wordprocessingml/2006/main" xmlns:w14="http://schemas.microsoft.com/office/word/2010/wordml" xmlns:w15="http://schemas.microsoft.com/office/word/2012/wordml" xmlns:w16cex="http://schemas.microsoft.com/office/word/2018/wordml/cex" xmlns:w16cid="http://schemas.microsoft.com/office/word/2016/wordml/cid" xmlns:w16="http://schemas.microsoft.com/office/word/2018/wordml" xmlns:w16sdtdh="http://schemas.microsoft.com/office/word/2020/wordml/sdtdatahash" xmlns:w16se="http://schemas.microsoft.com/office/word/2015/wordml/symex" xmlns:wpg="http://schemas.microsoft.com/office/word/2010/wordprocessingGroup" xmlns:wpi="http://schemas.microsoft.com/office/word/2010/wordprocessingInk" xmlns:wne="http://schemas.microsoft.com/office/word/2006/wordml" xmlns:wps="http://schemas.microsoft.com/office/word/2010/wordprocessingShape" mc:Ignorable="w14 w15 w16se w16cid w16 w16cex w16sdtdh wp14">
+<w:ftr xmlns:wpc="http://schemas.microsoft.com/office/word/2010/wordprocessingCanvas" xmlns:cx="http://schemas.microsoft.com/office/drawing/2014/chartex" xmlns:cx1="http://schemas.microsoft.com/office/drawing/2015/9/8/chartex" xmlns:cx2="http://schemas.microsoft.com/office/drawing/2015/10/21/chartex" xmlns:cx3="http://schemas.microsoft.com/office/drawing/2016/5/9/chartex" xmlns:cx4="http://schemas.microsoft.com/office/drawing/2016/5/10/chartex" xmlns:cx5="http://schemas.microsoft.com/office/drawing/2016/5/11/chartex" xmlns:cx6="http://schemas.microsoft.com/office/drawing/2016/5/12/chartex" xmlns:cx7="http://schemas.microsoft.com/office/drawing/2016/5/13/chartex" xmlns:cx8="http://schemas.microsoft.com/office/drawing/2016/5/14/chartex" xmlns:mc="http://schemas.openxmlformats.org/markup-compatibility/2006" xmlns:aink="http://schemas.microsoft.com/office/drawing/2016/ink" xmlns:am3d="http://schemas.microsoft.com/office/drawing/2017/model3d" xmlns:o="urn:schemas-microsoft-com:office:office" xmlns:oel="http://schemas.microsoft.com/office/2019/extlst" xmlns:r="http://schemas.openxmlformats.org/officeDocument/2006/relationships" xmlns:m="http://schemas.openxmlformats.org/officeDocument/2006/math" xmlns:v="urn:schemas-microsoft-com:vml" xmlns:wp14="http://schemas.microsoft.com/office/word/2010/wordprocessingDrawing" xmlns:wp="http://schemas.openxmlformats.org/drawingml/2006/wordprocessingDrawing" xmlns:w10="urn:schemas-microsoft-com:office:word" xmlns:w="http://schemas.openxmlformats.org/wordprocessingml/2006/main" xmlns:w14="http://schemas.microsoft.com/office/word/2010/wordml" xmlns:w15="http://schemas.microsoft.com/office/word/2012/wordml" xmlns:w16cex="http://schemas.microsoft.com/office/word/2018/wordml/cex" xmlns:w16cid="http://schemas.microsoft.com/office/word/2016/wordml/cid" xmlns:w16="http://schemas.microsoft.com/office/word/2018/wordml" xmlns:w16sdtdh="http://schemas.microsoft.com/office/word/2020/wordml/sdtdatahash" xmlns:w16se="http://schemas.microsoft.com/office/word/2015/wordml/symex" xmlns:wpg="http://schemas.microsoft.com/office/word/2010/wordprocessingGroup" xmlns:wpi="http://schemas.microsoft.com/office/word/2010/wordprocessingInk" xmlns:wne="http://schemas.microsoft.com/office/word/2006/wordml" xmlns:wps="http://schemas.microsoft.com/office/word/2010/wordprocessingShape" mc:Ignorable="w14 w15 w16se w16cid w16 w16cex w16sdtdh wp14">
   <w:p>
     <w:pPr>
       <w:pStyle w:val="Rodap"/>
@@ -5171,7 +5138,7 @@
 </file>
 
 <file path=word/footer14.xml><?xml version="1.0" encoding="utf-8"?>
-<w:ftr xmlns:wpc="http://schemas.microsoft.com/office/word/2010/wordprocessingCanvas" xmlns:cx="http://schemas.microsoft.com/office/drawing/2014/chartex" xmlns:cx1="http://schemas.microsoft.com/office/drawing/2015/9/8/chartex" xmlns:cx2="http://schemas.microsoft.com/office/drawing/2015/10/21/chartex" xmlns:cx3="http://schemas.microsoft.com/office/drawing/2016/5/9/chartex" xmlns:cx4="http://schemas.microsoft.com/office/drawing/2016/5/10/chartex" xmlns:cx5="http://schemas.microsoft.com/office/drawing/2016/5/11/chartex" xmlns:cx6="http://schemas.microsoft.com/office/drawing/2016/5/12/chartex" xmlns:cx7="http://schemas.microsoft.com/office/drawing/2016/5/13/chartex" xmlns:cx8="http://schemas.microsoft.com/office/drawing/2016/5/14/chartex" xmlns:mc="http://schemas.openxmlformats.org/markup-compatibility/2006" xmlns:aink="http://schemas.microsoft.com/office/drawing/2016/ink" xmlns:am3d="http://schemas.microsoft.com/office/drawing/2017/model3d" xmlns:o="urn:schemas-microsoft-com:office:office" xmlns:r="http://schemas.openxmlformats.org/officeDocument/2006/relationships" xmlns:m="http://schemas.openxmlformats.org/officeDocument/2006/math" xmlns:v="urn:schemas-microsoft-com:vml" xmlns:wp14="http://schemas.microsoft.com/office/word/2010/wordprocessingDrawing" xmlns:wp="http://schemas.openxmlformats.org/drawingml/2006/wordprocessingDrawing" xmlns:w10="urn:schemas-microsoft-com:office:word" xmlns:w="http://schemas.openxmlformats.org/wordprocessingml/2006/main" xmlns:w14="http://schemas.microsoft.com/office/word/2010/wordml" xmlns:w15="http://schemas.microsoft.com/office/word/2012/wordml" xmlns:w16cex="http://schemas.microsoft.com/office/word/2018/wordml/cex" xmlns:w16cid="http://schemas.microsoft.com/office/word/2016/wordml/cid" xmlns:w16="http://schemas.microsoft.com/office/word/2018/wordml" xmlns:w16sdtdh="http://schemas.microsoft.com/office/word/2020/wordml/sdtdatahash" xmlns:w16se="http://schemas.microsoft.com/office/word/2015/wordml/symex" xmlns:wpg="http://schemas.microsoft.com/office/word/2010/wordprocessingGroup" xmlns:wpi="http://schemas.microsoft.com/office/word/2010/wordprocessingInk" xmlns:wne="http://schemas.microsoft.com/office/word/2006/wordml" xmlns:wps="http://schemas.microsoft.com/office/word/2010/wordprocessingShape" mc:Ignorable="w14 w15 w16se w16cid w16 w16cex w16sdtdh wp14">
+<w:ftr xmlns:wpc="http://schemas.microsoft.com/office/word/2010/wordprocessingCanvas" xmlns:cx="http://schemas.microsoft.com/office/drawing/2014/chartex" xmlns:cx1="http://schemas.microsoft.com/office/drawing/2015/9/8/chartex" xmlns:cx2="http://schemas.microsoft.com/office/drawing/2015/10/21/chartex" xmlns:cx3="http://schemas.microsoft.com/office/drawing/2016/5/9/chartex" xmlns:cx4="http://schemas.microsoft.com/office/drawing/2016/5/10/chartex" xmlns:cx5="http://schemas.microsoft.com/office/drawing/2016/5/11/chartex" xmlns:cx6="http://schemas.microsoft.com/office/drawing/2016/5/12/chartex" xmlns:cx7="http://schemas.microsoft.com/office/drawing/2016/5/13/chartex" xmlns:cx8="http://schemas.microsoft.com/office/drawing/2016/5/14/chartex" xmlns:mc="http://schemas.openxmlformats.org/markup-compatibility/2006" xmlns:aink="http://schemas.microsoft.com/office/drawing/2016/ink" xmlns:am3d="http://schemas.microsoft.com/office/drawing/2017/model3d" xmlns:o="urn:schemas-microsoft-com:office:office" xmlns:oel="http://schemas.microsoft.com/office/2019/extlst" xmlns:r="http://schemas.openxmlformats.org/officeDocument/2006/relationships" xmlns:m="http://schemas.openxmlformats.org/officeDocument/2006/math" xmlns:v="urn:schemas-microsoft-com:vml" xmlns:wp14="http://schemas.microsoft.com/office/word/2010/wordprocessingDrawing" xmlns:wp="http://schemas.openxmlformats.org/drawingml/2006/wordprocessingDrawing" xmlns:w10="urn:schemas-microsoft-com:office:word" xmlns:w="http://schemas.openxmlformats.org/wordprocessingml/2006/main" xmlns:w14="http://schemas.microsoft.com/office/word/2010/wordml" xmlns:w15="http://schemas.microsoft.com/office/word/2012/wordml" xmlns:w16cex="http://schemas.microsoft.com/office/word/2018/wordml/cex" xmlns:w16cid="http://schemas.microsoft.com/office/word/2016/wordml/cid" xmlns:w16="http://schemas.microsoft.com/office/word/2018/wordml" xmlns:w16sdtdh="http://schemas.microsoft.com/office/word/2020/wordml/sdtdatahash" xmlns:w16se="http://schemas.microsoft.com/office/word/2015/wordml/symex" xmlns:wpg="http://schemas.microsoft.com/office/word/2010/wordprocessingGroup" xmlns:wpi="http://schemas.microsoft.com/office/word/2010/wordprocessingInk" xmlns:wne="http://schemas.microsoft.com/office/word/2006/wordml" xmlns:wps="http://schemas.microsoft.com/office/word/2010/wordprocessingShape" mc:Ignorable="w14 w15 w16se w16cid w16 w16cex w16sdtdh wp14">
   <w:p>
     <w:pPr>
       <w:pStyle w:val="Rodap"/>
@@ -5181,7 +5148,7 @@
 </file>
 
 <file path=word/footer2.xml><?xml version="1.0" encoding="utf-8"?>
-<w:ftr xmlns:wpc="http://schemas.microsoft.com/office/word/2010/wordprocessingCanvas" xmlns:cx="http://schemas.microsoft.com/office/drawing/2014/chartex" xmlns:cx1="http://schemas.microsoft.com/office/drawing/2015/9/8/chartex" xmlns:cx2="http://schemas.microsoft.com/office/drawing/2015/10/21/chartex" xmlns:cx3="http://schemas.microsoft.com/office/drawing/2016/5/9/chartex" xmlns:cx4="http://schemas.microsoft.com/office/drawing/2016/5/10/chartex" xmlns:cx5="http://schemas.microsoft.com/office/drawing/2016/5/11/chartex" xmlns:cx6="http://schemas.microsoft.com/office/drawing/2016/5/12/chartex" xmlns:cx7="http://schemas.microsoft.com/office/drawing/2016/5/13/chartex" xmlns:cx8="http://schemas.microsoft.com/office/drawing/2016/5/14/chartex" xmlns:mc="http://schemas.openxmlformats.org/markup-compatibility/2006" xmlns:aink="http://schemas.microsoft.com/office/drawing/2016/ink" xmlns:am3d="http://schemas.microsoft.com/office/drawing/2017/model3d" xmlns:o="urn:schemas-microsoft-com:office:office" xmlns:r="http://schemas.openxmlformats.org/officeDocument/2006/relationships" xmlns:m="http://schemas.openxmlformats.org/officeDocument/2006/math" xmlns:v="urn:schemas-microsoft-com:vml" xmlns:wp14="http://schemas.microsoft.com/office/word/2010/wordprocessingDrawing" xmlns:wp="http://schemas.openxmlformats.org/drawingml/2006/wordprocessingDrawing" xmlns:w10="urn:schemas-microsoft-com:office:word" xmlns:w="http://schemas.openxmlformats.org/wordprocessingml/2006/main" xmlns:w14="http://schemas.microsoft.com/office/word/2010/wordml" xmlns:w15="http://schemas.microsoft.com/office/word/2012/wordml" xmlns:w16cex="http://schemas.microsoft.com/office/word/2018/wordml/cex" xmlns:w16cid="http://schemas.microsoft.com/office/word/2016/wordml/cid" xmlns:w16="http://schemas.microsoft.com/office/word/2018/wordml" xmlns:w16sdtdh="http://schemas.microsoft.com/office/word/2020/wordml/sdtdatahash" xmlns:w16se="http://schemas.microsoft.com/office/word/2015/wordml/symex" xmlns:wpg="http://schemas.microsoft.com/office/word/2010/wordprocessingGroup" xmlns:wpi="http://schemas.microsoft.com/office/word/2010/wordprocessingInk" xmlns:wne="http://schemas.microsoft.com/office/word/2006/wordml" xmlns:wps="http://schemas.microsoft.com/office/word/2010/wordprocessingShape" mc:Ignorable="w14 w15 w16se w16cid w16 w16cex w16sdtdh wp14">
+<w:ftr xmlns:wpc="http://schemas.microsoft.com/office/word/2010/wordprocessingCanvas" xmlns:cx="http://schemas.microsoft.com/office/drawing/2014/chartex" xmlns:cx1="http://schemas.microsoft.com/office/drawing/2015/9/8/chartex" xmlns:cx2="http://schemas.microsoft.com/office/drawing/2015/10/21/chartex" xmlns:cx3="http://schemas.microsoft.com/office/drawing/2016/5/9/chartex" xmlns:cx4="http://schemas.microsoft.com/office/drawing/2016/5/10/chartex" xmlns:cx5="http://schemas.microsoft.com/office/drawing/2016/5/11/chartex" xmlns:cx6="http://schemas.microsoft.com/office/drawing/2016/5/12/chartex" xmlns:cx7="http://schemas.microsoft.com/office/drawing/2016/5/13/chartex" xmlns:cx8="http://schemas.microsoft.com/office/drawing/2016/5/14/chartex" xmlns:mc="http://schemas.openxmlformats.org/markup-compatibility/2006" xmlns:aink="http://schemas.microsoft.com/office/drawing/2016/ink" xmlns:am3d="http://schemas.microsoft.com/office/drawing/2017/model3d" xmlns:o="urn:schemas-microsoft-com:office:office" xmlns:oel="http://schemas.microsoft.com/office/2019/extlst" xmlns:r="http://schemas.openxmlformats.org/officeDocument/2006/relationships" xmlns:m="http://schemas.openxmlformats.org/officeDocument/2006/math" xmlns:v="urn:schemas-microsoft-com:vml" xmlns:wp14="http://schemas.microsoft.com/office/word/2010/wordprocessingDrawing" xmlns:wp="http://schemas.openxmlformats.org/drawingml/2006/wordprocessingDrawing" xmlns:w10="urn:schemas-microsoft-com:office:word" xmlns:w="http://schemas.openxmlformats.org/wordprocessingml/2006/main" xmlns:w14="http://schemas.microsoft.com/office/word/2010/wordml" xmlns:w15="http://schemas.microsoft.com/office/word/2012/wordml" xmlns:w16cex="http://schemas.microsoft.com/office/word/2018/wordml/cex" xmlns:w16cid="http://schemas.microsoft.com/office/word/2016/wordml/cid" xmlns:w16="http://schemas.microsoft.com/office/word/2018/wordml" xmlns:w16sdtdh="http://schemas.microsoft.com/office/word/2020/wordml/sdtdatahash" xmlns:w16se="http://schemas.microsoft.com/office/word/2015/wordml/symex" xmlns:wpg="http://schemas.microsoft.com/office/word/2010/wordprocessingGroup" xmlns:wpi="http://schemas.microsoft.com/office/word/2010/wordprocessingInk" xmlns:wne="http://schemas.microsoft.com/office/word/2006/wordml" xmlns:wps="http://schemas.microsoft.com/office/word/2010/wordprocessingShape" mc:Ignorable="w14 w15 w16se w16cid w16 w16cex w16sdtdh wp14">
   <w:p>
     <w:pPr>
       <w:pStyle w:val="Rodap"/>
@@ -5192,7 +5159,7 @@
 </file>
 
 <file path=word/footer3.xml><?xml version="1.0" encoding="utf-8"?>
-<w:ftr xmlns:wpc="http://schemas.microsoft.com/office/word/2010/wordprocessingCanvas" xmlns:cx="http://schemas.microsoft.com/office/drawing/2014/chartex" xmlns:cx1="http://schemas.microsoft.com/office/drawing/2015/9/8/chartex" xmlns:cx2="http://schemas.microsoft.com/office/drawing/2015/10/21/chartex" xmlns:cx3="http://schemas.microsoft.com/office/drawing/2016/5/9/chartex" xmlns:cx4="http://schemas.microsoft.com/office/drawing/2016/5/10/chartex" xmlns:cx5="http://schemas.microsoft.com/office/drawing/2016/5/11/chartex" xmlns:cx6="http://schemas.microsoft.com/office/drawing/2016/5/12/chartex" xmlns:cx7="http://schemas.microsoft.com/office/drawing/2016/5/13/chartex" xmlns:cx8="http://schemas.microsoft.com/office/drawing/2016/5/14/chartex" xmlns:mc="http://schemas.openxmlformats.org/markup-compatibility/2006" xmlns:aink="http://schemas.microsoft.com/office/drawing/2016/ink" xmlns:am3d="http://schemas.microsoft.com/office/drawing/2017/model3d" xmlns:o="urn:schemas-microsoft-com:office:office" xmlns:r="http://schemas.openxmlformats.org/officeDocument/2006/relationships" xmlns:m="http://schemas.openxmlformats.org/officeDocument/2006/math" xmlns:v="urn:schemas-microsoft-com:vml" xmlns:wp14="http://schemas.microsoft.com/office/word/2010/wordprocessingDrawing" xmlns:wp="http://schemas.openxmlformats.org/drawingml/2006/wordprocessingDrawing" xmlns:w10="urn:schemas-microsoft-com:office:word" xmlns:w="http://schemas.openxmlformats.org/wordprocessingml/2006/main" xmlns:w14="http://schemas.microsoft.com/office/word/2010/wordml" xmlns:w15="http://schemas.microsoft.com/office/word/2012/wordml" xmlns:w16cex="http://schemas.microsoft.com/office/word/2018/wordml/cex" xmlns:w16cid="http://schemas.microsoft.com/office/word/2016/wordml/cid" xmlns:w16="http://schemas.microsoft.com/office/word/2018/wordml" xmlns:w16sdtdh="http://schemas.microsoft.com/office/word/2020/wordml/sdtdatahash" xmlns:w16se="http://schemas.microsoft.com/office/word/2015/wordml/symex" xmlns:wpg="http://schemas.microsoft.com/office/word/2010/wordprocessingGroup" xmlns:wpi="http://schemas.microsoft.com/office/word/2010/wordprocessingInk" xmlns:wne="http://schemas.microsoft.com/office/word/2006/wordml" xmlns:wps="http://schemas.microsoft.com/office/word/2010/wordprocessingShape" mc:Ignorable="w14 w15 w16se w16cid w16 w16cex w16sdtdh wp14">
+<w:ftr xmlns:wpc="http://schemas.microsoft.com/office/word/2010/wordprocessingCanvas" xmlns:cx="http://schemas.microsoft.com/office/drawing/2014/chartex" xmlns:cx1="http://schemas.microsoft.com/office/drawing/2015/9/8/chartex" xmlns:cx2="http://schemas.microsoft.com/office/drawing/2015/10/21/chartex" xmlns:cx3="http://schemas.microsoft.com/office/drawing/2016/5/9/chartex" xmlns:cx4="http://schemas.microsoft.com/office/drawing/2016/5/10/chartex" xmlns:cx5="http://schemas.microsoft.com/office/drawing/2016/5/11/chartex" xmlns:cx6="http://schemas.microsoft.com/office/drawing/2016/5/12/chartex" xmlns:cx7="http://schemas.microsoft.com/office/drawing/2016/5/13/chartex" xmlns:cx8="http://schemas.microsoft.com/office/drawing/2016/5/14/chartex" xmlns:mc="http://schemas.openxmlformats.org/markup-compatibility/2006" xmlns:aink="http://schemas.microsoft.com/office/drawing/2016/ink" xmlns:am3d="http://schemas.microsoft.com/office/drawing/2017/model3d" xmlns:o="urn:schemas-microsoft-com:office:office" xmlns:oel="http://schemas.microsoft.com/office/2019/extlst" xmlns:r="http://schemas.openxmlformats.org/officeDocument/2006/relationships" xmlns:m="http://schemas.openxmlformats.org/officeDocument/2006/math" xmlns:v="urn:schemas-microsoft-com:vml" xmlns:wp14="http://schemas.microsoft.com/office/word/2010/wordprocessingDrawing" xmlns:wp="http://schemas.openxmlformats.org/drawingml/2006/wordprocessingDrawing" xmlns:w10="urn:schemas-microsoft-com:office:word" xmlns:w="http://schemas.openxmlformats.org/wordprocessingml/2006/main" xmlns:w14="http://schemas.microsoft.com/office/word/2010/wordml" xmlns:w15="http://schemas.microsoft.com/office/word/2012/wordml" xmlns:w16cex="http://schemas.microsoft.com/office/word/2018/wordml/cex" xmlns:w16cid="http://schemas.microsoft.com/office/word/2016/wordml/cid" xmlns:w16="http://schemas.microsoft.com/office/word/2018/wordml" xmlns:w16sdtdh="http://schemas.microsoft.com/office/word/2020/wordml/sdtdatahash" xmlns:w16se="http://schemas.microsoft.com/office/word/2015/wordml/symex" xmlns:wpg="http://schemas.microsoft.com/office/word/2010/wordprocessingGroup" xmlns:wpi="http://schemas.microsoft.com/office/word/2010/wordprocessingInk" xmlns:wne="http://schemas.microsoft.com/office/word/2006/wordml" xmlns:wps="http://schemas.microsoft.com/office/word/2010/wordprocessingShape" mc:Ignorable="w14 w15 w16se w16cid w16 w16cex w16sdtdh wp14">
   <w:p>
     <w:pPr>
       <w:pStyle w:val="Rodap"/>
@@ -5203,7 +5170,7 @@
 </file>
 
 <file path=word/footer4.xml><?xml version="1.0" encoding="utf-8"?>
-<w:ftr xmlns:wpc="http://schemas.microsoft.com/office/word/2010/wordprocessingCanvas" xmlns:cx="http://schemas.microsoft.com/office/drawing/2014/chartex" xmlns:cx1="http://schemas.microsoft.com/office/drawing/2015/9/8/chartex" xmlns:cx2="http://schemas.microsoft.com/office/drawing/2015/10/21/chartex" xmlns:cx3="http://schemas.microsoft.com/office/drawing/2016/5/9/chartex" xmlns:cx4="http://schemas.microsoft.com/office/drawing/2016/5/10/chartex" xmlns:cx5="http://schemas.microsoft.com/office/drawing/2016/5/11/chartex" xmlns:cx6="http://schemas.microsoft.com/office/drawing/2016/5/12/chartex" xmlns:cx7="http://schemas.microsoft.com/office/drawing/2016/5/13/chartex" xmlns:cx8="http://schemas.microsoft.com/office/drawing/2016/5/14/chartex" xmlns:mc="http://schemas.openxmlformats.org/markup-compatibility/2006" xmlns:aink="http://schemas.microsoft.com/office/drawing/2016/ink" xmlns:am3d="http://schemas.microsoft.com/office/drawing/2017/model3d" xmlns:o="urn:schemas-microsoft-com:office:office" xmlns:r="http://schemas.openxmlformats.org/officeDocument/2006/relationships" xmlns:m="http://schemas.openxmlformats.org/officeDocument/2006/math" xmlns:v="urn:schemas-microsoft-com:vml" xmlns:wp14="http://schemas.microsoft.com/office/word/2010/wordprocessingDrawing" xmlns:wp="http://schemas.openxmlformats.org/drawingml/2006/wordprocessingDrawing" xmlns:w10="urn:schemas-microsoft-com:office:word" xmlns:w="http://schemas.openxmlformats.org/wordprocessingml/2006/main" xmlns:w14="http://schemas.microsoft.com/office/word/2010/wordml" xmlns:w15="http://schemas.microsoft.com/office/word/2012/wordml" xmlns:w16cex="http://schemas.microsoft.com/office/word/2018/wordml/cex" xmlns:w16cid="http://schemas.microsoft.com/office/word/2016/wordml/cid" xmlns:w16="http://schemas.microsoft.com/office/word/2018/wordml" xmlns:w16sdtdh="http://schemas.microsoft.com/office/word/2020/wordml/sdtdatahash" xmlns:w16se="http://schemas.microsoft.com/office/word/2015/wordml/symex" xmlns:wpg="http://schemas.microsoft.com/office/word/2010/wordprocessingGroup" xmlns:wpi="http://schemas.microsoft.com/office/word/2010/wordprocessingInk" xmlns:wne="http://schemas.microsoft.com/office/word/2006/wordml" xmlns:wps="http://schemas.microsoft.com/office/word/2010/wordprocessingShape" mc:Ignorable="w14 w15 w16se w16cid w16 w16cex w16sdtdh wp14">
+<w:ftr xmlns:wpc="http://schemas.microsoft.com/office/word/2010/wordprocessingCanvas" xmlns:cx="http://schemas.microsoft.com/office/drawing/2014/chartex" xmlns:cx1="http://schemas.microsoft.com/office/drawing/2015/9/8/chartex" xmlns:cx2="http://schemas.microsoft.com/office/drawing/2015/10/21/chartex" xmlns:cx3="http://schemas.microsoft.com/office/drawing/2016/5/9/chartex" xmlns:cx4="http://schemas.microsoft.com/office/drawing/2016/5/10/chartex" xmlns:cx5="http://schemas.microsoft.com/office/drawing/2016/5/11/chartex" xmlns:cx6="http://schemas.microsoft.com/office/drawing/2016/5/12/chartex" xmlns:cx7="http://schemas.microsoft.com/office/drawing/2016/5/13/chartex" xmlns:cx8="http://schemas.microsoft.com/office/drawing/2016/5/14/chartex" xmlns:mc="http://schemas.openxmlformats.org/markup-compatibility/2006" xmlns:aink="http://schemas.microsoft.com/office/drawing/2016/ink" xmlns:am3d="http://schemas.microsoft.com/office/drawing/2017/model3d" xmlns:o="urn:schemas-microsoft-com:office:office" xmlns:oel="http://schemas.microsoft.com/office/2019/extlst" xmlns:r="http://schemas.openxmlformats.org/officeDocument/2006/relationships" xmlns:m="http://schemas.openxmlformats.org/officeDocument/2006/math" xmlns:v="urn:schemas-microsoft-com:vml" xmlns:wp14="http://schemas.microsoft.com/office/word/2010/wordprocessingDrawing" xmlns:wp="http://schemas.openxmlformats.org/drawingml/2006/wordprocessingDrawing" xmlns:w10="urn:schemas-microsoft-com:office:word" xmlns:w="http://schemas.openxmlformats.org/wordprocessingml/2006/main" xmlns:w14="http://schemas.microsoft.com/office/word/2010/wordml" xmlns:w15="http://schemas.microsoft.com/office/word/2012/wordml" xmlns:w16cex="http://schemas.microsoft.com/office/word/2018/wordml/cex" xmlns:w16cid="http://schemas.microsoft.com/office/word/2016/wordml/cid" xmlns:w16="http://schemas.microsoft.com/office/word/2018/wordml" xmlns:w16sdtdh="http://schemas.microsoft.com/office/word/2020/wordml/sdtdatahash" xmlns:w16se="http://schemas.microsoft.com/office/word/2015/wordml/symex" xmlns:wpg="http://schemas.microsoft.com/office/word/2010/wordprocessingGroup" xmlns:wpi="http://schemas.microsoft.com/office/word/2010/wordprocessingInk" xmlns:wne="http://schemas.microsoft.com/office/word/2006/wordml" xmlns:wps="http://schemas.microsoft.com/office/word/2010/wordprocessingShape" mc:Ignorable="w14 w15 w16se w16cid w16 w16cex w16sdtdh wp14">
   <w:p>
     <w:pPr>
       <w:pStyle w:val="Rodap"/>
@@ -5213,7 +5180,7 @@
 </file>
 
 <file path=word/footer5.xml><?xml version="1.0" encoding="utf-8"?>
-<w:ftr xmlns:wpc="http://schemas.microsoft.com/office/word/2010/wordprocessingCanvas" xmlns:cx="http://schemas.microsoft.com/office/drawing/2014/chartex" xmlns:cx1="http://schemas.microsoft.com/office/drawing/2015/9/8/chartex" xmlns:cx2="http://schemas.microsoft.com/office/drawing/2015/10/21/chartex" xmlns:cx3="http://schemas.microsoft.com/office/drawing/2016/5/9/chartex" xmlns:cx4="http://schemas.microsoft.com/office/drawing/2016/5/10/chartex" xmlns:cx5="http://schemas.microsoft.com/office/drawing/2016/5/11/chartex" xmlns:cx6="http://schemas.microsoft.com/office/drawing/2016/5/12/chartex" xmlns:cx7="http://schemas.microsoft.com/office/drawing/2016/5/13/chartex" xmlns:cx8="http://schemas.microsoft.com/office/drawing/2016/5/14/chartex" xmlns:mc="http://schemas.openxmlformats.org/markup-compatibility/2006" xmlns:aink="http://schemas.microsoft.com/office/drawing/2016/ink" xmlns:am3d="http://schemas.microsoft.com/office/drawing/2017/model3d" xmlns:o="urn:schemas-microsoft-com:office:office" xmlns:r="http://schemas.openxmlformats.org/officeDocument/2006/relationships" xmlns:m="http://schemas.openxmlformats.org/officeDocument/2006/math" xmlns:v="urn:schemas-microsoft-com:vml" xmlns:wp14="http://schemas.microsoft.com/office/word/2010/wordprocessingDrawing" xmlns:wp="http://schemas.openxmlformats.org/drawingml/2006/wordprocessingDrawing" xmlns:w10="urn:schemas-microsoft-com:office:word" xmlns:w="http://schemas.openxmlformats.org/wordprocessingml/2006/main" xmlns:w14="http://schemas.microsoft.com/office/word/2010/wordml" xmlns:w15="http://schemas.microsoft.com/office/word/2012/wordml" xmlns:w16cex="http://schemas.microsoft.com/office/word/2018/wordml/cex" xmlns:w16cid="http://schemas.microsoft.com/office/word/2016/wordml/cid" xmlns:w16="http://schemas.microsoft.com/office/word/2018/wordml" xmlns:w16sdtdh="http://schemas.microsoft.com/office/word/2020/wordml/sdtdatahash" xmlns:w16se="http://schemas.microsoft.com/office/word/2015/wordml/symex" xmlns:wpg="http://schemas.microsoft.com/office/word/2010/wordprocessingGroup" xmlns:wpi="http://schemas.microsoft.com/office/word/2010/wordprocessingInk" xmlns:wne="http://schemas.microsoft.com/office/word/2006/wordml" xmlns:wps="http://schemas.microsoft.com/office/word/2010/wordprocessingShape" mc:Ignorable="w14 w15 w16se w16cid w16 w16cex w16sdtdh wp14">
+<w:ftr xmlns:wpc="http://schemas.microsoft.com/office/word/2010/wordprocessingCanvas" xmlns:cx="http://schemas.microsoft.com/office/drawing/2014/chartex" xmlns:cx1="http://schemas.microsoft.com/office/drawing/2015/9/8/chartex" xmlns:cx2="http://schemas.microsoft.com/office/drawing/2015/10/21/chartex" xmlns:cx3="http://schemas.microsoft.com/office/drawing/2016/5/9/chartex" xmlns:cx4="http://schemas.microsoft.com/office/drawing/2016/5/10/chartex" xmlns:cx5="http://schemas.microsoft.com/office/drawing/2016/5/11/chartex" xmlns:cx6="http://schemas.microsoft.com/office/drawing/2016/5/12/chartex" xmlns:cx7="http://schemas.microsoft.com/office/drawing/2016/5/13/chartex" xmlns:cx8="http://schemas.microsoft.com/office/drawing/2016/5/14/chartex" xmlns:mc="http://schemas.openxmlformats.org/markup-compatibility/2006" xmlns:aink="http://schemas.microsoft.com/office/drawing/2016/ink" xmlns:am3d="http://schemas.microsoft.com/office/drawing/2017/model3d" xmlns:o="urn:schemas-microsoft-com:office:office" xmlns:oel="http://schemas.microsoft.com/office/2019/extlst" xmlns:r="http://schemas.openxmlformats.org/officeDocument/2006/relationships" xmlns:m="http://schemas.openxmlformats.org/officeDocument/2006/math" xmlns:v="urn:schemas-microsoft-com:vml" xmlns:wp14="http://schemas.microsoft.com/office/word/2010/wordprocessingDrawing" xmlns:wp="http://schemas.openxmlformats.org/drawingml/2006/wordprocessingDrawing" xmlns:w10="urn:schemas-microsoft-com:office:word" xmlns:w="http://schemas.openxmlformats.org/wordprocessingml/2006/main" xmlns:w14="http://schemas.microsoft.com/office/word/2010/wordml" xmlns:w15="http://schemas.microsoft.com/office/word/2012/wordml" xmlns:w16cex="http://schemas.microsoft.com/office/word/2018/wordml/cex" xmlns:w16cid="http://schemas.microsoft.com/office/word/2016/wordml/cid" xmlns:w16="http://schemas.microsoft.com/office/word/2018/wordml" xmlns:w16sdtdh="http://schemas.microsoft.com/office/word/2020/wordml/sdtdatahash" xmlns:w16se="http://schemas.microsoft.com/office/word/2015/wordml/symex" xmlns:wpg="http://schemas.microsoft.com/office/word/2010/wordprocessingGroup" xmlns:wpi="http://schemas.microsoft.com/office/word/2010/wordprocessingInk" xmlns:wne="http://schemas.microsoft.com/office/word/2006/wordml" xmlns:wps="http://schemas.microsoft.com/office/word/2010/wordprocessingShape" mc:Ignorable="w14 w15 w16se w16cid w16 w16cex w16sdtdh wp14">
   <w:p>
     <w:pPr>
       <w:pStyle w:val="Rodap"/>
@@ -5224,7 +5191,7 @@
 </file>
 
 <file path=word/footer6.xml><?xml version="1.0" encoding="utf-8"?>
-<w:ftr xmlns:wpc="http://schemas.microsoft.com/office/word/2010/wordprocessingCanvas" xmlns:cx="http://schemas.microsoft.com/office/drawing/2014/chartex" xmlns:cx1="http://schemas.microsoft.com/office/drawing/2015/9/8/chartex" xmlns:cx2="http://schemas.microsoft.com/office/drawing/2015/10/21/chartex" xmlns:cx3="http://schemas.microsoft.com/office/drawing/2016/5/9/chartex" xmlns:cx4="http://schemas.microsoft.com/office/drawing/2016/5/10/chartex" xmlns:cx5="http://schemas.microsoft.com/office/drawing/2016/5/11/chartex" xmlns:cx6="http://schemas.microsoft.com/office/drawing/2016/5/12/chartex" xmlns:cx7="http://schemas.microsoft.com/office/drawing/2016/5/13/chartex" xmlns:cx8="http://schemas.microsoft.com/office/drawing/2016/5/14/chartex" xmlns:mc="http://schemas.openxmlformats.org/markup-compatibility/2006" xmlns:aink="http://schemas.microsoft.com/office/drawing/2016/ink" xmlns:am3d="http://schemas.microsoft.com/office/drawing/2017/model3d" xmlns:o="urn:schemas-microsoft-com:office:office" xmlns:r="http://schemas.openxmlformats.org/officeDocument/2006/relationships" xmlns:m="http://schemas.openxmlformats.org/officeDocument/2006/math" xmlns:v="urn:schemas-microsoft-com:vml" xmlns:wp14="http://schemas.microsoft.com/office/word/2010/wordprocessingDrawing" xmlns:wp="http://schemas.openxmlformats.org/drawingml/2006/wordprocessingDrawing" xmlns:w10="urn:schemas-microsoft-com:office:word" xmlns:w="http://schemas.openxmlformats.org/wordprocessingml/2006/main" xmlns:w14="http://schemas.microsoft.com/office/word/2010/wordml" xmlns:w15="http://schemas.microsoft.com/office/word/2012/wordml" xmlns:w16cex="http://schemas.microsoft.com/office/word/2018/wordml/cex" xmlns:w16cid="http://schemas.microsoft.com/office/word/2016/wordml/cid" xmlns:w16="http://schemas.microsoft.com/office/word/2018/wordml" xmlns:w16sdtdh="http://schemas.microsoft.com/office/word/2020/wordml/sdtdatahash" xmlns:w16se="http://schemas.microsoft.com/office/word/2015/wordml/symex" xmlns:wpg="http://schemas.microsoft.com/office/word/2010/wordprocessingGroup" xmlns:wpi="http://schemas.microsoft.com/office/word/2010/wordprocessingInk" xmlns:wne="http://schemas.microsoft.com/office/word/2006/wordml" xmlns:wps="http://schemas.microsoft.com/office/word/2010/wordprocessingShape" mc:Ignorable="w14 w15 w16se w16cid w16 w16cex w16sdtdh wp14">
+<w:ftr xmlns:wpc="http://schemas.microsoft.com/office/word/2010/wordprocessingCanvas" xmlns:cx="http://schemas.microsoft.com/office/drawing/2014/chartex" xmlns:cx1="http://schemas.microsoft.com/office/drawing/2015/9/8/chartex" xmlns:cx2="http://schemas.microsoft.com/office/drawing/2015/10/21/chartex" xmlns:cx3="http://schemas.microsoft.com/office/drawing/2016/5/9/chartex" xmlns:cx4="http://schemas.microsoft.com/office/drawing/2016/5/10/chartex" xmlns:cx5="http://schemas.microsoft.com/office/drawing/2016/5/11/chartex" xmlns:cx6="http://schemas.microsoft.com/office/drawing/2016/5/12/chartex" xmlns:cx7="http://schemas.microsoft.com/office/drawing/2016/5/13/chartex" xmlns:cx8="http://schemas.microsoft.com/office/drawing/2016/5/14/chartex" xmlns:mc="http://schemas.openxmlformats.org/markup-compatibility/2006" xmlns:aink="http://schemas.microsoft.com/office/drawing/2016/ink" xmlns:am3d="http://schemas.microsoft.com/office/drawing/2017/model3d" xmlns:o="urn:schemas-microsoft-com:office:office" xmlns:oel="http://schemas.microsoft.com/office/2019/extlst" xmlns:r="http://schemas.openxmlformats.org/officeDocument/2006/relationships" xmlns:m="http://schemas.openxmlformats.org/officeDocument/2006/math" xmlns:v="urn:schemas-microsoft-com:vml" xmlns:wp14="http://schemas.microsoft.com/office/word/2010/wordprocessingDrawing" xmlns:wp="http://schemas.openxmlformats.org/drawingml/2006/wordprocessingDrawing" xmlns:w10="urn:schemas-microsoft-com:office:word" xmlns:w="http://schemas.openxmlformats.org/wordprocessingml/2006/main" xmlns:w14="http://schemas.microsoft.com/office/word/2010/wordml" xmlns:w15="http://schemas.microsoft.com/office/word/2012/wordml" xmlns:w16cex="http://schemas.microsoft.com/office/word/2018/wordml/cex" xmlns:w16cid="http://schemas.microsoft.com/office/word/2016/wordml/cid" xmlns:w16="http://schemas.microsoft.com/office/word/2018/wordml" xmlns:w16sdtdh="http://schemas.microsoft.com/office/word/2020/wordml/sdtdatahash" xmlns:w16se="http://schemas.microsoft.com/office/word/2015/wordml/symex" xmlns:wpg="http://schemas.microsoft.com/office/word/2010/wordprocessingGroup" xmlns:wpi="http://schemas.microsoft.com/office/word/2010/wordprocessingInk" xmlns:wne="http://schemas.microsoft.com/office/word/2006/wordml" xmlns:wps="http://schemas.microsoft.com/office/word/2010/wordprocessingShape" mc:Ignorable="w14 w15 w16se w16cid w16 w16cex w16sdtdh wp14">
   <w:p>
     <w:pPr>
       <w:pStyle w:val="Rodap"/>
@@ -5234,7 +5201,7 @@
 </file>
 
 <file path=word/footer7.xml><?xml version="1.0" encoding="utf-8"?>
-<w:ftr xmlns:wpc="http://schemas.microsoft.com/office/word/2010/wordprocessingCanvas" xmlns:cx="http://schemas.microsoft.com/office/drawing/2014/chartex" xmlns:cx1="http://schemas.microsoft.com/office/drawing/2015/9/8/chartex" xmlns:cx2="http://schemas.microsoft.com/office/drawing/2015/10/21/chartex" xmlns:cx3="http://schemas.microsoft.com/office/drawing/2016/5/9/chartex" xmlns:cx4="http://schemas.microsoft.com/office/drawing/2016/5/10/chartex" xmlns:cx5="http://schemas.microsoft.com/office/drawing/2016/5/11/chartex" xmlns:cx6="http://schemas.microsoft.com/office/drawing/2016/5/12/chartex" xmlns:cx7="http://schemas.microsoft.com/office/drawing/2016/5/13/chartex" xmlns:cx8="http://schemas.microsoft.com/office/drawing/2016/5/14/chartex" xmlns:mc="http://schemas.openxmlformats.org/markup-compatibility/2006" xmlns:aink="http://schemas.microsoft.com/office/drawing/2016/ink" xmlns:am3d="http://schemas.microsoft.com/office/drawing/2017/model3d" xmlns:o="urn:schemas-microsoft-com:office:office" xmlns:r="http://schemas.openxmlformats.org/officeDocument/2006/relationships" xmlns:m="http://schemas.openxmlformats.org/officeDocument/2006/math" xmlns:v="urn:schemas-microsoft-com:vml" xmlns:wp14="http://schemas.microsoft.com/office/word/2010/wordprocessingDrawing" xmlns:wp="http://schemas.openxmlformats.org/drawingml/2006/wordprocessingDrawing" xmlns:w10="urn:schemas-microsoft-com:office:word" xmlns:w="http://schemas.openxmlformats.org/wordprocessingml/2006/main" xmlns:w14="http://schemas.microsoft.com/office/word/2010/wordml" xmlns:w15="http://schemas.microsoft.com/office/word/2012/wordml" xmlns:w16cex="http://schemas.microsoft.com/office/word/2018/wordml/cex" xmlns:w16cid="http://schemas.microsoft.com/office/word/2016/wordml/cid" xmlns:w16="http://schemas.microsoft.com/office/word/2018/wordml" xmlns:w16sdtdh="http://schemas.microsoft.com/office/word/2020/wordml/sdtdatahash" xmlns:w16se="http://schemas.microsoft.com/office/word/2015/wordml/symex" xmlns:wpg="http://schemas.microsoft.com/office/word/2010/wordprocessingGroup" xmlns:wpi="http://schemas.microsoft.com/office/word/2010/wordprocessingInk" xmlns:wne="http://schemas.microsoft.com/office/word/2006/wordml" xmlns:wps="http://schemas.microsoft.com/office/word/2010/wordprocessingShape" mc:Ignorable="w14 w15 w16se w16cid w16 w16cex w16sdtdh wp14">
+<w:ftr xmlns:wpc="http://schemas.microsoft.com/office/word/2010/wordprocessingCanvas" xmlns:cx="http://schemas.microsoft.com/office/drawing/2014/chartex" xmlns:cx1="http://schemas.microsoft.com/office/drawing/2015/9/8/chartex" xmlns:cx2="http://schemas.microsoft.com/office/drawing/2015/10/21/chartex" xmlns:cx3="http://schemas.microsoft.com/office/drawing/2016/5/9/chartex" xmlns:cx4="http://schemas.microsoft.com/office/drawing/2016/5/10/chartex" xmlns:cx5="http://schemas.microsoft.com/office/drawing/2016/5/11/chartex" xmlns:cx6="http://schemas.microsoft.com/office/drawing/2016/5/12/chartex" xmlns:cx7="http://schemas.microsoft.com/office/drawing/2016/5/13/chartex" xmlns:cx8="http://schemas.microsoft.com/office/drawing/2016/5/14/chartex" xmlns:mc="http://schemas.openxmlformats.org/markup-compatibility/2006" xmlns:aink="http://schemas.microsoft.com/office/drawing/2016/ink" xmlns:am3d="http://schemas.microsoft.com/office/drawing/2017/model3d" xmlns:o="urn:schemas-microsoft-com:office:office" xmlns:oel="http://schemas.microsoft.com/office/2019/extlst" xmlns:r="http://schemas.openxmlformats.org/officeDocument/2006/relationships" xmlns:m="http://schemas.openxmlformats.org/officeDocument/2006/math" xmlns:v="urn:schemas-microsoft-com:vml" xmlns:wp14="http://schemas.microsoft.com/office/word/2010/wordprocessingDrawing" xmlns:wp="http://schemas.openxmlformats.org/drawingml/2006/wordprocessingDrawing" xmlns:w10="urn:schemas-microsoft-com:office:word" xmlns:w="http://schemas.openxmlformats.org/wordprocessingml/2006/main" xmlns:w14="http://schemas.microsoft.com/office/word/2010/wordml" xmlns:w15="http://schemas.microsoft.com/office/word/2012/wordml" xmlns:w16cex="http://schemas.microsoft.com/office/word/2018/wordml/cex" xmlns:w16cid="http://schemas.microsoft.com/office/word/2016/wordml/cid" xmlns:w16="http://schemas.microsoft.com/office/word/2018/wordml" xmlns:w16sdtdh="http://schemas.microsoft.com/office/word/2020/wordml/sdtdatahash" xmlns:w16se="http://schemas.microsoft.com/office/word/2015/wordml/symex" xmlns:wpg="http://schemas.microsoft.com/office/word/2010/wordprocessingGroup" xmlns:wpi="http://schemas.microsoft.com/office/word/2010/wordprocessingInk" xmlns:wne="http://schemas.microsoft.com/office/word/2006/wordml" xmlns:wps="http://schemas.microsoft.com/office/word/2010/wordprocessingShape" mc:Ignorable="w14 w15 w16se w16cid w16 w16cex w16sdtdh wp14">
   <w:p>
     <w:pPr>
       <w:pStyle w:val="Rodap"/>
@@ -5244,7 +5211,7 @@
 </file>
 
 <file path=word/footer8.xml><?xml version="1.0" encoding="utf-8"?>
-<w:ftr xmlns:wpc="http://schemas.microsoft.com/office/word/2010/wordprocessingCanvas" xmlns:cx="http://schemas.microsoft.com/office/drawing/2014/chartex" xmlns:cx1="http://schemas.microsoft.com/office/drawing/2015/9/8/chartex" xmlns:cx2="http://schemas.microsoft.com/office/drawing/2015/10/21/chartex" xmlns:cx3="http://schemas.microsoft.com/office/drawing/2016/5/9/chartex" xmlns:cx4="http://schemas.microsoft.com/office/drawing/2016/5/10/chartex" xmlns:cx5="http://schemas.microsoft.com/office/drawing/2016/5/11/chartex" xmlns:cx6="http://schemas.microsoft.com/office/drawing/2016/5/12/chartex" xmlns:cx7="http://schemas.microsoft.com/office/drawing/2016/5/13/chartex" xmlns:cx8="http://schemas.microsoft.com/office/drawing/2016/5/14/chartex" xmlns:mc="http://schemas.openxmlformats.org/markup-compatibility/2006" xmlns:aink="http://schemas.microsoft.com/office/drawing/2016/ink" xmlns:am3d="http://schemas.microsoft.com/office/drawing/2017/model3d" xmlns:o="urn:schemas-microsoft-com:office:office" xmlns:r="http://schemas.openxmlformats.org/officeDocument/2006/relationships" xmlns:m="http://schemas.openxmlformats.org/officeDocument/2006/math" xmlns:v="urn:schemas-microsoft-com:vml" xmlns:wp14="http://schemas.microsoft.com/office/word/2010/wordprocessingDrawing" xmlns:wp="http://schemas.openxmlformats.org/drawingml/2006/wordprocessingDrawing" xmlns:w10="urn:schemas-microsoft-com:office:word" xmlns:w="http://schemas.openxmlformats.org/wordprocessingml/2006/main" xmlns:w14="http://schemas.microsoft.com/office/word/2010/wordml" xmlns:w15="http://schemas.microsoft.com/office/word/2012/wordml" xmlns:w16cex="http://schemas.microsoft.com/office/word/2018/wordml/cex" xmlns:w16cid="http://schemas.microsoft.com/office/word/2016/wordml/cid" xmlns:w16="http://schemas.microsoft.com/office/word/2018/wordml" xmlns:w16sdtdh="http://schemas.microsoft.com/office/word/2020/wordml/sdtdatahash" xmlns:w16se="http://schemas.microsoft.com/office/word/2015/wordml/symex" xmlns:wpg="http://schemas.microsoft.com/office/word/2010/wordprocessingGroup" xmlns:wpi="http://schemas.microsoft.com/office/word/2010/wordprocessingInk" xmlns:wne="http://schemas.microsoft.com/office/word/2006/wordml" xmlns:wps="http://schemas.microsoft.com/office/word/2010/wordprocessingShape" mc:Ignorable="w14 w15 w16se w16cid w16 w16cex w16sdtdh wp14">
+<w:ftr xmlns:wpc="http://schemas.microsoft.com/office/word/2010/wordprocessingCanvas" xmlns:cx="http://schemas.microsoft.com/office/drawing/2014/chartex" xmlns:cx1="http://schemas.microsoft.com/office/drawing/2015/9/8/chartex" xmlns:cx2="http://schemas.microsoft.com/office/drawing/2015/10/21/chartex" xmlns:cx3="http://schemas.microsoft.com/office/drawing/2016/5/9/chartex" xmlns:cx4="http://schemas.microsoft.com/office/drawing/2016/5/10/chartex" xmlns:cx5="http://schemas.microsoft.com/office/drawing/2016/5/11/chartex" xmlns:cx6="http://schemas.microsoft.com/office/drawing/2016/5/12/chartex" xmlns:cx7="http://schemas.microsoft.com/office/drawing/2016/5/13/chartex" xmlns:cx8="http://schemas.microsoft.com/office/drawing/2016/5/14/chartex" xmlns:mc="http://schemas.openxmlformats.org/markup-compatibility/2006" xmlns:aink="http://schemas.microsoft.com/office/drawing/2016/ink" xmlns:am3d="http://schemas.microsoft.com/office/drawing/2017/model3d" xmlns:o="urn:schemas-microsoft-com:office:office" xmlns:oel="http://schemas.microsoft.com/office/2019/extlst" xmlns:r="http://schemas.openxmlformats.org/officeDocument/2006/relationships" xmlns:m="http://schemas.openxmlformats.org/officeDocument/2006/math" xmlns:v="urn:schemas-microsoft-com:vml" xmlns:wp14="http://schemas.microsoft.com/office/word/2010/wordprocessingDrawing" xmlns:wp="http://schemas.openxmlformats.org/drawingml/2006/wordprocessingDrawing" xmlns:w10="urn:schemas-microsoft-com:office:word" xmlns:w="http://schemas.openxmlformats.org/wordprocessingml/2006/main" xmlns:w14="http://schemas.microsoft.com/office/word/2010/wordml" xmlns:w15="http://schemas.microsoft.com/office/word/2012/wordml" xmlns:w16cex="http://schemas.microsoft.com/office/word/2018/wordml/cex" xmlns:w16cid="http://schemas.microsoft.com/office/word/2016/wordml/cid" xmlns:w16="http://schemas.microsoft.com/office/word/2018/wordml" xmlns:w16sdtdh="http://schemas.microsoft.com/office/word/2020/wordml/sdtdatahash" xmlns:w16se="http://schemas.microsoft.com/office/word/2015/wordml/symex" xmlns:wpg="http://schemas.microsoft.com/office/word/2010/wordprocessingGroup" xmlns:wpi="http://schemas.microsoft.com/office/word/2010/wordprocessingInk" xmlns:wne="http://schemas.microsoft.com/office/word/2006/wordml" xmlns:wps="http://schemas.microsoft.com/office/word/2010/wordprocessingShape" mc:Ignorable="w14 w15 w16se w16cid w16 w16cex w16sdtdh wp14">
   <w:p>
     <w:pPr>
       <w:pStyle w:val="Rodap"/>
@@ -5255,7 +5222,7 @@
 </file>
 
 <file path=word/footer9.xml><?xml version="1.0" encoding="utf-8"?>
-<w:ftr xmlns:wpc="http://schemas.microsoft.com/office/word/2010/wordprocessingCanvas" xmlns:cx="http://schemas.microsoft.com/office/drawing/2014/chartex" xmlns:cx1="http://schemas.microsoft.com/office/drawing/2015/9/8/chartex" xmlns:cx2="http://schemas.microsoft.com/office/drawing/2015/10/21/chartex" xmlns:cx3="http://schemas.microsoft.com/office/drawing/2016/5/9/chartex" xmlns:cx4="http://schemas.microsoft.com/office/drawing/2016/5/10/chartex" xmlns:cx5="http://schemas.microsoft.com/office/drawing/2016/5/11/chartex" xmlns:cx6="http://schemas.microsoft.com/office/drawing/2016/5/12/chartex" xmlns:cx7="http://schemas.microsoft.com/office/drawing/2016/5/13/chartex" xmlns:cx8="http://schemas.microsoft.com/office/drawing/2016/5/14/chartex" xmlns:mc="http://schemas.openxmlformats.org/markup-compatibility/2006" xmlns:aink="http://schemas.microsoft.com/office/drawing/2016/ink" xmlns:am3d="http://schemas.microsoft.com/office/drawing/2017/model3d" xmlns:o="urn:schemas-microsoft-com:office:office" xmlns:r="http://schemas.openxmlformats.org/officeDocument/2006/relationships" xmlns:m="http://schemas.openxmlformats.org/officeDocument/2006/math" xmlns:v="urn:schemas-microsoft-com:vml" xmlns:wp14="http://schemas.microsoft.com/office/word/2010/wordprocessingDrawing" xmlns:wp="http://schemas.openxmlformats.org/drawingml/2006/wordprocessingDrawing" xmlns:w10="urn:schemas-microsoft-com:office:word" xmlns:w="http://schemas.openxmlformats.org/wordprocessingml/2006/main" xmlns:w14="http://schemas.microsoft.com/office/word/2010/wordml" xmlns:w15="http://schemas.microsoft.com/office/word/2012/wordml" xmlns:w16cex="http://schemas.microsoft.com/office/word/2018/wordml/cex" xmlns:w16cid="http://schemas.microsoft.com/office/word/2016/wordml/cid" xmlns:w16="http://schemas.microsoft.com/office/word/2018/wordml" xmlns:w16sdtdh="http://schemas.microsoft.com/office/word/2020/wordml/sdtdatahash" xmlns:w16se="http://schemas.microsoft.com/office/word/2015/wordml/symex" xmlns:wpg="http://schemas.microsoft.com/office/word/2010/wordprocessingGroup" xmlns:wpi="http://schemas.microsoft.com/office/word/2010/wordprocessingInk" xmlns:wne="http://schemas.microsoft.com/office/word/2006/wordml" xmlns:wps="http://schemas.microsoft.com/office/word/2010/wordprocessingShape" mc:Ignorable="w14 w15 w16se w16cid w16 w16cex w16sdtdh wp14">
+<w:ftr xmlns:wpc="http://schemas.microsoft.com/office/word/2010/wordprocessingCanvas" xmlns:cx="http://schemas.microsoft.com/office/drawing/2014/chartex" xmlns:cx1="http://schemas.microsoft.com/office/drawing/2015/9/8/chartex" xmlns:cx2="http://schemas.microsoft.com/office/drawing/2015/10/21/chartex" xmlns:cx3="http://schemas.microsoft.com/office/drawing/2016/5/9/chartex" xmlns:cx4="http://schemas.microsoft.com/office/drawing/2016/5/10/chartex" xmlns:cx5="http://schemas.microsoft.com/office/drawing/2016/5/11/chartex" xmlns:cx6="http://schemas.microsoft.com/office/drawing/2016/5/12/chartex" xmlns:cx7="http://schemas.microsoft.com/office/drawing/2016/5/13/chartex" xmlns:cx8="http://schemas.microsoft.com/office/drawing/2016/5/14/chartex" xmlns:mc="http://schemas.openxmlformats.org/markup-compatibility/2006" xmlns:aink="http://schemas.microsoft.com/office/drawing/2016/ink" xmlns:am3d="http://schemas.microsoft.com/office/drawing/2017/model3d" xmlns:o="urn:schemas-microsoft-com:office:office" xmlns:oel="http://schemas.microsoft.com/office/2019/extlst" xmlns:r="http://schemas.openxmlformats.org/officeDocument/2006/relationships" xmlns:m="http://schemas.openxmlformats.org/officeDocument/2006/math" xmlns:v="urn:schemas-microsoft-com:vml" xmlns:wp14="http://schemas.microsoft.com/office/word/2010/wordprocessingDrawing" xmlns:wp="http://schemas.openxmlformats.org/drawingml/2006/wordprocessingDrawing" xmlns:w10="urn:schemas-microsoft-com:office:word" xmlns:w="http://schemas.openxmlformats.org/wordprocessingml/2006/main" xmlns:w14="http://schemas.microsoft.com/office/word/2010/wordml" xmlns:w15="http://schemas.microsoft.com/office/word/2012/wordml" xmlns:w16cex="http://schemas.microsoft.com/office/word/2018/wordml/cex" xmlns:w16cid="http://schemas.microsoft.com/office/word/2016/wordml/cid" xmlns:w16="http://schemas.microsoft.com/office/word/2018/wordml" xmlns:w16sdtdh="http://schemas.microsoft.com/office/word/2020/wordml/sdtdatahash" xmlns:w16se="http://schemas.microsoft.com/office/word/2015/wordml/symex" xmlns:wpg="http://schemas.microsoft.com/office/word/2010/wordprocessingGroup" xmlns:wpi="http://schemas.microsoft.com/office/word/2010/wordprocessingInk" xmlns:wne="http://schemas.microsoft.com/office/word/2006/wordml" xmlns:wps="http://schemas.microsoft.com/office/word/2010/wordprocessingShape" mc:Ignorable="w14 w15 w16se w16cid w16 w16cex w16sdtdh wp14">
   <w:p>
     <w:pPr>
       <w:pStyle w:val="Rodap"/>
@@ -5265,7 +5232,7 @@
 </file>
 
 <file path=word/footnotes.xml><?xml version="1.0" encoding="utf-8"?>
-<w:footnotes xmlns:wpc="http://schemas.microsoft.com/office/word/2010/wordprocessingCanvas" xmlns:cx="http://schemas.microsoft.com/office/drawing/2014/chartex" xmlns:cx1="http://schemas.microsoft.com/office/drawing/2015/9/8/chartex" xmlns:cx2="http://schemas.microsoft.com/office/drawing/2015/10/21/chartex" xmlns:cx3="http://schemas.microsoft.com/office/drawing/2016/5/9/chartex" xmlns:cx4="http://schemas.microsoft.com/office/drawing/2016/5/10/chartex" xmlns:cx5="http://schemas.microsoft.com/office/drawing/2016/5/11/chartex" xmlns:cx6="http://schemas.microsoft.com/office/drawing/2016/5/12/chartex" xmlns:cx7="http://schemas.microsoft.com/office/drawing/2016/5/13/chartex" xmlns:cx8="http://schemas.microsoft.com/office/drawing/2016/5/14/chartex" xmlns:mc="http://schemas.openxmlformats.org/markup-compatibility/2006" xmlns:aink="http://schemas.microsoft.com/office/drawing/2016/ink" xmlns:am3d="http://schemas.microsoft.com/office/drawing/2017/model3d" xmlns:o="urn:schemas-microsoft-com:office:office" xmlns:r="http://schemas.openxmlformats.org/officeDocument/2006/relationships" xmlns:m="http://schemas.openxmlformats.org/officeDocument/2006/math" xmlns:v="urn:schemas-microsoft-com:vml" xmlns:wp14="http://schemas.microsoft.com/office/word/2010/wordprocessingDrawing" xmlns:wp="http://schemas.openxmlformats.org/drawingml/2006/wordprocessingDrawing" xmlns:w10="urn:schemas-microsoft-com:office:word" xmlns:w="http://schemas.openxmlformats.org/wordprocessingml/2006/main" xmlns:w14="http://schemas.microsoft.com/office/word/2010/wordml" xmlns:w15="http://schemas.microsoft.com/office/word/2012/wordml" xmlns:w16cex="http://schemas.microsoft.com/office/word/2018/wordml/cex" xmlns:w16cid="http://schemas.microsoft.com/office/word/2016/wordml/cid" xmlns:w16="http://schemas.microsoft.com/office/word/2018/wordml" xmlns:w16sdtdh="http://schemas.microsoft.com/office/word/2020/wordml/sdtdatahash" xmlns:w16se="http://schemas.microsoft.com/office/word/2015/wordml/symex" xmlns:wpg="http://schemas.microsoft.com/office/word/2010/wordprocessingGroup" xmlns:wpi="http://schemas.microsoft.com/office/word/2010/wordprocessingInk" xmlns:wne="http://schemas.microsoft.com/office/word/2006/wordml" xmlns:wps="http://schemas.microsoft.com/office/word/2010/wordprocessingShape" mc:Ignorable="w14 w15 w16se w16cid w16 w16cex w16sdtdh wp14">
+<w:footnotes xmlns:wpc="http://schemas.microsoft.com/office/word/2010/wordprocessingCanvas" xmlns:cx="http://schemas.microsoft.com/office/drawing/2014/chartex" xmlns:cx1="http://schemas.microsoft.com/office/drawing/2015/9/8/chartex" xmlns:cx2="http://schemas.microsoft.com/office/drawing/2015/10/21/chartex" xmlns:cx3="http://schemas.microsoft.com/office/drawing/2016/5/9/chartex" xmlns:cx4="http://schemas.microsoft.com/office/drawing/2016/5/10/chartex" xmlns:cx5="http://schemas.microsoft.com/office/drawing/2016/5/11/chartex" xmlns:cx6="http://schemas.microsoft.com/office/drawing/2016/5/12/chartex" xmlns:cx7="http://schemas.microsoft.com/office/drawing/2016/5/13/chartex" xmlns:cx8="http://schemas.microsoft.com/office/drawing/2016/5/14/chartex" xmlns:mc="http://schemas.openxmlformats.org/markup-compatibility/2006" xmlns:aink="http://schemas.microsoft.com/office/drawing/2016/ink" xmlns:am3d="http://schemas.microsoft.com/office/drawing/2017/model3d" xmlns:o="urn:schemas-microsoft-com:office:office" xmlns:oel="http://schemas.microsoft.com/office/2019/extlst" xmlns:r="http://schemas.openxmlformats.org/officeDocument/2006/relationships" xmlns:m="http://schemas.openxmlformats.org/officeDocument/2006/math" xmlns:v="urn:schemas-microsoft-com:vml" xmlns:wp14="http://schemas.microsoft.com/office/word/2010/wordprocessingDrawing" xmlns:wp="http://schemas.openxmlformats.org/drawingml/2006/wordprocessingDrawing" xmlns:w10="urn:schemas-microsoft-com:office:word" xmlns:w="http://schemas.openxmlformats.org/wordprocessingml/2006/main" xmlns:w14="http://schemas.microsoft.com/office/word/2010/wordml" xmlns:w15="http://schemas.microsoft.com/office/word/2012/wordml" xmlns:w16cex="http://schemas.microsoft.com/office/word/2018/wordml/cex" xmlns:w16cid="http://schemas.microsoft.com/office/word/2016/wordml/cid" xmlns:w16="http://schemas.microsoft.com/office/word/2018/wordml" xmlns:w16sdtdh="http://schemas.microsoft.com/office/word/2020/wordml/sdtdatahash" xmlns:w16se="http://schemas.microsoft.com/office/word/2015/wordml/symex" xmlns:wpg="http://schemas.microsoft.com/office/word/2010/wordprocessingGroup" xmlns:wpi="http://schemas.microsoft.com/office/word/2010/wordprocessingInk" xmlns:wne="http://schemas.microsoft.com/office/word/2006/wordml" xmlns:wps="http://schemas.microsoft.com/office/word/2010/wordprocessingShape" mc:Ignorable="w14 w15 w16se w16cid w16 w16cex w16sdtdh wp14">
   <w:footnote w:type="separator" w:id="-1">
     <w:p>
       <w:pPr>
@@ -5290,7 +5257,7 @@
 </file>
 
 <file path=word/header1.xml><?xml version="1.0" encoding="utf-8"?>
-<w:hdr xmlns:wpc="http://schemas.microsoft.com/office/word/2010/wordprocessingCanvas" xmlns:cx="http://schemas.microsoft.com/office/drawing/2014/chartex" xmlns:cx1="http://schemas.microsoft.com/office/drawing/2015/9/8/chartex" xmlns:cx2="http://schemas.microsoft.com/office/drawing/2015/10/21/chartex" xmlns:cx3="http://schemas.microsoft.com/office/drawing/2016/5/9/chartex" xmlns:cx4="http://schemas.microsoft.com/office/drawing/2016/5/10/chartex" xmlns:cx5="http://schemas.microsoft.com/office/drawing/2016/5/11/chartex" xmlns:cx6="http://schemas.microsoft.com/office/drawing/2016/5/12/chartex" xmlns:cx7="http://schemas.microsoft.com/office/drawing/2016/5/13/chartex" xmlns:cx8="http://schemas.microsoft.com/office/drawing/2016/5/14/chartex" xmlns:mc="http://schemas.openxmlformats.org/markup-compatibility/2006" xmlns:aink="http://schemas.microsoft.com/office/drawing/2016/ink" xmlns:am3d="http://schemas.microsoft.com/office/drawing/2017/model3d" xmlns:o="urn:schemas-microsoft-com:office:office" xmlns:r="http://schemas.openxmlformats.org/officeDocument/2006/relationships" xmlns:m="http://schemas.openxmlformats.org/officeDocument/2006/math" xmlns:v="urn:schemas-microsoft-com:vml" xmlns:wp14="http://schemas.microsoft.com/office/word/2010/wordprocessingDrawing" xmlns:wp="http://schemas.openxmlformats.org/drawingml/2006/wordprocessingDrawing" xmlns:w10="urn:schemas-microsoft-com:office:word" xmlns:w="http://schemas.openxmlformats.org/wordprocessingml/2006/main" xmlns:w14="http://schemas.microsoft.com/office/word/2010/wordml" xmlns:w15="http://schemas.microsoft.com/office/word/2012/wordml" xmlns:w16cex="http://schemas.microsoft.com/office/word/2018/wordml/cex" xmlns:w16cid="http://schemas.microsoft.com/office/word/2016/wordml/cid" xmlns:w16="http://schemas.microsoft.com/office/word/2018/wordml" xmlns:w16sdtdh="http://schemas.microsoft.com/office/word/2020/wordml/sdtdatahash" xmlns:w16se="http://schemas.microsoft.com/office/word/2015/wordml/symex" xmlns:wpg="http://schemas.microsoft.com/office/word/2010/wordprocessingGroup" xmlns:wpi="http://schemas.microsoft.com/office/word/2010/wordprocessingInk" xmlns:wne="http://schemas.microsoft.com/office/word/2006/wordml" xmlns:wps="http://schemas.microsoft.com/office/word/2010/wordprocessingShape" mc:Ignorable="w14 w15 w16se w16cid w16 w16cex w16sdtdh wp14">
+<w:hdr xmlns:wpc="http://schemas.microsoft.com/office/word/2010/wordprocessingCanvas" xmlns:cx="http://schemas.microsoft.com/office/drawing/2014/chartex" xmlns:cx1="http://schemas.microsoft.com/office/drawing/2015/9/8/chartex" xmlns:cx2="http://schemas.microsoft.com/office/drawing/2015/10/21/chartex" xmlns:cx3="http://schemas.microsoft.com/office/drawing/2016/5/9/chartex" xmlns:cx4="http://schemas.microsoft.com/office/drawing/2016/5/10/chartex" xmlns:cx5="http://schemas.microsoft.com/office/drawing/2016/5/11/chartex" xmlns:cx6="http://schemas.microsoft.com/office/drawing/2016/5/12/chartex" xmlns:cx7="http://schemas.microsoft.com/office/drawing/2016/5/13/chartex" xmlns:cx8="http://schemas.microsoft.com/office/drawing/2016/5/14/chartex" xmlns:mc="http://schemas.openxmlformats.org/markup-compatibility/2006" xmlns:aink="http://schemas.microsoft.com/office/drawing/2016/ink" xmlns:am3d="http://schemas.microsoft.com/office/drawing/2017/model3d" xmlns:o="urn:schemas-microsoft-com:office:office" xmlns:oel="http://schemas.microsoft.com/office/2019/extlst" xmlns:r="http://schemas.openxmlformats.org/officeDocument/2006/relationships" xmlns:m="http://schemas.openxmlformats.org/officeDocument/2006/math" xmlns:v="urn:schemas-microsoft-com:vml" xmlns:wp14="http://schemas.microsoft.com/office/word/2010/wordprocessingDrawing" xmlns:wp="http://schemas.openxmlformats.org/drawingml/2006/wordprocessingDrawing" xmlns:w10="urn:schemas-microsoft-com:office:word" xmlns:w="http://schemas.openxmlformats.org/wordprocessingml/2006/main" xmlns:w14="http://schemas.microsoft.com/office/word/2010/wordml" xmlns:w15="http://schemas.microsoft.com/office/word/2012/wordml" xmlns:w16cex="http://schemas.microsoft.com/office/word/2018/wordml/cex" xmlns:w16cid="http://schemas.microsoft.com/office/word/2016/wordml/cid" xmlns:w16="http://schemas.microsoft.com/office/word/2018/wordml" xmlns:w16sdtdh="http://schemas.microsoft.com/office/word/2020/wordml/sdtdatahash" xmlns:w16se="http://schemas.microsoft.com/office/word/2015/wordml/symex" xmlns:wpg="http://schemas.microsoft.com/office/word/2010/wordprocessingGroup" xmlns:wpi="http://schemas.microsoft.com/office/word/2010/wordprocessingInk" xmlns:wne="http://schemas.microsoft.com/office/word/2006/wordml" xmlns:wps="http://schemas.microsoft.com/office/word/2010/wordprocessingShape" mc:Ignorable="w14 w15 w16se w16cid w16 w16cex w16sdtdh wp14">
   <w:p>
     <w:pPr>
       <w:tabs>
@@ -5303,7 +5270,7 @@
 </file>
 
 <file path=word/header10.xml><?xml version="1.0" encoding="utf-8"?>
-<w:hdr xmlns:wpc="http://schemas.microsoft.com/office/word/2010/wordprocessingCanvas" xmlns:cx="http://schemas.microsoft.com/office/drawing/2014/chartex" xmlns:cx1="http://schemas.microsoft.com/office/drawing/2015/9/8/chartex" xmlns:cx2="http://schemas.microsoft.com/office/drawing/2015/10/21/chartex" xmlns:cx3="http://schemas.microsoft.com/office/drawing/2016/5/9/chartex" xmlns:cx4="http://schemas.microsoft.com/office/drawing/2016/5/10/chartex" xmlns:cx5="http://schemas.microsoft.com/office/drawing/2016/5/11/chartex" xmlns:cx6="http://schemas.microsoft.com/office/drawing/2016/5/12/chartex" xmlns:cx7="http://schemas.microsoft.com/office/drawing/2016/5/13/chartex" xmlns:cx8="http://schemas.microsoft.com/office/drawing/2016/5/14/chartex" xmlns:mc="http://schemas.openxmlformats.org/markup-compatibility/2006" xmlns:aink="http://schemas.microsoft.com/office/drawing/2016/ink" xmlns:am3d="http://schemas.microsoft.com/office/drawing/2017/model3d" xmlns:o="urn:schemas-microsoft-com:office:office" xmlns:r="http://schemas.openxmlformats.org/officeDocument/2006/relationships" xmlns:m="http://schemas.openxmlformats.org/officeDocument/2006/math" xmlns:v="urn:schemas-microsoft-com:vml" xmlns:wp14="http://schemas.microsoft.com/office/word/2010/wordprocessingDrawing" xmlns:wp="http://schemas.openxmlformats.org/drawingml/2006/wordprocessingDrawing" xmlns:w10="urn:schemas-microsoft-com:office:word" xmlns:w="http://schemas.openxmlformats.org/wordprocessingml/2006/main" xmlns:w14="http://schemas.microsoft.com/office/word/2010/wordml" xmlns:w15="http://schemas.microsoft.com/office/word/2012/wordml" xmlns:w16cex="http://schemas.microsoft.com/office/word/2018/wordml/cex" xmlns:w16cid="http://schemas.microsoft.com/office/word/2016/wordml/cid" xmlns:w16="http://schemas.microsoft.com/office/word/2018/wordml" xmlns:w16sdtdh="http://schemas.microsoft.com/office/word/2020/wordml/sdtdatahash" xmlns:w16se="http://schemas.microsoft.com/office/word/2015/wordml/symex" xmlns:wpg="http://schemas.microsoft.com/office/word/2010/wordprocessingGroup" xmlns:wpi="http://schemas.microsoft.com/office/word/2010/wordprocessingInk" xmlns:wne="http://schemas.microsoft.com/office/word/2006/wordml" xmlns:wps="http://schemas.microsoft.com/office/word/2010/wordprocessingShape" mc:Ignorable="w14 w15 w16se w16cid w16 w16cex w16sdtdh wp14">
+<w:hdr xmlns:wpc="http://schemas.microsoft.com/office/word/2010/wordprocessingCanvas" xmlns:cx="http://schemas.microsoft.com/office/drawing/2014/chartex" xmlns:cx1="http://schemas.microsoft.com/office/drawing/2015/9/8/chartex" xmlns:cx2="http://schemas.microsoft.com/office/drawing/2015/10/21/chartex" xmlns:cx3="http://schemas.microsoft.com/office/drawing/2016/5/9/chartex" xmlns:cx4="http://schemas.microsoft.com/office/drawing/2016/5/10/chartex" xmlns:cx5="http://schemas.microsoft.com/office/drawing/2016/5/11/chartex" xmlns:cx6="http://schemas.microsoft.com/office/drawing/2016/5/12/chartex" xmlns:cx7="http://schemas.microsoft.com/office/drawing/2016/5/13/chartex" xmlns:cx8="http://schemas.microsoft.com/office/drawing/2016/5/14/chartex" xmlns:mc="http://schemas.openxmlformats.org/markup-compatibility/2006" xmlns:aink="http://schemas.microsoft.com/office/drawing/2016/ink" xmlns:am3d="http://schemas.microsoft.com/office/drawing/2017/model3d" xmlns:o="urn:schemas-microsoft-com:office:office" xmlns:oel="http://schemas.microsoft.com/office/2019/extlst" xmlns:r="http://schemas.openxmlformats.org/officeDocument/2006/relationships" xmlns:m="http://schemas.openxmlformats.org/officeDocument/2006/math" xmlns:v="urn:schemas-microsoft-com:vml" xmlns:wp14="http://schemas.microsoft.com/office/word/2010/wordprocessingDrawing" xmlns:wp="http://schemas.openxmlformats.org/drawingml/2006/wordprocessingDrawing" xmlns:w10="urn:schemas-microsoft-com:office:word" xmlns:w="http://schemas.openxmlformats.org/wordprocessingml/2006/main" xmlns:w14="http://schemas.microsoft.com/office/word/2010/wordml" xmlns:w15="http://schemas.microsoft.com/office/word/2012/wordml" xmlns:w16cex="http://schemas.microsoft.com/office/word/2018/wordml/cex" xmlns:w16cid="http://schemas.microsoft.com/office/word/2016/wordml/cid" xmlns:w16="http://schemas.microsoft.com/office/word/2018/wordml" xmlns:w16sdtdh="http://schemas.microsoft.com/office/word/2020/wordml/sdtdatahash" xmlns:w16se="http://schemas.microsoft.com/office/word/2015/wordml/symex" xmlns:wpg="http://schemas.microsoft.com/office/word/2010/wordprocessingGroup" xmlns:wpi="http://schemas.microsoft.com/office/word/2010/wordprocessingInk" xmlns:wne="http://schemas.microsoft.com/office/word/2006/wordml" xmlns:wps="http://schemas.microsoft.com/office/word/2010/wordprocessingShape" mc:Ignorable="w14 w15 w16se w16cid w16 w16cex w16sdtdh wp14">
   <w:p>
     <w:pPr>
       <w:pStyle w:val="Cabealho"/>
@@ -5313,7 +5280,7 @@
 </file>
 
 <file path=word/header11.xml><?xml version="1.0" encoding="utf-8"?>
-<w:hdr xmlns:wpc="http://schemas.microsoft.com/office/word/2010/wordprocessingCanvas" xmlns:cx="http://schemas.microsoft.com/office/drawing/2014/chartex" xmlns:cx1="http://schemas.microsoft.com/office/drawing/2015/9/8/chartex" xmlns:cx2="http://schemas.microsoft.com/office/drawing/2015/10/21/chartex" xmlns:cx3="http://schemas.microsoft.com/office/drawing/2016/5/9/chartex" xmlns:cx4="http://schemas.microsoft.com/office/drawing/2016/5/10/chartex" xmlns:cx5="http://schemas.microsoft.com/office/drawing/2016/5/11/chartex" xmlns:cx6="http://schemas.microsoft.com/office/drawing/2016/5/12/chartex" xmlns:cx7="http://schemas.microsoft.com/office/drawing/2016/5/13/chartex" xmlns:cx8="http://schemas.microsoft.com/office/drawing/2016/5/14/chartex" xmlns:mc="http://schemas.openxmlformats.org/markup-compatibility/2006" xmlns:aink="http://schemas.microsoft.com/office/drawing/2016/ink" xmlns:am3d="http://schemas.microsoft.com/office/drawing/2017/model3d" xmlns:o="urn:schemas-microsoft-com:office:office" xmlns:r="http://schemas.openxmlformats.org/officeDocument/2006/relationships" xmlns:m="http://schemas.openxmlformats.org/officeDocument/2006/math" xmlns:v="urn:schemas-microsoft-com:vml" xmlns:wp14="http://schemas.microsoft.com/office/word/2010/wordprocessingDrawing" xmlns:wp="http://schemas.openxmlformats.org/drawingml/2006/wordprocessingDrawing" xmlns:w10="urn:schemas-microsoft-com:office:word" xmlns:w="http://schemas.openxmlformats.org/wordprocessingml/2006/main" xmlns:w14="http://schemas.microsoft.com/office/word/2010/wordml" xmlns:w15="http://schemas.microsoft.com/office/word/2012/wordml" xmlns:w16cex="http://schemas.microsoft.com/office/word/2018/wordml/cex" xmlns:w16cid="http://schemas.microsoft.com/office/word/2016/wordml/cid" xmlns:w16="http://schemas.microsoft.com/office/word/2018/wordml" xmlns:w16sdtdh="http://schemas.microsoft.com/office/word/2020/wordml/sdtdatahash" xmlns:w16se="http://schemas.microsoft.com/office/word/2015/wordml/symex" xmlns:wpg="http://schemas.microsoft.com/office/word/2010/wordprocessingGroup" xmlns:wpi="http://schemas.microsoft.com/office/word/2010/wordprocessingInk" xmlns:wne="http://schemas.microsoft.com/office/word/2006/wordml" xmlns:wps="http://schemas.microsoft.com/office/word/2010/wordprocessingShape" mc:Ignorable="w14 w15 w16se w16cid w16 w16cex w16sdtdh wp14">
+<w:hdr xmlns:wpc="http://schemas.microsoft.com/office/word/2010/wordprocessingCanvas" xmlns:cx="http://schemas.microsoft.com/office/drawing/2014/chartex" xmlns:cx1="http://schemas.microsoft.com/office/drawing/2015/9/8/chartex" xmlns:cx2="http://schemas.microsoft.com/office/drawing/2015/10/21/chartex" xmlns:cx3="http://schemas.microsoft.com/office/drawing/2016/5/9/chartex" xmlns:cx4="http://schemas.microsoft.com/office/drawing/2016/5/10/chartex" xmlns:cx5="http://schemas.microsoft.com/office/drawing/2016/5/11/chartex" xmlns:cx6="http://schemas.microsoft.com/office/drawing/2016/5/12/chartex" xmlns:cx7="http://schemas.microsoft.com/office/drawing/2016/5/13/chartex" xmlns:cx8="http://schemas.microsoft.com/office/drawing/2016/5/14/chartex" xmlns:mc="http://schemas.openxmlformats.org/markup-compatibility/2006" xmlns:aink="http://schemas.microsoft.com/office/drawing/2016/ink" xmlns:am3d="http://schemas.microsoft.com/office/drawing/2017/model3d" xmlns:o="urn:schemas-microsoft-com:office:office" xmlns:oel="http://schemas.microsoft.com/office/2019/extlst" xmlns:r="http://schemas.openxmlformats.org/officeDocument/2006/relationships" xmlns:m="http://schemas.openxmlformats.org/officeDocument/2006/math" xmlns:v="urn:schemas-microsoft-com:vml" xmlns:wp14="http://schemas.microsoft.com/office/word/2010/wordprocessingDrawing" xmlns:wp="http://schemas.openxmlformats.org/drawingml/2006/wordprocessingDrawing" xmlns:w10="urn:schemas-microsoft-com:office:word" xmlns:w="http://schemas.openxmlformats.org/wordprocessingml/2006/main" xmlns:w14="http://schemas.microsoft.com/office/word/2010/wordml" xmlns:w15="http://schemas.microsoft.com/office/word/2012/wordml" xmlns:w16cex="http://schemas.microsoft.com/office/word/2018/wordml/cex" xmlns:w16cid="http://schemas.microsoft.com/office/word/2016/wordml/cid" xmlns:w16="http://schemas.microsoft.com/office/word/2018/wordml" xmlns:w16sdtdh="http://schemas.microsoft.com/office/word/2020/wordml/sdtdatahash" xmlns:w16se="http://schemas.microsoft.com/office/word/2015/wordml/symex" xmlns:wpg="http://schemas.microsoft.com/office/word/2010/wordprocessingGroup" xmlns:wpi="http://schemas.microsoft.com/office/word/2010/wordprocessingInk" xmlns:wne="http://schemas.microsoft.com/office/word/2006/wordml" xmlns:wps="http://schemas.microsoft.com/office/word/2010/wordprocessingShape" mc:Ignorable="w14 w15 w16se w16cid w16 w16cex w16sdtdh wp14">
   <w:p>
     <w:pPr>
       <w:pStyle w:val="Cabealho"/>
@@ -5369,7 +5336,7 @@
 </file>
 
 <file path=word/header12.xml><?xml version="1.0" encoding="utf-8"?>
-<w:hdr xmlns:wpc="http://schemas.microsoft.com/office/word/2010/wordprocessingCanvas" xmlns:cx="http://schemas.microsoft.com/office/drawing/2014/chartex" xmlns:cx1="http://schemas.microsoft.com/office/drawing/2015/9/8/chartex" xmlns:cx2="http://schemas.microsoft.com/office/drawing/2015/10/21/chartex" xmlns:cx3="http://schemas.microsoft.com/office/drawing/2016/5/9/chartex" xmlns:cx4="http://schemas.microsoft.com/office/drawing/2016/5/10/chartex" xmlns:cx5="http://schemas.microsoft.com/office/drawing/2016/5/11/chartex" xmlns:cx6="http://schemas.microsoft.com/office/drawing/2016/5/12/chartex" xmlns:cx7="http://schemas.microsoft.com/office/drawing/2016/5/13/chartex" xmlns:cx8="http://schemas.microsoft.com/office/drawing/2016/5/14/chartex" xmlns:mc="http://schemas.openxmlformats.org/markup-compatibility/2006" xmlns:aink="http://schemas.microsoft.com/office/drawing/2016/ink" xmlns:am3d="http://schemas.microsoft.com/office/drawing/2017/model3d" xmlns:o="urn:schemas-microsoft-com:office:office" xmlns:r="http://schemas.openxmlformats.org/officeDocument/2006/relationships" xmlns:m="http://schemas.openxmlformats.org/officeDocument/2006/math" xmlns:v="urn:schemas-microsoft-com:vml" xmlns:wp14="http://schemas.microsoft.com/office/word/2010/wordprocessingDrawing" xmlns:wp="http://schemas.openxmlformats.org/drawingml/2006/wordprocessingDrawing" xmlns:w10="urn:schemas-microsoft-com:office:word" xmlns:w="http://schemas.openxmlformats.org/wordprocessingml/2006/main" xmlns:w14="http://schemas.microsoft.com/office/word/2010/wordml" xmlns:w15="http://schemas.microsoft.com/office/word/2012/wordml" xmlns:w16cex="http://schemas.microsoft.com/office/word/2018/wordml/cex" xmlns:w16cid="http://schemas.microsoft.com/office/word/2016/wordml/cid" xmlns:w16="http://schemas.microsoft.com/office/word/2018/wordml" xmlns:w16sdtdh="http://schemas.microsoft.com/office/word/2020/wordml/sdtdatahash" xmlns:w16se="http://schemas.microsoft.com/office/word/2015/wordml/symex" xmlns:wpg="http://schemas.microsoft.com/office/word/2010/wordprocessingGroup" xmlns:wpi="http://schemas.microsoft.com/office/word/2010/wordprocessingInk" xmlns:wne="http://schemas.microsoft.com/office/word/2006/wordml" xmlns:wps="http://schemas.microsoft.com/office/word/2010/wordprocessingShape" mc:Ignorable="w14 w15 w16se w16cid w16 w16cex w16sdtdh wp14">
+<w:hdr xmlns:wpc="http://schemas.microsoft.com/office/word/2010/wordprocessingCanvas" xmlns:cx="http://schemas.microsoft.com/office/drawing/2014/chartex" xmlns:cx1="http://schemas.microsoft.com/office/drawing/2015/9/8/chartex" xmlns:cx2="http://schemas.microsoft.com/office/drawing/2015/10/21/chartex" xmlns:cx3="http://schemas.microsoft.com/office/drawing/2016/5/9/chartex" xmlns:cx4="http://schemas.microsoft.com/office/drawing/2016/5/10/chartex" xmlns:cx5="http://schemas.microsoft.com/office/drawing/2016/5/11/chartex" xmlns:cx6="http://schemas.microsoft.com/office/drawing/2016/5/12/chartex" xmlns:cx7="http://schemas.microsoft.com/office/drawing/2016/5/13/chartex" xmlns:cx8="http://schemas.microsoft.com/office/drawing/2016/5/14/chartex" xmlns:mc="http://schemas.openxmlformats.org/markup-compatibility/2006" xmlns:aink="http://schemas.microsoft.com/office/drawing/2016/ink" xmlns:am3d="http://schemas.microsoft.com/office/drawing/2017/model3d" xmlns:o="urn:schemas-microsoft-com:office:office" xmlns:oel="http://schemas.microsoft.com/office/2019/extlst" xmlns:r="http://schemas.openxmlformats.org/officeDocument/2006/relationships" xmlns:m="http://schemas.openxmlformats.org/officeDocument/2006/math" xmlns:v="urn:schemas-microsoft-com:vml" xmlns:wp14="http://schemas.microsoft.com/office/word/2010/wordprocessingDrawing" xmlns:wp="http://schemas.openxmlformats.org/drawingml/2006/wordprocessingDrawing" xmlns:w10="urn:schemas-microsoft-com:office:word" xmlns:w="http://schemas.openxmlformats.org/wordprocessingml/2006/main" xmlns:w14="http://schemas.microsoft.com/office/word/2010/wordml" xmlns:w15="http://schemas.microsoft.com/office/word/2012/wordml" xmlns:w16cex="http://schemas.microsoft.com/office/word/2018/wordml/cex" xmlns:w16cid="http://schemas.microsoft.com/office/word/2016/wordml/cid" xmlns:w16="http://schemas.microsoft.com/office/word/2018/wordml" xmlns:w16sdtdh="http://schemas.microsoft.com/office/word/2020/wordml/sdtdatahash" xmlns:w16se="http://schemas.microsoft.com/office/word/2015/wordml/symex" xmlns:wpg="http://schemas.microsoft.com/office/word/2010/wordprocessingGroup" xmlns:wpi="http://schemas.microsoft.com/office/word/2010/wordprocessingInk" xmlns:wne="http://schemas.microsoft.com/office/word/2006/wordml" xmlns:wps="http://schemas.microsoft.com/office/word/2010/wordprocessingShape" mc:Ignorable="w14 w15 w16se w16cid w16 w16cex w16sdtdh wp14">
   <w:p>
     <w:pPr>
       <w:pStyle w:val="Cabealho"/>
@@ -5379,7 +5346,7 @@
 </file>
 
 <file path=word/header13.xml><?xml version="1.0" encoding="utf-8"?>
-<w:hdr xmlns:wpc="http://schemas.microsoft.com/office/word/2010/wordprocessingCanvas" xmlns:cx="http://schemas.microsoft.com/office/drawing/2014/chartex" xmlns:cx1="http://schemas.microsoft.com/office/drawing/2015/9/8/chartex" xmlns:cx2="http://schemas.microsoft.com/office/drawing/2015/10/21/chartex" xmlns:cx3="http://schemas.microsoft.com/office/drawing/2016/5/9/chartex" xmlns:cx4="http://schemas.microsoft.com/office/drawing/2016/5/10/chartex" xmlns:cx5="http://schemas.microsoft.com/office/drawing/2016/5/11/chartex" xmlns:cx6="http://schemas.microsoft.com/office/drawing/2016/5/12/chartex" xmlns:cx7="http://schemas.microsoft.com/office/drawing/2016/5/13/chartex" xmlns:cx8="http://schemas.microsoft.com/office/drawing/2016/5/14/chartex" xmlns:mc="http://schemas.openxmlformats.org/markup-compatibility/2006" xmlns:aink="http://schemas.microsoft.com/office/drawing/2016/ink" xmlns:am3d="http://schemas.microsoft.com/office/drawing/2017/model3d" xmlns:o="urn:schemas-microsoft-com:office:office" xmlns:r="http://schemas.openxmlformats.org/officeDocument/2006/relationships" xmlns:m="http://schemas.openxmlformats.org/officeDocument/2006/math" xmlns:v="urn:schemas-microsoft-com:vml" xmlns:wp14="http://schemas.microsoft.com/office/word/2010/wordprocessingDrawing" xmlns:wp="http://schemas.openxmlformats.org/drawingml/2006/wordprocessingDrawing" xmlns:w10="urn:schemas-microsoft-com:office:word" xmlns:w="http://schemas.openxmlformats.org/wordprocessingml/2006/main" xmlns:w14="http://schemas.microsoft.com/office/word/2010/wordml" xmlns:w15="http://schemas.microsoft.com/office/word/2012/wordml" xmlns:w16cex="http://schemas.microsoft.com/office/word/2018/wordml/cex" xmlns:w16cid="http://schemas.microsoft.com/office/word/2016/wordml/cid" xmlns:w16="http://schemas.microsoft.com/office/word/2018/wordml" xmlns:w16sdtdh="http://schemas.microsoft.com/office/word/2020/wordml/sdtdatahash" xmlns:w16se="http://schemas.microsoft.com/office/word/2015/wordml/symex" xmlns:wpg="http://schemas.microsoft.com/office/word/2010/wordprocessingGroup" xmlns:wpi="http://schemas.microsoft.com/office/word/2010/wordprocessingInk" xmlns:wne="http://schemas.microsoft.com/office/word/2006/wordml" xmlns:wps="http://schemas.microsoft.com/office/word/2010/wordprocessingShape" mc:Ignorable="w14 w15 w16se w16cid w16 w16cex w16sdtdh wp14">
+<w:hdr xmlns:wpc="http://schemas.microsoft.com/office/word/2010/wordprocessingCanvas" xmlns:cx="http://schemas.microsoft.com/office/drawing/2014/chartex" xmlns:cx1="http://schemas.microsoft.com/office/drawing/2015/9/8/chartex" xmlns:cx2="http://schemas.microsoft.com/office/drawing/2015/10/21/chartex" xmlns:cx3="http://schemas.microsoft.com/office/drawing/2016/5/9/chartex" xmlns:cx4="http://schemas.microsoft.com/office/drawing/2016/5/10/chartex" xmlns:cx5="http://schemas.microsoft.com/office/drawing/2016/5/11/chartex" xmlns:cx6="http://schemas.microsoft.com/office/drawing/2016/5/12/chartex" xmlns:cx7="http://schemas.microsoft.com/office/drawing/2016/5/13/chartex" xmlns:cx8="http://schemas.microsoft.com/office/drawing/2016/5/14/chartex" xmlns:mc="http://schemas.openxmlformats.org/markup-compatibility/2006" xmlns:aink="http://schemas.microsoft.com/office/drawing/2016/ink" xmlns:am3d="http://schemas.microsoft.com/office/drawing/2017/model3d" xmlns:o="urn:schemas-microsoft-com:office:office" xmlns:oel="http://schemas.microsoft.com/office/2019/extlst" xmlns:r="http://schemas.openxmlformats.org/officeDocument/2006/relationships" xmlns:m="http://schemas.openxmlformats.org/officeDocument/2006/math" xmlns:v="urn:schemas-microsoft-com:vml" xmlns:wp14="http://schemas.microsoft.com/office/word/2010/wordprocessingDrawing" xmlns:wp="http://schemas.openxmlformats.org/drawingml/2006/wordprocessingDrawing" xmlns:w10="urn:schemas-microsoft-com:office:word" xmlns:w="http://schemas.openxmlformats.org/wordprocessingml/2006/main" xmlns:w14="http://schemas.microsoft.com/office/word/2010/wordml" xmlns:w15="http://schemas.microsoft.com/office/word/2012/wordml" xmlns:w16cex="http://schemas.microsoft.com/office/word/2018/wordml/cex" xmlns:w16cid="http://schemas.microsoft.com/office/word/2016/wordml/cid" xmlns:w16="http://schemas.microsoft.com/office/word/2018/wordml" xmlns:w16sdtdh="http://schemas.microsoft.com/office/word/2020/wordml/sdtdatahash" xmlns:w16se="http://schemas.microsoft.com/office/word/2015/wordml/symex" xmlns:wpg="http://schemas.microsoft.com/office/word/2010/wordprocessingGroup" xmlns:wpi="http://schemas.microsoft.com/office/word/2010/wordprocessingInk" xmlns:wne="http://schemas.microsoft.com/office/word/2006/wordml" xmlns:wps="http://schemas.microsoft.com/office/word/2010/wordprocessingShape" mc:Ignorable="w14 w15 w16se w16cid w16 w16cex w16sdtdh wp14">
   <w:p>
     <w:pPr>
       <w:pStyle w:val="Cabealho"/>
@@ -5529,7 +5496,7 @@
 </file>
 
 <file path=word/header14.xml><?xml version="1.0" encoding="utf-8"?>
-<w:hdr xmlns:wpc="http://schemas.microsoft.com/office/word/2010/wordprocessingCanvas" xmlns:cx="http://schemas.microsoft.com/office/drawing/2014/chartex" xmlns:cx1="http://schemas.microsoft.com/office/drawing/2015/9/8/chartex" xmlns:cx2="http://schemas.microsoft.com/office/drawing/2015/10/21/chartex" xmlns:cx3="http://schemas.microsoft.com/office/drawing/2016/5/9/chartex" xmlns:cx4="http://schemas.microsoft.com/office/drawing/2016/5/10/chartex" xmlns:cx5="http://schemas.microsoft.com/office/drawing/2016/5/11/chartex" xmlns:cx6="http://schemas.microsoft.com/office/drawing/2016/5/12/chartex" xmlns:cx7="http://schemas.microsoft.com/office/drawing/2016/5/13/chartex" xmlns:cx8="http://schemas.microsoft.com/office/drawing/2016/5/14/chartex" xmlns:mc="http://schemas.openxmlformats.org/markup-compatibility/2006" xmlns:aink="http://schemas.microsoft.com/office/drawing/2016/ink" xmlns:am3d="http://schemas.microsoft.com/office/drawing/2017/model3d" xmlns:o="urn:schemas-microsoft-com:office:office" xmlns:r="http://schemas.openxmlformats.org/officeDocument/2006/relationships" xmlns:m="http://schemas.openxmlformats.org/officeDocument/2006/math" xmlns:v="urn:schemas-microsoft-com:vml" xmlns:wp14="http://schemas.microsoft.com/office/word/2010/wordprocessingDrawing" xmlns:wp="http://schemas.openxmlformats.org/drawingml/2006/wordprocessingDrawing" xmlns:w10="urn:schemas-microsoft-com:office:word" xmlns:w="http://schemas.openxmlformats.org/wordprocessingml/2006/main" xmlns:w14="http://schemas.microsoft.com/office/word/2010/wordml" xmlns:w15="http://schemas.microsoft.com/office/word/2012/wordml" xmlns:w16cex="http://schemas.microsoft.com/office/word/2018/wordml/cex" xmlns:w16cid="http://schemas.microsoft.com/office/word/2016/wordml/cid" xmlns:w16="http://schemas.microsoft.com/office/word/2018/wordml" xmlns:w16sdtdh="http://schemas.microsoft.com/office/word/2020/wordml/sdtdatahash" xmlns:w16se="http://schemas.microsoft.com/office/word/2015/wordml/symex" xmlns:wpg="http://schemas.microsoft.com/office/word/2010/wordprocessingGroup" xmlns:wpi="http://schemas.microsoft.com/office/word/2010/wordprocessingInk" xmlns:wne="http://schemas.microsoft.com/office/word/2006/wordml" xmlns:wps="http://schemas.microsoft.com/office/word/2010/wordprocessingShape" mc:Ignorable="w14 w15 w16se w16cid w16 w16cex w16sdtdh wp14">
+<w:hdr xmlns:wpc="http://schemas.microsoft.com/office/word/2010/wordprocessingCanvas" xmlns:cx="http://schemas.microsoft.com/office/drawing/2014/chartex" xmlns:cx1="http://schemas.microsoft.com/office/drawing/2015/9/8/chartex" xmlns:cx2="http://schemas.microsoft.com/office/drawing/2015/10/21/chartex" xmlns:cx3="http://schemas.microsoft.com/office/drawing/2016/5/9/chartex" xmlns:cx4="http://schemas.microsoft.com/office/drawing/2016/5/10/chartex" xmlns:cx5="http://schemas.microsoft.com/office/drawing/2016/5/11/chartex" xmlns:cx6="http://schemas.microsoft.com/office/drawing/2016/5/12/chartex" xmlns:cx7="http://schemas.microsoft.com/office/drawing/2016/5/13/chartex" xmlns:cx8="http://schemas.microsoft.com/office/drawing/2016/5/14/chartex" xmlns:mc="http://schemas.openxmlformats.org/markup-compatibility/2006" xmlns:aink="http://schemas.microsoft.com/office/drawing/2016/ink" xmlns:am3d="http://schemas.microsoft.com/office/drawing/2017/model3d" xmlns:o="urn:schemas-microsoft-com:office:office" xmlns:oel="http://schemas.microsoft.com/office/2019/extlst" xmlns:r="http://schemas.openxmlformats.org/officeDocument/2006/relationships" xmlns:m="http://schemas.openxmlformats.org/officeDocument/2006/math" xmlns:v="urn:schemas-microsoft-com:vml" xmlns:wp14="http://schemas.microsoft.com/office/word/2010/wordprocessingDrawing" xmlns:wp="http://schemas.openxmlformats.org/drawingml/2006/wordprocessingDrawing" xmlns:w10="urn:schemas-microsoft-com:office:word" xmlns:w="http://schemas.openxmlformats.org/wordprocessingml/2006/main" xmlns:w14="http://schemas.microsoft.com/office/word/2010/wordml" xmlns:w15="http://schemas.microsoft.com/office/word/2012/wordml" xmlns:w16cex="http://schemas.microsoft.com/office/word/2018/wordml/cex" xmlns:w16cid="http://schemas.microsoft.com/office/word/2016/wordml/cid" xmlns:w16="http://schemas.microsoft.com/office/word/2018/wordml" xmlns:w16sdtdh="http://schemas.microsoft.com/office/word/2020/wordml/sdtdatahash" xmlns:w16se="http://schemas.microsoft.com/office/word/2015/wordml/symex" xmlns:wpg="http://schemas.microsoft.com/office/word/2010/wordprocessingGroup" xmlns:wpi="http://schemas.microsoft.com/office/word/2010/wordprocessingInk" xmlns:wne="http://schemas.microsoft.com/office/word/2006/wordml" xmlns:wps="http://schemas.microsoft.com/office/word/2010/wordprocessingShape" mc:Ignorable="w14 w15 w16se w16cid w16 w16cex w16sdtdh wp14">
   <w:p>
     <w:pPr>
       <w:pStyle w:val="Cabealho"/>
@@ -5585,7 +5552,7 @@
 </file>
 
 <file path=word/header15.xml><?xml version="1.0" encoding="utf-8"?>
-<w:hdr xmlns:wpc="http://schemas.microsoft.com/office/word/2010/wordprocessingCanvas" xmlns:cx="http://schemas.microsoft.com/office/drawing/2014/chartex" xmlns:cx1="http://schemas.microsoft.com/office/drawing/2015/9/8/chartex" xmlns:cx2="http://schemas.microsoft.com/office/drawing/2015/10/21/chartex" xmlns:cx3="http://schemas.microsoft.com/office/drawing/2016/5/9/chartex" xmlns:cx4="http://schemas.microsoft.com/office/drawing/2016/5/10/chartex" xmlns:cx5="http://schemas.microsoft.com/office/drawing/2016/5/11/chartex" xmlns:cx6="http://schemas.microsoft.com/office/drawing/2016/5/12/chartex" xmlns:cx7="http://schemas.microsoft.com/office/drawing/2016/5/13/chartex" xmlns:cx8="http://schemas.microsoft.com/office/drawing/2016/5/14/chartex" xmlns:mc="http://schemas.openxmlformats.org/markup-compatibility/2006" xmlns:aink="http://schemas.microsoft.com/office/drawing/2016/ink" xmlns:am3d="http://schemas.microsoft.com/office/drawing/2017/model3d" xmlns:o="urn:schemas-microsoft-com:office:office" xmlns:r="http://schemas.openxmlformats.org/officeDocument/2006/relationships" xmlns:m="http://schemas.openxmlformats.org/officeDocument/2006/math" xmlns:v="urn:schemas-microsoft-com:vml" xmlns:wp14="http://schemas.microsoft.com/office/word/2010/wordprocessingDrawing" xmlns:wp="http://schemas.openxmlformats.org/drawingml/2006/wordprocessingDrawing" xmlns:w10="urn:schemas-microsoft-com:office:word" xmlns:w="http://schemas.openxmlformats.org/wordprocessingml/2006/main" xmlns:w14="http://schemas.microsoft.com/office/word/2010/wordml" xmlns:w15="http://schemas.microsoft.com/office/word/2012/wordml" xmlns:w16cex="http://schemas.microsoft.com/office/word/2018/wordml/cex" xmlns:w16cid="http://schemas.microsoft.com/office/word/2016/wordml/cid" xmlns:w16="http://schemas.microsoft.com/office/word/2018/wordml" xmlns:w16sdtdh="http://schemas.microsoft.com/office/word/2020/wordml/sdtdatahash" xmlns:w16se="http://schemas.microsoft.com/office/word/2015/wordml/symex" xmlns:wpg="http://schemas.microsoft.com/office/word/2010/wordprocessingGroup" xmlns:wpi="http://schemas.microsoft.com/office/word/2010/wordprocessingInk" xmlns:wne="http://schemas.microsoft.com/office/word/2006/wordml" xmlns:wps="http://schemas.microsoft.com/office/word/2010/wordprocessingShape" mc:Ignorable="w14 w15 w16se w16cid w16 w16cex w16sdtdh wp14">
+<w:hdr xmlns:wpc="http://schemas.microsoft.com/office/word/2010/wordprocessingCanvas" xmlns:cx="http://schemas.microsoft.com/office/drawing/2014/chartex" xmlns:cx1="http://schemas.microsoft.com/office/drawing/2015/9/8/chartex" xmlns:cx2="http://schemas.microsoft.com/office/drawing/2015/10/21/chartex" xmlns:cx3="http://schemas.microsoft.com/office/drawing/2016/5/9/chartex" xmlns:cx4="http://schemas.microsoft.com/office/drawing/2016/5/10/chartex" xmlns:cx5="http://schemas.microsoft.com/office/drawing/2016/5/11/chartex" xmlns:cx6="http://schemas.microsoft.com/office/drawing/2016/5/12/chartex" xmlns:cx7="http://schemas.microsoft.com/office/drawing/2016/5/13/chartex" xmlns:cx8="http://schemas.microsoft.com/office/drawing/2016/5/14/chartex" xmlns:mc="http://schemas.openxmlformats.org/markup-compatibility/2006" xmlns:aink="http://schemas.microsoft.com/office/drawing/2016/ink" xmlns:am3d="http://schemas.microsoft.com/office/drawing/2017/model3d" xmlns:o="urn:schemas-microsoft-com:office:office" xmlns:oel="http://schemas.microsoft.com/office/2019/extlst" xmlns:r="http://schemas.openxmlformats.org/officeDocument/2006/relationships" xmlns:m="http://schemas.openxmlformats.org/officeDocument/2006/math" xmlns:v="urn:schemas-microsoft-com:vml" xmlns:wp14="http://schemas.microsoft.com/office/word/2010/wordprocessingDrawing" xmlns:wp="http://schemas.openxmlformats.org/drawingml/2006/wordprocessingDrawing" xmlns:w10="urn:schemas-microsoft-com:office:word" xmlns:w="http://schemas.openxmlformats.org/wordprocessingml/2006/main" xmlns:w14="http://schemas.microsoft.com/office/word/2010/wordml" xmlns:w15="http://schemas.microsoft.com/office/word/2012/wordml" xmlns:w16cex="http://schemas.microsoft.com/office/word/2018/wordml/cex" xmlns:w16cid="http://schemas.microsoft.com/office/word/2016/wordml/cid" xmlns:w16="http://schemas.microsoft.com/office/word/2018/wordml" xmlns:w16sdtdh="http://schemas.microsoft.com/office/word/2020/wordml/sdtdatahash" xmlns:w16se="http://schemas.microsoft.com/office/word/2015/wordml/symex" xmlns:wpg="http://schemas.microsoft.com/office/word/2010/wordprocessingGroup" xmlns:wpi="http://schemas.microsoft.com/office/word/2010/wordprocessingInk" xmlns:wne="http://schemas.microsoft.com/office/word/2006/wordml" xmlns:wps="http://schemas.microsoft.com/office/word/2010/wordprocessingShape" mc:Ignorable="w14 w15 w16se w16cid w16 w16cex w16sdtdh wp14">
   <w:p>
     <w:pPr>
       <w:pStyle w:val="Cabealho"/>
@@ -5595,7 +5562,7 @@
 </file>
 
 <file path=word/header2.xml><?xml version="1.0" encoding="utf-8"?>
-<w:hdr xmlns:wpc="http://schemas.microsoft.com/office/word/2010/wordprocessingCanvas" xmlns:cx="http://schemas.microsoft.com/office/drawing/2014/chartex" xmlns:cx1="http://schemas.microsoft.com/office/drawing/2015/9/8/chartex" xmlns:cx2="http://schemas.microsoft.com/office/drawing/2015/10/21/chartex" xmlns:cx3="http://schemas.microsoft.com/office/drawing/2016/5/9/chartex" xmlns:cx4="http://schemas.microsoft.com/office/drawing/2016/5/10/chartex" xmlns:cx5="http://schemas.microsoft.com/office/drawing/2016/5/11/chartex" xmlns:cx6="http://schemas.microsoft.com/office/drawing/2016/5/12/chartex" xmlns:cx7="http://schemas.microsoft.com/office/drawing/2016/5/13/chartex" xmlns:cx8="http://schemas.microsoft.com/office/drawing/2016/5/14/chartex" xmlns:mc="http://schemas.openxmlformats.org/markup-compatibility/2006" xmlns:aink="http://schemas.microsoft.com/office/drawing/2016/ink" xmlns:am3d="http://schemas.microsoft.com/office/drawing/2017/model3d" xmlns:o="urn:schemas-microsoft-com:office:office" xmlns:r="http://schemas.openxmlformats.org/officeDocument/2006/relationships" xmlns:m="http://schemas.openxmlformats.org/officeDocument/2006/math" xmlns:v="urn:schemas-microsoft-com:vml" xmlns:wp14="http://schemas.microsoft.com/office/word/2010/wordprocessingDrawing" xmlns:wp="http://schemas.openxmlformats.org/drawingml/2006/wordprocessingDrawing" xmlns:w10="urn:schemas-microsoft-com:office:word" xmlns:w="http://schemas.openxmlformats.org/wordprocessingml/2006/main" xmlns:w14="http://schemas.microsoft.com/office/word/2010/wordml" xmlns:w15="http://schemas.microsoft.com/office/word/2012/wordml" xmlns:w16cex="http://schemas.microsoft.com/office/word/2018/wordml/cex" xmlns:w16cid="http://schemas.microsoft.com/office/word/2016/wordml/cid" xmlns:w16="http://schemas.microsoft.com/office/word/2018/wordml" xmlns:w16sdtdh="http://schemas.microsoft.com/office/word/2020/wordml/sdtdatahash" xmlns:w16se="http://schemas.microsoft.com/office/word/2015/wordml/symex" xmlns:wpg="http://schemas.microsoft.com/office/word/2010/wordprocessingGroup" xmlns:wpi="http://schemas.microsoft.com/office/word/2010/wordprocessingInk" xmlns:wne="http://schemas.microsoft.com/office/word/2006/wordml" xmlns:wps="http://schemas.microsoft.com/office/word/2010/wordprocessingShape" mc:Ignorable="w14 w15 w16se w16cid w16 w16cex w16sdtdh wp14">
+<w:hdr xmlns:wpc="http://schemas.microsoft.com/office/word/2010/wordprocessingCanvas" xmlns:cx="http://schemas.microsoft.com/office/drawing/2014/chartex" xmlns:cx1="http://schemas.microsoft.com/office/drawing/2015/9/8/chartex" xmlns:cx2="http://schemas.microsoft.com/office/drawing/2015/10/21/chartex" xmlns:cx3="http://schemas.microsoft.com/office/drawing/2016/5/9/chartex" xmlns:cx4="http://schemas.microsoft.com/office/drawing/2016/5/10/chartex" xmlns:cx5="http://schemas.microsoft.com/office/drawing/2016/5/11/chartex" xmlns:cx6="http://schemas.microsoft.com/office/drawing/2016/5/12/chartex" xmlns:cx7="http://schemas.microsoft.com/office/drawing/2016/5/13/chartex" xmlns:cx8="http://schemas.microsoft.com/office/drawing/2016/5/14/chartex" xmlns:mc="http://schemas.openxmlformats.org/markup-compatibility/2006" xmlns:aink="http://schemas.microsoft.com/office/drawing/2016/ink" xmlns:am3d="http://schemas.microsoft.com/office/drawing/2017/model3d" xmlns:o="urn:schemas-microsoft-com:office:office" xmlns:oel="http://schemas.microsoft.com/office/2019/extlst" xmlns:r="http://schemas.openxmlformats.org/officeDocument/2006/relationships" xmlns:m="http://schemas.openxmlformats.org/officeDocument/2006/math" xmlns:v="urn:schemas-microsoft-com:vml" xmlns:wp14="http://schemas.microsoft.com/office/word/2010/wordprocessingDrawing" xmlns:wp="http://schemas.openxmlformats.org/drawingml/2006/wordprocessingDrawing" xmlns:w10="urn:schemas-microsoft-com:office:word" xmlns:w="http://schemas.openxmlformats.org/wordprocessingml/2006/main" xmlns:w14="http://schemas.microsoft.com/office/word/2010/wordml" xmlns:w15="http://schemas.microsoft.com/office/word/2012/wordml" xmlns:w16cex="http://schemas.microsoft.com/office/word/2018/wordml/cex" xmlns:w16cid="http://schemas.microsoft.com/office/word/2016/wordml/cid" xmlns:w16="http://schemas.microsoft.com/office/word/2018/wordml" xmlns:w16sdtdh="http://schemas.microsoft.com/office/word/2020/wordml/sdtdatahash" xmlns:w16se="http://schemas.microsoft.com/office/word/2015/wordml/symex" xmlns:wpg="http://schemas.microsoft.com/office/word/2010/wordprocessingGroup" xmlns:wpi="http://schemas.microsoft.com/office/word/2010/wordprocessingInk" xmlns:wne="http://schemas.microsoft.com/office/word/2006/wordml" xmlns:wps="http://schemas.microsoft.com/office/word/2010/wordprocessingShape" mc:Ignorable="w14 w15 w16se w16cid w16 w16cex w16sdtdh wp14">
   <w:p>
     <w:pPr>
       <w:pStyle w:val="Cabealho"/>
@@ -5736,7 +5703,7 @@
 </file>
 
 <file path=word/header3.xml><?xml version="1.0" encoding="utf-8"?>
-<w:hdr xmlns:wpc="http://schemas.microsoft.com/office/word/2010/wordprocessingCanvas" xmlns:cx="http://schemas.microsoft.com/office/drawing/2014/chartex" xmlns:cx1="http://schemas.microsoft.com/office/drawing/2015/9/8/chartex" xmlns:cx2="http://schemas.microsoft.com/office/drawing/2015/10/21/chartex" xmlns:cx3="http://schemas.microsoft.com/office/drawing/2016/5/9/chartex" xmlns:cx4="http://schemas.microsoft.com/office/drawing/2016/5/10/chartex" xmlns:cx5="http://schemas.microsoft.com/office/drawing/2016/5/11/chartex" xmlns:cx6="http://schemas.microsoft.com/office/drawing/2016/5/12/chartex" xmlns:cx7="http://schemas.microsoft.com/office/drawing/2016/5/13/chartex" xmlns:cx8="http://schemas.microsoft.com/office/drawing/2016/5/14/chartex" xmlns:mc="http://schemas.openxmlformats.org/markup-compatibility/2006" xmlns:aink="http://schemas.microsoft.com/office/drawing/2016/ink" xmlns:am3d="http://schemas.microsoft.com/office/drawing/2017/model3d" xmlns:o="urn:schemas-microsoft-com:office:office" xmlns:r="http://schemas.openxmlformats.org/officeDocument/2006/relationships" xmlns:m="http://schemas.openxmlformats.org/officeDocument/2006/math" xmlns:v="urn:schemas-microsoft-com:vml" xmlns:wp14="http://schemas.microsoft.com/office/word/2010/wordprocessingDrawing" xmlns:wp="http://schemas.openxmlformats.org/drawingml/2006/wordprocessingDrawing" xmlns:w10="urn:schemas-microsoft-com:office:word" xmlns:w="http://schemas.openxmlformats.org/wordprocessingml/2006/main" xmlns:w14="http://schemas.microsoft.com/office/word/2010/wordml" xmlns:w15="http://schemas.microsoft.com/office/word/2012/wordml" xmlns:w16cex="http://schemas.microsoft.com/office/word/2018/wordml/cex" xmlns:w16cid="http://schemas.microsoft.com/office/word/2016/wordml/cid" xmlns:w16="http://schemas.microsoft.com/office/word/2018/wordml" xmlns:w16sdtdh="http://schemas.microsoft.com/office/word/2020/wordml/sdtdatahash" xmlns:w16se="http://schemas.microsoft.com/office/word/2015/wordml/symex" xmlns:wpg="http://schemas.microsoft.com/office/word/2010/wordprocessingGroup" xmlns:wpi="http://schemas.microsoft.com/office/word/2010/wordprocessingInk" xmlns:wne="http://schemas.microsoft.com/office/word/2006/wordml" xmlns:wps="http://schemas.microsoft.com/office/word/2010/wordprocessingShape" mc:Ignorable="w14 w15 w16se w16cid w16 w16cex w16sdtdh wp14">
+<w:hdr xmlns:wpc="http://schemas.microsoft.com/office/word/2010/wordprocessingCanvas" xmlns:cx="http://schemas.microsoft.com/office/drawing/2014/chartex" xmlns:cx1="http://schemas.microsoft.com/office/drawing/2015/9/8/chartex" xmlns:cx2="http://schemas.microsoft.com/office/drawing/2015/10/21/chartex" xmlns:cx3="http://schemas.microsoft.com/office/drawing/2016/5/9/chartex" xmlns:cx4="http://schemas.microsoft.com/office/drawing/2016/5/10/chartex" xmlns:cx5="http://schemas.microsoft.com/office/drawing/2016/5/11/chartex" xmlns:cx6="http://schemas.microsoft.com/office/drawing/2016/5/12/chartex" xmlns:cx7="http://schemas.microsoft.com/office/drawing/2016/5/13/chartex" xmlns:cx8="http://schemas.microsoft.com/office/drawing/2016/5/14/chartex" xmlns:mc="http://schemas.openxmlformats.org/markup-compatibility/2006" xmlns:aink="http://schemas.microsoft.com/office/drawing/2016/ink" xmlns:am3d="http://schemas.microsoft.com/office/drawing/2017/model3d" xmlns:o="urn:schemas-microsoft-com:office:office" xmlns:oel="http://schemas.microsoft.com/office/2019/extlst" xmlns:r="http://schemas.openxmlformats.org/officeDocument/2006/relationships" xmlns:m="http://schemas.openxmlformats.org/officeDocument/2006/math" xmlns:v="urn:schemas-microsoft-com:vml" xmlns:wp14="http://schemas.microsoft.com/office/word/2010/wordprocessingDrawing" xmlns:wp="http://schemas.openxmlformats.org/drawingml/2006/wordprocessingDrawing" xmlns:w10="urn:schemas-microsoft-com:office:word" xmlns:w="http://schemas.openxmlformats.org/wordprocessingml/2006/main" xmlns:w14="http://schemas.microsoft.com/office/word/2010/wordml" xmlns:w15="http://schemas.microsoft.com/office/word/2012/wordml" xmlns:w16cex="http://schemas.microsoft.com/office/word/2018/wordml/cex" xmlns:w16cid="http://schemas.microsoft.com/office/word/2016/wordml/cid" xmlns:w16="http://schemas.microsoft.com/office/word/2018/wordml" xmlns:w16sdtdh="http://schemas.microsoft.com/office/word/2020/wordml/sdtdatahash" xmlns:w16se="http://schemas.microsoft.com/office/word/2015/wordml/symex" xmlns:wpg="http://schemas.microsoft.com/office/word/2010/wordprocessingGroup" xmlns:wpi="http://schemas.microsoft.com/office/word/2010/wordprocessingInk" xmlns:wne="http://schemas.microsoft.com/office/word/2006/wordml" xmlns:wps="http://schemas.microsoft.com/office/word/2010/wordprocessingShape" mc:Ignorable="w14 w15 w16se w16cid w16 w16cex w16sdtdh wp14">
   <w:p>
     <w:pPr>
       <w:pStyle w:val="Cabealho"/>
@@ -5793,7 +5760,7 @@
 </file>
 
 <file path=word/header4.xml><?xml version="1.0" encoding="utf-8"?>
-<w:hdr xmlns:wpc="http://schemas.microsoft.com/office/word/2010/wordprocessingCanvas" xmlns:cx="http://schemas.microsoft.com/office/drawing/2014/chartex" xmlns:cx1="http://schemas.microsoft.com/office/drawing/2015/9/8/chartex" xmlns:cx2="http://schemas.microsoft.com/office/drawing/2015/10/21/chartex" xmlns:cx3="http://schemas.microsoft.com/office/drawing/2016/5/9/chartex" xmlns:cx4="http://schemas.microsoft.com/office/drawing/2016/5/10/chartex" xmlns:cx5="http://schemas.microsoft.com/office/drawing/2016/5/11/chartex" xmlns:cx6="http://schemas.microsoft.com/office/drawing/2016/5/12/chartex" xmlns:cx7="http://schemas.microsoft.com/office/drawing/2016/5/13/chartex" xmlns:cx8="http://schemas.microsoft.com/office/drawing/2016/5/14/chartex" xmlns:mc="http://schemas.openxmlformats.org/markup-compatibility/2006" xmlns:aink="http://schemas.microsoft.com/office/drawing/2016/ink" xmlns:am3d="http://schemas.microsoft.com/office/drawing/2017/model3d" xmlns:o="urn:schemas-microsoft-com:office:office" xmlns:r="http://schemas.openxmlformats.org/officeDocument/2006/relationships" xmlns:m="http://schemas.openxmlformats.org/officeDocument/2006/math" xmlns:v="urn:schemas-microsoft-com:vml" xmlns:wp14="http://schemas.microsoft.com/office/word/2010/wordprocessingDrawing" xmlns:wp="http://schemas.openxmlformats.org/drawingml/2006/wordprocessingDrawing" xmlns:w10="urn:schemas-microsoft-com:office:word" xmlns:w="http://schemas.openxmlformats.org/wordprocessingml/2006/main" xmlns:w14="http://schemas.microsoft.com/office/word/2010/wordml" xmlns:w15="http://schemas.microsoft.com/office/word/2012/wordml" xmlns:w16cex="http://schemas.microsoft.com/office/word/2018/wordml/cex" xmlns:w16cid="http://schemas.microsoft.com/office/word/2016/wordml/cid" xmlns:w16="http://schemas.microsoft.com/office/word/2018/wordml" xmlns:w16sdtdh="http://schemas.microsoft.com/office/word/2020/wordml/sdtdatahash" xmlns:w16se="http://schemas.microsoft.com/office/word/2015/wordml/symex" xmlns:wpg="http://schemas.microsoft.com/office/word/2010/wordprocessingGroup" xmlns:wpi="http://schemas.microsoft.com/office/word/2010/wordprocessingInk" xmlns:wne="http://schemas.microsoft.com/office/word/2006/wordml" xmlns:wps="http://schemas.microsoft.com/office/word/2010/wordprocessingShape" mc:Ignorable="w14 w15 w16se w16cid w16 w16cex w16sdtdh wp14">
+<w:hdr xmlns:wpc="http://schemas.microsoft.com/office/word/2010/wordprocessingCanvas" xmlns:cx="http://schemas.microsoft.com/office/drawing/2014/chartex" xmlns:cx1="http://schemas.microsoft.com/office/drawing/2015/9/8/chartex" xmlns:cx2="http://schemas.microsoft.com/office/drawing/2015/10/21/chartex" xmlns:cx3="http://schemas.microsoft.com/office/drawing/2016/5/9/chartex" xmlns:cx4="http://schemas.microsoft.com/office/drawing/2016/5/10/chartex" xmlns:cx5="http://schemas.microsoft.com/office/drawing/2016/5/11/chartex" xmlns:cx6="http://schemas.microsoft.com/office/drawing/2016/5/12/chartex" xmlns:cx7="http://schemas.microsoft.com/office/drawing/2016/5/13/chartex" xmlns:cx8="http://schemas.microsoft.com/office/drawing/2016/5/14/chartex" xmlns:mc="http://schemas.openxmlformats.org/markup-compatibility/2006" xmlns:aink="http://schemas.microsoft.com/office/drawing/2016/ink" xmlns:am3d="http://schemas.microsoft.com/office/drawing/2017/model3d" xmlns:o="urn:schemas-microsoft-com:office:office" xmlns:oel="http://schemas.microsoft.com/office/2019/extlst" xmlns:r="http://schemas.openxmlformats.org/officeDocument/2006/relationships" xmlns:m="http://schemas.openxmlformats.org/officeDocument/2006/math" xmlns:v="urn:schemas-microsoft-com:vml" xmlns:wp14="http://schemas.microsoft.com/office/word/2010/wordprocessingDrawing" xmlns:wp="http://schemas.openxmlformats.org/drawingml/2006/wordprocessingDrawing" xmlns:w10="urn:schemas-microsoft-com:office:word" xmlns:w="http://schemas.openxmlformats.org/wordprocessingml/2006/main" xmlns:w14="http://schemas.microsoft.com/office/word/2010/wordml" xmlns:w15="http://schemas.microsoft.com/office/word/2012/wordml" xmlns:w16cex="http://schemas.microsoft.com/office/word/2018/wordml/cex" xmlns:w16cid="http://schemas.microsoft.com/office/word/2016/wordml/cid" xmlns:w16="http://schemas.microsoft.com/office/word/2018/wordml" xmlns:w16sdtdh="http://schemas.microsoft.com/office/word/2020/wordml/sdtdatahash" xmlns:w16se="http://schemas.microsoft.com/office/word/2015/wordml/symex" xmlns:wpg="http://schemas.microsoft.com/office/word/2010/wordprocessingGroup" xmlns:wpi="http://schemas.microsoft.com/office/word/2010/wordprocessingInk" xmlns:wne="http://schemas.microsoft.com/office/word/2006/wordml" xmlns:wps="http://schemas.microsoft.com/office/word/2010/wordprocessingShape" mc:Ignorable="w14 w15 w16se w16cid w16 w16cex w16sdtdh wp14">
   <w:p>
     <w:pPr>
       <w:pStyle w:val="Cabealho"/>
@@ -5804,7 +5771,7 @@
 </file>
 
 <file path=word/header5.xml><?xml version="1.0" encoding="utf-8"?>
-<w:hdr xmlns:wpc="http://schemas.microsoft.com/office/word/2010/wordprocessingCanvas" xmlns:cx="http://schemas.microsoft.com/office/drawing/2014/chartex" xmlns:cx1="http://schemas.microsoft.com/office/drawing/2015/9/8/chartex" xmlns:cx2="http://schemas.microsoft.com/office/drawing/2015/10/21/chartex" xmlns:cx3="http://schemas.microsoft.com/office/drawing/2016/5/9/chartex" xmlns:cx4="http://schemas.microsoft.com/office/drawing/2016/5/10/chartex" xmlns:cx5="http://schemas.microsoft.com/office/drawing/2016/5/11/chartex" xmlns:cx6="http://schemas.microsoft.com/office/drawing/2016/5/12/chartex" xmlns:cx7="http://schemas.microsoft.com/office/drawing/2016/5/13/chartex" xmlns:cx8="http://schemas.microsoft.com/office/drawing/2016/5/14/chartex" xmlns:mc="http://schemas.openxmlformats.org/markup-compatibility/2006" xmlns:aink="http://schemas.microsoft.com/office/drawing/2016/ink" xmlns:am3d="http://schemas.microsoft.com/office/drawing/2017/model3d" xmlns:o="urn:schemas-microsoft-com:office:office" xmlns:r="http://schemas.openxmlformats.org/officeDocument/2006/relationships" xmlns:m="http://schemas.openxmlformats.org/officeDocument/2006/math" xmlns:v="urn:schemas-microsoft-com:vml" xmlns:wp14="http://schemas.microsoft.com/office/word/2010/wordprocessingDrawing" xmlns:wp="http://schemas.openxmlformats.org/drawingml/2006/wordprocessingDrawing" xmlns:w10="urn:schemas-microsoft-com:office:word" xmlns:w="http://schemas.openxmlformats.org/wordprocessingml/2006/main" xmlns:w14="http://schemas.microsoft.com/office/word/2010/wordml" xmlns:w15="http://schemas.microsoft.com/office/word/2012/wordml" xmlns:w16cex="http://schemas.microsoft.com/office/word/2018/wordml/cex" xmlns:w16cid="http://schemas.microsoft.com/office/word/2016/wordml/cid" xmlns:w16="http://schemas.microsoft.com/office/word/2018/wordml" xmlns:w16sdtdh="http://schemas.microsoft.com/office/word/2020/wordml/sdtdatahash" xmlns:w16se="http://schemas.microsoft.com/office/word/2015/wordml/symex" xmlns:wpg="http://schemas.microsoft.com/office/word/2010/wordprocessingGroup" xmlns:wpi="http://schemas.microsoft.com/office/word/2010/wordprocessingInk" xmlns:wne="http://schemas.microsoft.com/office/word/2006/wordml" xmlns:wps="http://schemas.microsoft.com/office/word/2010/wordprocessingShape" mc:Ignorable="w14 w15 w16se w16cid w16 w16cex w16sdtdh wp14">
+<w:hdr xmlns:wpc="http://schemas.microsoft.com/office/word/2010/wordprocessingCanvas" xmlns:cx="http://schemas.microsoft.com/office/drawing/2014/chartex" xmlns:cx1="http://schemas.microsoft.com/office/drawing/2015/9/8/chartex" xmlns:cx2="http://schemas.microsoft.com/office/drawing/2015/10/21/chartex" xmlns:cx3="http://schemas.microsoft.com/office/drawing/2016/5/9/chartex" xmlns:cx4="http://schemas.microsoft.com/office/drawing/2016/5/10/chartex" xmlns:cx5="http://schemas.microsoft.com/office/drawing/2016/5/11/chartex" xmlns:cx6="http://schemas.microsoft.com/office/drawing/2016/5/12/chartex" xmlns:cx7="http://schemas.microsoft.com/office/drawing/2016/5/13/chartex" xmlns:cx8="http://schemas.microsoft.com/office/drawing/2016/5/14/chartex" xmlns:mc="http://schemas.openxmlformats.org/markup-compatibility/2006" xmlns:aink="http://schemas.microsoft.com/office/drawing/2016/ink" xmlns:am3d="http://schemas.microsoft.com/office/drawing/2017/model3d" xmlns:o="urn:schemas-microsoft-com:office:office" xmlns:oel="http://schemas.microsoft.com/office/2019/extlst" xmlns:r="http://schemas.openxmlformats.org/officeDocument/2006/relationships" xmlns:m="http://schemas.openxmlformats.org/officeDocument/2006/math" xmlns:v="urn:schemas-microsoft-com:vml" xmlns:wp14="http://schemas.microsoft.com/office/word/2010/wordprocessingDrawing" xmlns:wp="http://schemas.openxmlformats.org/drawingml/2006/wordprocessingDrawing" xmlns:w10="urn:schemas-microsoft-com:office:word" xmlns:w="http://schemas.openxmlformats.org/wordprocessingml/2006/main" xmlns:w14="http://schemas.microsoft.com/office/word/2010/wordml" xmlns:w15="http://schemas.microsoft.com/office/word/2012/wordml" xmlns:w16cex="http://schemas.microsoft.com/office/word/2018/wordml/cex" xmlns:w16cid="http://schemas.microsoft.com/office/word/2016/wordml/cid" xmlns:w16="http://schemas.microsoft.com/office/word/2018/wordml" xmlns:w16sdtdh="http://schemas.microsoft.com/office/word/2020/wordml/sdtdatahash" xmlns:w16se="http://schemas.microsoft.com/office/word/2015/wordml/symex" xmlns:wpg="http://schemas.microsoft.com/office/word/2010/wordprocessingGroup" xmlns:wpi="http://schemas.microsoft.com/office/word/2010/wordprocessingInk" xmlns:wne="http://schemas.microsoft.com/office/word/2006/wordml" xmlns:wps="http://schemas.microsoft.com/office/word/2010/wordprocessingShape" mc:Ignorable="w14 w15 w16se w16cid w16 w16cex w16sdtdh wp14">
   <w:p>
     <w:pPr>
       <w:pStyle w:val="Cabealho"/>
@@ -5949,7 +5916,7 @@
 </file>
 
 <file path=word/header6.xml><?xml version="1.0" encoding="utf-8"?>
-<w:hdr xmlns:wpc="http://schemas.microsoft.com/office/word/2010/wordprocessingCanvas" xmlns:cx="http://schemas.microsoft.com/office/drawing/2014/chartex" xmlns:cx1="http://schemas.microsoft.com/office/drawing/2015/9/8/chartex" xmlns:cx2="http://schemas.microsoft.com/office/drawing/2015/10/21/chartex" xmlns:cx3="http://schemas.microsoft.com/office/drawing/2016/5/9/chartex" xmlns:cx4="http://schemas.microsoft.com/office/drawing/2016/5/10/chartex" xmlns:cx5="http://schemas.microsoft.com/office/drawing/2016/5/11/chartex" xmlns:cx6="http://schemas.microsoft.com/office/drawing/2016/5/12/chartex" xmlns:cx7="http://schemas.microsoft.com/office/drawing/2016/5/13/chartex" xmlns:cx8="http://schemas.microsoft.com/office/drawing/2016/5/14/chartex" xmlns:mc="http://schemas.openxmlformats.org/markup-compatibility/2006" xmlns:aink="http://schemas.microsoft.com/office/drawing/2016/ink" xmlns:am3d="http://schemas.microsoft.com/office/drawing/2017/model3d" xmlns:o="urn:schemas-microsoft-com:office:office" xmlns:r="http://schemas.openxmlformats.org/officeDocument/2006/relationships" xmlns:m="http://schemas.openxmlformats.org/officeDocument/2006/math" xmlns:v="urn:schemas-microsoft-com:vml" xmlns:wp14="http://schemas.microsoft.com/office/word/2010/wordprocessingDrawing" xmlns:wp="http://schemas.openxmlformats.org/drawingml/2006/wordprocessingDrawing" xmlns:w10="urn:schemas-microsoft-com:office:word" xmlns:w="http://schemas.openxmlformats.org/wordprocessingml/2006/main" xmlns:w14="http://schemas.microsoft.com/office/word/2010/wordml" xmlns:w15="http://schemas.microsoft.com/office/word/2012/wordml" xmlns:w16cex="http://schemas.microsoft.com/office/word/2018/wordml/cex" xmlns:w16cid="http://schemas.microsoft.com/office/word/2016/wordml/cid" xmlns:w16="http://schemas.microsoft.com/office/word/2018/wordml" xmlns:w16sdtdh="http://schemas.microsoft.com/office/word/2020/wordml/sdtdatahash" xmlns:w16se="http://schemas.microsoft.com/office/word/2015/wordml/symex" xmlns:wpg="http://schemas.microsoft.com/office/word/2010/wordprocessingGroup" xmlns:wpi="http://schemas.microsoft.com/office/word/2010/wordprocessingInk" xmlns:wne="http://schemas.microsoft.com/office/word/2006/wordml" xmlns:wps="http://schemas.microsoft.com/office/word/2010/wordprocessingShape" mc:Ignorable="w14 w15 w16se w16cid w16 w16cex w16sdtdh wp14">
+<w:hdr xmlns:wpc="http://schemas.microsoft.com/office/word/2010/wordprocessingCanvas" xmlns:cx="http://schemas.microsoft.com/office/drawing/2014/chartex" xmlns:cx1="http://schemas.microsoft.com/office/drawing/2015/9/8/chartex" xmlns:cx2="http://schemas.microsoft.com/office/drawing/2015/10/21/chartex" xmlns:cx3="http://schemas.microsoft.com/office/drawing/2016/5/9/chartex" xmlns:cx4="http://schemas.microsoft.com/office/drawing/2016/5/10/chartex" xmlns:cx5="http://schemas.microsoft.com/office/drawing/2016/5/11/chartex" xmlns:cx6="http://schemas.microsoft.com/office/drawing/2016/5/12/chartex" xmlns:cx7="http://schemas.microsoft.com/office/drawing/2016/5/13/chartex" xmlns:cx8="http://schemas.microsoft.com/office/drawing/2016/5/14/chartex" xmlns:mc="http://schemas.openxmlformats.org/markup-compatibility/2006" xmlns:aink="http://schemas.microsoft.com/office/drawing/2016/ink" xmlns:am3d="http://schemas.microsoft.com/office/drawing/2017/model3d" xmlns:o="urn:schemas-microsoft-com:office:office" xmlns:oel="http://schemas.microsoft.com/office/2019/extlst" xmlns:r="http://schemas.openxmlformats.org/officeDocument/2006/relationships" xmlns:m="http://schemas.openxmlformats.org/officeDocument/2006/math" xmlns:v="urn:schemas-microsoft-com:vml" xmlns:wp14="http://schemas.microsoft.com/office/word/2010/wordprocessingDrawing" xmlns:wp="http://schemas.openxmlformats.org/drawingml/2006/wordprocessingDrawing" xmlns:w10="urn:schemas-microsoft-com:office:word" xmlns:w="http://schemas.openxmlformats.org/wordprocessingml/2006/main" xmlns:w14="http://schemas.microsoft.com/office/word/2010/wordml" xmlns:w15="http://schemas.microsoft.com/office/word/2012/wordml" xmlns:w16cex="http://schemas.microsoft.com/office/word/2018/wordml/cex" xmlns:w16cid="http://schemas.microsoft.com/office/word/2016/wordml/cid" xmlns:w16="http://schemas.microsoft.com/office/word/2018/wordml" xmlns:w16sdtdh="http://schemas.microsoft.com/office/word/2020/wordml/sdtdatahash" xmlns:w16se="http://schemas.microsoft.com/office/word/2015/wordml/symex" xmlns:wpg="http://schemas.microsoft.com/office/word/2010/wordprocessingGroup" xmlns:wpi="http://schemas.microsoft.com/office/word/2010/wordprocessingInk" xmlns:wne="http://schemas.microsoft.com/office/word/2006/wordml" xmlns:wps="http://schemas.microsoft.com/office/word/2010/wordprocessingShape" mc:Ignorable="w14 w15 w16se w16cid w16 w16cex w16sdtdh wp14">
   <w:p>
     <w:pPr>
       <w:pStyle w:val="Cabealho"/>
@@ -6006,7 +5973,7 @@
 </file>
 
 <file path=word/header7.xml><?xml version="1.0" encoding="utf-8"?>
-<w:hdr xmlns:wpc="http://schemas.microsoft.com/office/word/2010/wordprocessingCanvas" xmlns:cx="http://schemas.microsoft.com/office/drawing/2014/chartex" xmlns:cx1="http://schemas.microsoft.com/office/drawing/2015/9/8/chartex" xmlns:cx2="http://schemas.microsoft.com/office/drawing/2015/10/21/chartex" xmlns:cx3="http://schemas.microsoft.com/office/drawing/2016/5/9/chartex" xmlns:cx4="http://schemas.microsoft.com/office/drawing/2016/5/10/chartex" xmlns:cx5="http://schemas.microsoft.com/office/drawing/2016/5/11/chartex" xmlns:cx6="http://schemas.microsoft.com/office/drawing/2016/5/12/chartex" xmlns:cx7="http://schemas.microsoft.com/office/drawing/2016/5/13/chartex" xmlns:cx8="http://schemas.microsoft.com/office/drawing/2016/5/14/chartex" xmlns:mc="http://schemas.openxmlformats.org/markup-compatibility/2006" xmlns:aink="http://schemas.microsoft.com/office/drawing/2016/ink" xmlns:am3d="http://schemas.microsoft.com/office/drawing/2017/model3d" xmlns:o="urn:schemas-microsoft-com:office:office" xmlns:r="http://schemas.openxmlformats.org/officeDocument/2006/relationships" xmlns:m="http://schemas.openxmlformats.org/officeDocument/2006/math" xmlns:v="urn:schemas-microsoft-com:vml" xmlns:wp14="http://schemas.microsoft.com/office/word/2010/wordprocessingDrawing" xmlns:wp="http://schemas.openxmlformats.org/drawingml/2006/wordprocessingDrawing" xmlns:w10="urn:schemas-microsoft-com:office:word" xmlns:w="http://schemas.openxmlformats.org/wordprocessingml/2006/main" xmlns:w14="http://schemas.microsoft.com/office/word/2010/wordml" xmlns:w15="http://schemas.microsoft.com/office/word/2012/wordml" xmlns:w16cex="http://schemas.microsoft.com/office/word/2018/wordml/cex" xmlns:w16cid="http://schemas.microsoft.com/office/word/2016/wordml/cid" xmlns:w16="http://schemas.microsoft.com/office/word/2018/wordml" xmlns:w16sdtdh="http://schemas.microsoft.com/office/word/2020/wordml/sdtdatahash" xmlns:w16se="http://schemas.microsoft.com/office/word/2015/wordml/symex" xmlns:wpg="http://schemas.microsoft.com/office/word/2010/wordprocessingGroup" xmlns:wpi="http://schemas.microsoft.com/office/word/2010/wordprocessingInk" xmlns:wne="http://schemas.microsoft.com/office/word/2006/wordml" xmlns:wps="http://schemas.microsoft.com/office/word/2010/wordprocessingShape" mc:Ignorable="w14 w15 w16se w16cid w16 w16cex w16sdtdh wp14">
+<w:hdr xmlns:wpc="http://schemas.microsoft.com/office/word/2010/wordprocessingCanvas" xmlns:cx="http://schemas.microsoft.com/office/drawing/2014/chartex" xmlns:cx1="http://schemas.microsoft.com/office/drawing/2015/9/8/chartex" xmlns:cx2="http://schemas.microsoft.com/office/drawing/2015/10/21/chartex" xmlns:cx3="http://schemas.microsoft.com/office/drawing/2016/5/9/chartex" xmlns:cx4="http://schemas.microsoft.com/office/drawing/2016/5/10/chartex" xmlns:cx5="http://schemas.microsoft.com/office/drawing/2016/5/11/chartex" xmlns:cx6="http://schemas.microsoft.com/office/drawing/2016/5/12/chartex" xmlns:cx7="http://schemas.microsoft.com/office/drawing/2016/5/13/chartex" xmlns:cx8="http://schemas.microsoft.com/office/drawing/2016/5/14/chartex" xmlns:mc="http://schemas.openxmlformats.org/markup-compatibility/2006" xmlns:aink="http://schemas.microsoft.com/office/drawing/2016/ink" xmlns:am3d="http://schemas.microsoft.com/office/drawing/2017/model3d" xmlns:o="urn:schemas-microsoft-com:office:office" xmlns:oel="http://schemas.microsoft.com/office/2019/extlst" xmlns:r="http://schemas.openxmlformats.org/officeDocument/2006/relationships" xmlns:m="http://schemas.openxmlformats.org/officeDocument/2006/math" xmlns:v="urn:schemas-microsoft-com:vml" xmlns:wp14="http://schemas.microsoft.com/office/word/2010/wordprocessingDrawing" xmlns:wp="http://schemas.openxmlformats.org/drawingml/2006/wordprocessingDrawing" xmlns:w10="urn:schemas-microsoft-com:office:word" xmlns:w="http://schemas.openxmlformats.org/wordprocessingml/2006/main" xmlns:w14="http://schemas.microsoft.com/office/word/2010/wordml" xmlns:w15="http://schemas.microsoft.com/office/word/2012/wordml" xmlns:w16cex="http://schemas.microsoft.com/office/word/2018/wordml/cex" xmlns:w16cid="http://schemas.microsoft.com/office/word/2016/wordml/cid" xmlns:w16="http://schemas.microsoft.com/office/word/2018/wordml" xmlns:w16sdtdh="http://schemas.microsoft.com/office/word/2020/wordml/sdtdatahash" xmlns:w16se="http://schemas.microsoft.com/office/word/2015/wordml/symex" xmlns:wpg="http://schemas.microsoft.com/office/word/2010/wordprocessingGroup" xmlns:wpi="http://schemas.microsoft.com/office/word/2010/wordprocessingInk" xmlns:wne="http://schemas.microsoft.com/office/word/2006/wordml" xmlns:wps="http://schemas.microsoft.com/office/word/2010/wordprocessingShape" mc:Ignorable="w14 w15 w16se w16cid w16 w16cex w16sdtdh wp14">
   <w:p>
     <w:pPr>
       <w:pStyle w:val="Cabealho"/>
@@ -6016,7 +5983,7 @@
 </file>
 
 <file path=word/header8.xml><?xml version="1.0" encoding="utf-8"?>
-<w:hdr xmlns:wpc="http://schemas.microsoft.com/office/word/2010/wordprocessingCanvas" xmlns:cx="http://schemas.microsoft.com/office/drawing/2014/chartex" xmlns:cx1="http://schemas.microsoft.com/office/drawing/2015/9/8/chartex" xmlns:cx2="http://schemas.microsoft.com/office/drawing/2015/10/21/chartex" xmlns:cx3="http://schemas.microsoft.com/office/drawing/2016/5/9/chartex" xmlns:cx4="http://schemas.microsoft.com/office/drawing/2016/5/10/chartex" xmlns:cx5="http://schemas.microsoft.com/office/drawing/2016/5/11/chartex" xmlns:cx6="http://schemas.microsoft.com/office/drawing/2016/5/12/chartex" xmlns:cx7="http://schemas.microsoft.com/office/drawing/2016/5/13/chartex" xmlns:cx8="http://schemas.microsoft.com/office/drawing/2016/5/14/chartex" xmlns:mc="http://schemas.openxmlformats.org/markup-compatibility/2006" xmlns:aink="http://schemas.microsoft.com/office/drawing/2016/ink" xmlns:am3d="http://schemas.microsoft.com/office/drawing/2017/model3d" xmlns:o="urn:schemas-microsoft-com:office:office" xmlns:r="http://schemas.openxmlformats.org/officeDocument/2006/relationships" xmlns:m="http://schemas.openxmlformats.org/officeDocument/2006/math" xmlns:v="urn:schemas-microsoft-com:vml" xmlns:wp14="http://schemas.microsoft.com/office/word/2010/wordprocessingDrawing" xmlns:wp="http://schemas.openxmlformats.org/drawingml/2006/wordprocessingDrawing" xmlns:w10="urn:schemas-microsoft-com:office:word" xmlns:w="http://schemas.openxmlformats.org/wordprocessingml/2006/main" xmlns:w14="http://schemas.microsoft.com/office/word/2010/wordml" xmlns:w15="http://schemas.microsoft.com/office/word/2012/wordml" xmlns:w16cex="http://schemas.microsoft.com/office/word/2018/wordml/cex" xmlns:w16cid="http://schemas.microsoft.com/office/word/2016/wordml/cid" xmlns:w16="http://schemas.microsoft.com/office/word/2018/wordml" xmlns:w16sdtdh="http://schemas.microsoft.com/office/word/2020/wordml/sdtdatahash" xmlns:w16se="http://schemas.microsoft.com/office/word/2015/wordml/symex" xmlns:wpg="http://schemas.microsoft.com/office/word/2010/wordprocessingGroup" xmlns:wpi="http://schemas.microsoft.com/office/word/2010/wordprocessingInk" xmlns:wne="http://schemas.microsoft.com/office/word/2006/wordml" xmlns:wps="http://schemas.microsoft.com/office/word/2010/wordprocessingShape" mc:Ignorable="w14 w15 w16se w16cid w16 w16cex w16sdtdh wp14">
+<w:hdr xmlns:wpc="http://schemas.microsoft.com/office/word/2010/wordprocessingCanvas" xmlns:cx="http://schemas.microsoft.com/office/drawing/2014/chartex" xmlns:cx1="http://schemas.microsoft.com/office/drawing/2015/9/8/chartex" xmlns:cx2="http://schemas.microsoft.com/office/drawing/2015/10/21/chartex" xmlns:cx3="http://schemas.microsoft.com/office/drawing/2016/5/9/chartex" xmlns:cx4="http://schemas.microsoft.com/office/drawing/2016/5/10/chartex" xmlns:cx5="http://schemas.microsoft.com/office/drawing/2016/5/11/chartex" xmlns:cx6="http://schemas.microsoft.com/office/drawing/2016/5/12/chartex" xmlns:cx7="http://schemas.microsoft.com/office/drawing/2016/5/13/chartex" xmlns:cx8="http://schemas.microsoft.com/office/drawing/2016/5/14/chartex" xmlns:mc="http://schemas.openxmlformats.org/markup-compatibility/2006" xmlns:aink="http://schemas.microsoft.com/office/drawing/2016/ink" xmlns:am3d="http://schemas.microsoft.com/office/drawing/2017/model3d" xmlns:o="urn:schemas-microsoft-com:office:office" xmlns:oel="http://schemas.microsoft.com/office/2019/extlst" xmlns:r="http://schemas.openxmlformats.org/officeDocument/2006/relationships" xmlns:m="http://schemas.openxmlformats.org/officeDocument/2006/math" xmlns:v="urn:schemas-microsoft-com:vml" xmlns:wp14="http://schemas.microsoft.com/office/word/2010/wordprocessingDrawing" xmlns:wp="http://schemas.openxmlformats.org/drawingml/2006/wordprocessingDrawing" xmlns:w10="urn:schemas-microsoft-com:office:word" xmlns:w="http://schemas.openxmlformats.org/wordprocessingml/2006/main" xmlns:w14="http://schemas.microsoft.com/office/word/2010/wordml" xmlns:w15="http://schemas.microsoft.com/office/word/2012/wordml" xmlns:w16cex="http://schemas.microsoft.com/office/word/2018/wordml/cex" xmlns:w16cid="http://schemas.microsoft.com/office/word/2016/wordml/cid" xmlns:w16="http://schemas.microsoft.com/office/word/2018/wordml" xmlns:w16sdtdh="http://schemas.microsoft.com/office/word/2020/wordml/sdtdatahash" xmlns:w16se="http://schemas.microsoft.com/office/word/2015/wordml/symex" xmlns:wpg="http://schemas.microsoft.com/office/word/2010/wordprocessingGroup" xmlns:wpi="http://schemas.microsoft.com/office/word/2010/wordprocessingInk" xmlns:wne="http://schemas.microsoft.com/office/word/2006/wordml" xmlns:wps="http://schemas.microsoft.com/office/word/2010/wordprocessingShape" mc:Ignorable="w14 w15 w16se w16cid w16 w16cex w16sdtdh wp14">
   <w:p>
     <w:pPr>
       <w:pStyle w:val="Cabealho"/>
@@ -6153,7 +6120,7 @@
 </file>
 
 <file path=word/header9.xml><?xml version="1.0" encoding="utf-8"?>
-<w:hdr xmlns:wpc="http://schemas.microsoft.com/office/word/2010/wordprocessingCanvas" xmlns:cx="http://schemas.microsoft.com/office/drawing/2014/chartex" xmlns:cx1="http://schemas.microsoft.com/office/drawing/2015/9/8/chartex" xmlns:cx2="http://schemas.microsoft.com/office/drawing/2015/10/21/chartex" xmlns:cx3="http://schemas.microsoft.com/office/drawing/2016/5/9/chartex" xmlns:cx4="http://schemas.microsoft.com/office/drawing/2016/5/10/chartex" xmlns:cx5="http://schemas.microsoft.com/office/drawing/2016/5/11/chartex" xmlns:cx6="http://schemas.microsoft.com/office/drawing/2016/5/12/chartex" xmlns:cx7="http://schemas.microsoft.com/office/drawing/2016/5/13/chartex" xmlns:cx8="http://schemas.microsoft.com/office/drawing/2016/5/14/chartex" xmlns:mc="http://schemas.openxmlformats.org/markup-compatibility/2006" xmlns:aink="http://schemas.microsoft.com/office/drawing/2016/ink" xmlns:am3d="http://schemas.microsoft.com/office/drawing/2017/model3d" xmlns:o="urn:schemas-microsoft-com:office:office" xmlns:r="http://schemas.openxmlformats.org/officeDocument/2006/relationships" xmlns:m="http://schemas.openxmlformats.org/officeDocument/2006/math" xmlns:v="urn:schemas-microsoft-com:vml" xmlns:wp14="http://schemas.microsoft.com/office/word/2010/wordprocessingDrawing" xmlns:wp="http://schemas.openxmlformats.org/drawingml/2006/wordprocessingDrawing" xmlns:w10="urn:schemas-microsoft-com:office:word" xmlns:w="http://schemas.openxmlformats.org/wordprocessingml/2006/main" xmlns:w14="http://schemas.microsoft.com/office/word/2010/wordml" xmlns:w15="http://schemas.microsoft.com/office/word/2012/wordml" xmlns:w16cex="http://schemas.microsoft.com/office/word/2018/wordml/cex" xmlns:w16cid="http://schemas.microsoft.com/office/word/2016/wordml/cid" xmlns:w16="http://schemas.microsoft.com/office/word/2018/wordml" xmlns:w16sdtdh="http://schemas.microsoft.com/office/word/2020/wordml/sdtdatahash" xmlns:w16se="http://schemas.microsoft.com/office/word/2015/wordml/symex" xmlns:wpg="http://schemas.microsoft.com/office/word/2010/wordprocessingGroup" xmlns:wpi="http://schemas.microsoft.com/office/word/2010/wordprocessingInk" xmlns:wne="http://schemas.microsoft.com/office/word/2006/wordml" xmlns:wps="http://schemas.microsoft.com/office/word/2010/wordprocessingShape" mc:Ignorable="w14 w15 w16se w16cid w16 w16cex w16sdtdh wp14">
+<w:hdr xmlns:wpc="http://schemas.microsoft.com/office/word/2010/wordprocessingCanvas" xmlns:cx="http://schemas.microsoft.com/office/drawing/2014/chartex" xmlns:cx1="http://schemas.microsoft.com/office/drawing/2015/9/8/chartex" xmlns:cx2="http://schemas.microsoft.com/office/drawing/2015/10/21/chartex" xmlns:cx3="http://schemas.microsoft.com/office/drawing/2016/5/9/chartex" xmlns:cx4="http://schemas.microsoft.com/office/drawing/2016/5/10/chartex" xmlns:cx5="http://schemas.microsoft.com/office/drawing/2016/5/11/chartex" xmlns:cx6="http://schemas.microsoft.com/office/drawing/2016/5/12/chartex" xmlns:cx7="http://schemas.microsoft.com/office/drawing/2016/5/13/chartex" xmlns:cx8="http://schemas.microsoft.com/office/drawing/2016/5/14/chartex" xmlns:mc="http://schemas.openxmlformats.org/markup-compatibility/2006" xmlns:aink="http://schemas.microsoft.com/office/drawing/2016/ink" xmlns:am3d="http://schemas.microsoft.com/office/drawing/2017/model3d" xmlns:o="urn:schemas-microsoft-com:office:office" xmlns:oel="http://schemas.microsoft.com/office/2019/extlst" xmlns:r="http://schemas.openxmlformats.org/officeDocument/2006/relationships" xmlns:m="http://schemas.openxmlformats.org/officeDocument/2006/math" xmlns:v="urn:schemas-microsoft-com:vml" xmlns:wp14="http://schemas.microsoft.com/office/word/2010/wordprocessingDrawing" xmlns:wp="http://schemas.openxmlformats.org/drawingml/2006/wordprocessingDrawing" xmlns:w10="urn:schemas-microsoft-com:office:word" xmlns:w="http://schemas.openxmlformats.org/wordprocessingml/2006/main" xmlns:w14="http://schemas.microsoft.com/office/word/2010/wordml" xmlns:w15="http://schemas.microsoft.com/office/word/2012/wordml" xmlns:w16cex="http://schemas.microsoft.com/office/word/2018/wordml/cex" xmlns:w16cid="http://schemas.microsoft.com/office/word/2016/wordml/cid" xmlns:w16="http://schemas.microsoft.com/office/word/2018/wordml" xmlns:w16sdtdh="http://schemas.microsoft.com/office/word/2020/wordml/sdtdatahash" xmlns:w16se="http://schemas.microsoft.com/office/word/2015/wordml/symex" xmlns:wpg="http://schemas.microsoft.com/office/word/2010/wordprocessingGroup" xmlns:wpi="http://schemas.microsoft.com/office/word/2010/wordprocessingInk" xmlns:wne="http://schemas.microsoft.com/office/word/2006/wordml" xmlns:wps="http://schemas.microsoft.com/office/word/2010/wordprocessingShape" mc:Ignorable="w14 w15 w16se w16cid w16 w16cex w16sdtdh wp14">
   <w:p>
     <w:pPr>
       <w:pStyle w:val="Cabealho"/>
@@ -6209,7 +6176,7 @@
 </file>
 
 <file path=word/numbering.xml><?xml version="1.0" encoding="utf-8"?>
-<w:numbering xmlns:wpc="http://schemas.microsoft.com/office/word/2010/wordprocessingCanvas" xmlns:cx="http://schemas.microsoft.com/office/drawing/2014/chartex" xmlns:cx1="http://schemas.microsoft.com/office/drawing/2015/9/8/chartex" xmlns:cx2="http://schemas.microsoft.com/office/drawing/2015/10/21/chartex" xmlns:cx3="http://schemas.microsoft.com/office/drawing/2016/5/9/chartex" xmlns:cx4="http://schemas.microsoft.com/office/drawing/2016/5/10/chartex" xmlns:cx5="http://schemas.microsoft.com/office/drawing/2016/5/11/chartex" xmlns:cx6="http://schemas.microsoft.com/office/drawing/2016/5/12/chartex" xmlns:cx7="http://schemas.microsoft.com/office/drawing/2016/5/13/chartex" xmlns:cx8="http://schemas.microsoft.com/office/drawing/2016/5/14/chartex" xmlns:mc="http://schemas.openxmlformats.org/markup-compatibility/2006" xmlns:aink="http://schemas.microsoft.com/office/drawing/2016/ink" xmlns:am3d="http://schemas.microsoft.com/office/drawing/2017/model3d" xmlns:o="urn:schemas-microsoft-com:office:office" xmlns:r="http://schemas.openxmlformats.org/officeDocument/2006/relationships" xmlns:m="http://schemas.openxmlformats.org/officeDocument/2006/math" xmlns:v="urn:schemas-microsoft-com:vml" xmlns:wp14="http://schemas.microsoft.com/office/word/2010/wordprocessingDrawing" xmlns:wp="http://schemas.openxmlformats.org/drawingml/2006/wordprocessingDrawing" xmlns:w10="urn:schemas-microsoft-com:office:word" xmlns:w="http://schemas.openxmlformats.org/wordprocessingml/2006/main" xmlns:w14="http://schemas.microsoft.com/office/word/2010/wordml" xmlns:w15="http://schemas.microsoft.com/office/word/2012/wordml" xmlns:w16cex="http://schemas.microsoft.com/office/word/2018/wordml/cex" xmlns:w16cid="http://schemas.microsoft.com/office/word/2016/wordml/cid" xmlns:w16="http://schemas.microsoft.com/office/word/2018/wordml" xmlns:w16sdtdh="http://schemas.microsoft.com/office/word/2020/wordml/sdtdatahash" xmlns:w16se="http://schemas.microsoft.com/office/word/2015/wordml/symex" xmlns:wpg="http://schemas.microsoft.com/office/word/2010/wordprocessingGroup" xmlns:wpi="http://schemas.microsoft.com/office/word/2010/wordprocessingInk" xmlns:wne="http://schemas.microsoft.com/office/word/2006/wordml" xmlns:wps="http://schemas.microsoft.com/office/word/2010/wordprocessingShape" mc:Ignorable="w14 w15 w16se w16cid w16 w16cex w16sdtdh wp14">
+<w:numbering xmlns:wpc="http://schemas.microsoft.com/office/word/2010/wordprocessingCanvas" xmlns:cx="http://schemas.microsoft.com/office/drawing/2014/chartex" xmlns:cx1="http://schemas.microsoft.com/office/drawing/2015/9/8/chartex" xmlns:cx2="http://schemas.microsoft.com/office/drawing/2015/10/21/chartex" xmlns:cx3="http://schemas.microsoft.com/office/drawing/2016/5/9/chartex" xmlns:cx4="http://schemas.microsoft.com/office/drawing/2016/5/10/chartex" xmlns:cx5="http://schemas.microsoft.com/office/drawing/2016/5/11/chartex" xmlns:cx6="http://schemas.microsoft.com/office/drawing/2016/5/12/chartex" xmlns:cx7="http://schemas.microsoft.com/office/drawing/2016/5/13/chartex" xmlns:cx8="http://schemas.microsoft.com/office/drawing/2016/5/14/chartex" xmlns:mc="http://schemas.openxmlformats.org/markup-compatibility/2006" xmlns:aink="http://schemas.microsoft.com/office/drawing/2016/ink" xmlns:am3d="http://schemas.microsoft.com/office/drawing/2017/model3d" xmlns:o="urn:schemas-microsoft-com:office:office" xmlns:oel="http://schemas.microsoft.com/office/2019/extlst" xmlns:r="http://schemas.openxmlformats.org/officeDocument/2006/relationships" xmlns:m="http://schemas.openxmlformats.org/officeDocument/2006/math" xmlns:v="urn:schemas-microsoft-com:vml" xmlns:wp14="http://schemas.microsoft.com/office/word/2010/wordprocessingDrawing" xmlns:wp="http://schemas.openxmlformats.org/drawingml/2006/wordprocessingDrawing" xmlns:w10="urn:schemas-microsoft-com:office:word" xmlns:w="http://schemas.openxmlformats.org/wordprocessingml/2006/main" xmlns:w14="http://schemas.microsoft.com/office/word/2010/wordml" xmlns:w15="http://schemas.microsoft.com/office/word/2012/wordml" xmlns:w16cex="http://schemas.microsoft.com/office/word/2018/wordml/cex" xmlns:w16cid="http://schemas.microsoft.com/office/word/2016/wordml/cid" xmlns:w16="http://schemas.microsoft.com/office/word/2018/wordml" xmlns:w16sdtdh="http://schemas.microsoft.com/office/word/2020/wordml/sdtdatahash" xmlns:w16se="http://schemas.microsoft.com/office/word/2015/wordml/symex" xmlns:wpg="http://schemas.microsoft.com/office/word/2010/wordprocessingGroup" xmlns:wpi="http://schemas.microsoft.com/office/word/2010/wordprocessingInk" xmlns:wne="http://schemas.microsoft.com/office/word/2006/wordml" xmlns:wps="http://schemas.microsoft.com/office/word/2010/wordprocessingShape" mc:Ignorable="w14 w15 w16se w16cid w16 w16cex w16sdtdh wp14">
   <w:abstractNum w:abstractNumId="0" w15:restartNumberingAfterBreak="0">
     <w:nsid w:val="00E15C72"/>
     <w:multiLevelType w:val="hybridMultilevel"/>
@@ -9086,6 +9053,15 @@
     </w:lvlOverride>
     <w:lvlOverride w:ilvl="1">
       <w:startOverride w:val="2"/>
+    </w:lvlOverride>
+  </w:num>
+  <w:num w:numId="30" w16cid:durableId="934291660">
+    <w:abstractNumId w:val="4"/>
+    <w:lvlOverride w:ilvl="0">
+      <w:startOverride w:val="2"/>
+    </w:lvlOverride>
+    <w:lvlOverride w:ilvl="1">
+      <w:startOverride w:val="3"/>
     </w:lvlOverride>
   </w:num>
 </w:numbering>

</xml_diff>

<commit_message>
Subindo alterações no gráfico de GANTT e atualização do Product Backlog
</commit_message>
<xml_diff>
--- a/Documentação/Documentação oficial do projeto.docx
+++ b/Documentação/Documentação oficial do projeto.docx
@@ -12,71 +12,16 @@
       <w:bookmarkStart w:id="0" w:name="_Hlk98080433"/>
       <w:r>
         <w:rPr>
-          <w:rFonts w:cs="Arial"/>
           <w:noProof/>
         </w:rPr>
         <w:drawing>
-          <wp:anchor distT="0" distB="0" distL="114300" distR="114300" simplePos="0" relativeHeight="251662336" behindDoc="0" locked="0" layoutInCell="1" allowOverlap="1" wp14:anchorId="462A1EDD" wp14:editId="1B072474">
+          <wp:anchor distT="0" distB="0" distL="114300" distR="114300" simplePos="0" relativeHeight="251671552" behindDoc="0" locked="0" layoutInCell="1" allowOverlap="1" wp14:anchorId="2FB41A61" wp14:editId="24D9BD70">
             <wp:simplePos x="0" y="0"/>
             <wp:positionH relativeFrom="page">
-              <wp:align>right</wp:align>
+              <wp:posOffset>274320</wp:posOffset>
             </wp:positionH>
             <wp:positionV relativeFrom="paragraph">
-              <wp:posOffset>0</wp:posOffset>
-            </wp:positionV>
-            <wp:extent cx="2576830" cy="1737360"/>
-            <wp:effectExtent l="0" t="0" r="0" b="0"/>
-            <wp:wrapTopAndBottom/>
-            <wp:docPr id="22" name="Imagem 22" descr="Uma imagem contendo Logotipo&#10;&#10;Descrição gerada automaticamente"/>
-            <wp:cNvGraphicFramePr>
-              <a:graphicFrameLocks xmlns:a="http://schemas.openxmlformats.org/drawingml/2006/main" noChangeAspect="1"/>
-            </wp:cNvGraphicFramePr>
-            <a:graphic xmlns:a="http://schemas.openxmlformats.org/drawingml/2006/main">
-              <a:graphicData uri="http://schemas.openxmlformats.org/drawingml/2006/picture">
-                <pic:pic xmlns:pic="http://schemas.openxmlformats.org/drawingml/2006/picture">
-                  <pic:nvPicPr>
-                    <pic:cNvPr id="22" name="Imagem 22" descr="Uma imagem contendo Logotipo&#10;&#10;Descrição gerada automaticamente"/>
-                    <pic:cNvPicPr/>
-                  </pic:nvPicPr>
-                  <pic:blipFill>
-                    <a:blip r:embed="rId8"/>
-                    <a:stretch>
-                      <a:fillRect/>
-                    </a:stretch>
-                  </pic:blipFill>
-                  <pic:spPr>
-                    <a:xfrm>
-                      <a:off x="0" y="0"/>
-                      <a:ext cx="2576830" cy="1737360"/>
-                    </a:xfrm>
-                    <a:prstGeom prst="rect">
-                      <a:avLst/>
-                    </a:prstGeom>
-                  </pic:spPr>
-                </pic:pic>
-              </a:graphicData>
-            </a:graphic>
-            <wp14:sizeRelH relativeFrom="margin">
-              <wp14:pctWidth>0</wp14:pctWidth>
-            </wp14:sizeRelH>
-            <wp14:sizeRelV relativeFrom="margin">
-              <wp14:pctHeight>0</wp14:pctHeight>
-            </wp14:sizeRelV>
-          </wp:anchor>
-        </w:drawing>
-      </w:r>
-      <w:r>
-        <w:rPr>
-          <w:noProof/>
-        </w:rPr>
-        <w:drawing>
-          <wp:anchor distT="0" distB="0" distL="114300" distR="114300" simplePos="0" relativeHeight="251671552" behindDoc="0" locked="0" layoutInCell="1" allowOverlap="1" wp14:anchorId="2FB41A61" wp14:editId="2F9E8291">
-            <wp:simplePos x="0" y="0"/>
-            <wp:positionH relativeFrom="page">
-              <wp:posOffset>304800</wp:posOffset>
-            </wp:positionH>
-            <wp:positionV relativeFrom="paragraph">
-              <wp:posOffset>0</wp:posOffset>
+              <wp:posOffset>243840</wp:posOffset>
             </wp:positionV>
             <wp:extent cx="2415540" cy="1360805"/>
             <wp:effectExtent l="0" t="0" r="3810" b="0"/>
@@ -95,7 +40,7 @@
                     </pic:cNvPicPr>
                   </pic:nvPicPr>
                   <pic:blipFill>
-                    <a:blip r:embed="rId9" cstate="print">
+                    <a:blip r:embed="rId8" cstate="print">
                       <a:alphaModFix/>
                       <a:extLst>
                         <a:ext uri="{28A0092B-C50C-407E-A947-70E740481C1C}">
@@ -120,6 +65,61 @@
                     <a:ln>
                       <a:noFill/>
                     </a:ln>
+                  </pic:spPr>
+                </pic:pic>
+              </a:graphicData>
+            </a:graphic>
+            <wp14:sizeRelH relativeFrom="margin">
+              <wp14:pctWidth>0</wp14:pctWidth>
+            </wp14:sizeRelH>
+            <wp14:sizeRelV relativeFrom="margin">
+              <wp14:pctHeight>0</wp14:pctHeight>
+            </wp14:sizeRelV>
+          </wp:anchor>
+        </w:drawing>
+      </w:r>
+      <w:r>
+        <w:rPr>
+          <w:rFonts w:cs="Arial"/>
+          <w:noProof/>
+        </w:rPr>
+        <w:drawing>
+          <wp:anchor distT="0" distB="0" distL="114300" distR="114300" simplePos="0" relativeHeight="251662336" behindDoc="0" locked="0" layoutInCell="1" allowOverlap="1" wp14:anchorId="462A1EDD" wp14:editId="0CE87A0C">
+            <wp:simplePos x="0" y="0"/>
+            <wp:positionH relativeFrom="page">
+              <wp:align>right</wp:align>
+            </wp:positionH>
+            <wp:positionV relativeFrom="paragraph">
+              <wp:posOffset>0</wp:posOffset>
+            </wp:positionV>
+            <wp:extent cx="2576830" cy="1737360"/>
+            <wp:effectExtent l="0" t="0" r="0" b="0"/>
+            <wp:wrapTopAndBottom/>
+            <wp:docPr id="22" name="Imagem 22" descr="Uma imagem contendo Logotipo&#10;&#10;Descrição gerada automaticamente"/>
+            <wp:cNvGraphicFramePr>
+              <a:graphicFrameLocks xmlns:a="http://schemas.openxmlformats.org/drawingml/2006/main" noChangeAspect="1"/>
+            </wp:cNvGraphicFramePr>
+            <a:graphic xmlns:a="http://schemas.openxmlformats.org/drawingml/2006/main">
+              <a:graphicData uri="http://schemas.openxmlformats.org/drawingml/2006/picture">
+                <pic:pic xmlns:pic="http://schemas.openxmlformats.org/drawingml/2006/picture">
+                  <pic:nvPicPr>
+                    <pic:cNvPr id="22" name="Imagem 22" descr="Uma imagem contendo Logotipo&#10;&#10;Descrição gerada automaticamente"/>
+                    <pic:cNvPicPr/>
+                  </pic:nvPicPr>
+                  <pic:blipFill>
+                    <a:blip r:embed="rId9"/>
+                    <a:stretch>
+                      <a:fillRect/>
+                    </a:stretch>
+                  </pic:blipFill>
+                  <pic:spPr>
+                    <a:xfrm>
+                      <a:off x="0" y="0"/>
+                      <a:ext cx="2576830" cy="1737360"/>
+                    </a:xfrm>
+                    <a:prstGeom prst="rect">
+                      <a:avLst/>
+                    </a:prstGeom>
                   </pic:spPr>
                 </pic:pic>
               </a:graphicData>

</xml_diff>